<commit_message>
update c2 bao_caoNL and add new content in  online course
</commit_message>
<xml_diff>
--- a/documents/Bao_cao_nien_luan.docx
+++ b/documents/Bao_cao_nien_luan.docx
@@ -2079,6 +2079,15 @@
           <w:szCs w:val="28"/>
           <w:lang w:val="vi-VN"/>
         </w:rPr>
+        <w:sectPr>
+          <w:headerReference r:id="rId3" w:type="default"/>
+          <w:footerReference r:id="rId4" w:type="default"/>
+          <w:pgSz w:w="11906" w:h="16838"/>
+          <w:pgMar w:top="1134" w:right="1134" w:bottom="1134" w:left="1701" w:header="567" w:footer="567" w:gutter="0"/>
+          <w:cols w:space="0" w:num="1"/>
+          <w:rtlGutter w:val="0"/>
+          <w:docGrid w:linePitch="360" w:charSpace="0"/>
+        </w:sectPr>
       </w:pPr>
       <w:r>
         <w:rPr>
@@ -2091,6 +2100,35 @@
         </w:rPr>
         <w:t>NĂM 2024</w:t>
       </w:r>
+    </w:p>
+    <w:p>
+      <w:pPr>
+        <w:keepNext w:val="0"/>
+        <w:keepLines w:val="0"/>
+        <w:pageBreakBefore w:val="0"/>
+        <w:widowControl/>
+        <w:kinsoku/>
+        <w:wordWrap/>
+        <w:overflowPunct/>
+        <w:topLinePunct w:val="0"/>
+        <w:autoSpaceDE/>
+        <w:autoSpaceDN/>
+        <w:bidi w:val="0"/>
+        <w:adjustRightInd/>
+        <w:snapToGrid/>
+        <w:spacing w:line="288" w:lineRule="auto"/>
+        <w:ind w:left="0" w:leftChars="0" w:firstLine="0" w:firstLineChars="0"/>
+        <w:jc w:val="both"/>
+        <w:textAlignment w:val="auto"/>
+        <w:rPr>
+          <w:rFonts w:hint="default" w:ascii="Times New Roman" w:hAnsi="Times New Roman" w:eastAsia="SimSun" w:cs="Times New Roman"/>
+          <w:b/>
+          <w:bCs/>
+          <w:sz w:val="28"/>
+          <w:szCs w:val="28"/>
+          <w:lang w:val="vi-VN"/>
+        </w:rPr>
+      </w:pPr>
     </w:p>
     <w:p>
       <w:pPr>
@@ -2123,13 +2161,16 @@
     <w:p>
       <w:pPr>
         <w:jc w:val="center"/>
-        <w:rPr>
-          <w:rFonts w:hint="default" w:ascii="Times New Roman" w:hAnsi="Times New Roman" w:eastAsia="SimSun" w:cs="Times New Roman"/>
-          <w:sz w:val="28"/>
-          <w:szCs w:val="28"/>
-          <w:lang w:val="vi-VN"/>
-        </w:rPr>
-      </w:pPr>
+        <w:outlineLvl w:val="0"/>
+        <w:rPr>
+          <w:rFonts w:hint="default" w:ascii="Times New Roman" w:hAnsi="Times New Roman" w:eastAsia="SimSun" w:cs="Times New Roman"/>
+          <w:sz w:val="28"/>
+          <w:szCs w:val="28"/>
+          <w:lang w:val="vi-VN"/>
+        </w:rPr>
+      </w:pPr>
+      <w:bookmarkStart w:id="0" w:name="_Toc10231"/>
+      <w:bookmarkStart w:id="1" w:name="_Toc23624"/>
       <w:r>
         <w:rPr>
           <w:rFonts w:hint="default" w:ascii="Times New Roman" w:hAnsi="Times New Roman" w:eastAsia="SimSun" w:cs="Times New Roman"/>
@@ -2141,6 +2182,8 @@
         </w:rPr>
         <w:t>LỜI CẢM ƠN</w:t>
       </w:r>
+      <w:bookmarkEnd w:id="0"/>
+      <w:bookmarkEnd w:id="1"/>
     </w:p>
     <w:p>
       <w:pPr>
@@ -2203,6 +2246,34 @@
           <w:lang w:val="vi-VN"/>
         </w:rPr>
       </w:pPr>
+      <w:r>
+        <w:rPr>
+          <w:rFonts w:hint="default" w:ascii="Times New Roman" w:hAnsi="Times New Roman" w:eastAsia="SimSun" w:cs="Times New Roman"/>
+          <w:sz w:val="26"/>
+          <w:szCs w:val="26"/>
+          <w:lang w:val="vi-VN"/>
+        </w:rPr>
+        <w:t xml:space="preserve">Em xin chân thành cảm ơn quý thầy cô khoa Mạng máy tính tạo cơ hội cho em được học tập, nghiên cứu và tích lũy kiến thức để hoàn thành đề tài niên luận này. </w:t>
+      </w:r>
+    </w:p>
+    <w:p>
+      <w:pPr>
+        <w:rPr>
+          <w:rFonts w:hint="default" w:ascii="Times New Roman" w:hAnsi="Times New Roman" w:eastAsia="SimSun" w:cs="Times New Roman"/>
+          <w:sz w:val="26"/>
+          <w:szCs w:val="26"/>
+          <w:lang w:val="vi-VN"/>
+        </w:rPr>
+      </w:pPr>
+      <w:r>
+        <w:rPr>
+          <w:rFonts w:hint="default" w:ascii="Times New Roman" w:hAnsi="Times New Roman" w:eastAsia="SimSun" w:cs="Times New Roman"/>
+          <w:sz w:val="26"/>
+          <w:szCs w:val="26"/>
+          <w:lang w:val="vi-VN"/>
+        </w:rPr>
+        <w:br w:type="page"/>
+      </w:r>
     </w:p>
     <w:p>
       <w:pPr>
@@ -2220,24 +2291,2029 @@
         <w:adjustRightInd/>
         <w:snapToGrid/>
         <w:spacing w:before="120" w:line="288" w:lineRule="auto"/>
-        <w:jc w:val="both"/>
-        <w:textAlignment w:val="auto"/>
-        <w:rPr>
-          <w:rFonts w:hint="default" w:ascii="Times New Roman" w:hAnsi="Times New Roman" w:eastAsia="SimSun" w:cs="Times New Roman"/>
-          <w:sz w:val="26"/>
-          <w:szCs w:val="26"/>
-          <w:lang w:val="vi-VN"/>
-        </w:rPr>
-      </w:pPr>
-      <w:r>
-        <w:rPr>
-          <w:rFonts w:hint="default" w:ascii="Times New Roman" w:hAnsi="Times New Roman" w:eastAsia="SimSun" w:cs="Times New Roman"/>
-          <w:sz w:val="26"/>
-          <w:szCs w:val="26"/>
-          <w:lang w:val="vi-VN"/>
-        </w:rPr>
-        <w:t xml:space="preserve">Em xin chân thành cảm ơn quý thầy cô khoa Mạng máy tính tạo cơ hội cho em được học tập, nghiên cứu và tích lũy kiến thức để hoàn thành đề tài niên luận này. </w:t>
-      </w:r>
+        <w:jc w:val="center"/>
+        <w:textAlignment w:val="auto"/>
+        <w:outlineLvl w:val="0"/>
+      </w:pPr>
+      <w:bookmarkStart w:id="2" w:name="_Toc26276"/>
+      <w:bookmarkStart w:id="3" w:name="_Toc6460"/>
+      <w:r>
+        <w:rPr>
+          <w:rFonts w:hint="default" w:ascii="Times New Roman" w:hAnsi="Times New Roman" w:eastAsia="SimSun" w:cs="Times New Roman"/>
+          <w:b/>
+          <w:bCs/>
+          <w:sz w:val="28"/>
+          <w:szCs w:val="28"/>
+          <w:lang w:val="vi-VN"/>
+        </w:rPr>
+        <w:t>MỤC LỤC</w:t>
+      </w:r>
+      <w:bookmarkEnd w:id="2"/>
+      <w:bookmarkEnd w:id="3"/>
+    </w:p>
+    <w:sdt>
+      <w:sdtPr>
+        <w:rPr>
+          <w:rFonts w:hint="default" w:ascii="Times New Roman" w:hAnsi="Times New Roman" w:eastAsia="SimSun" w:cs="Times New Roman"/>
+          <w:sz w:val="26"/>
+          <w:szCs w:val="26"/>
+          <w:lang w:val="en-US" w:eastAsia="zh-CN" w:bidi="ar-SA"/>
+        </w:rPr>
+        <w:id w:val="147456767"/>
+        <w15:color w:val="DBDBDB"/>
+        <w:docPartObj>
+          <w:docPartGallery w:val="Table of Contents"/>
+          <w:docPartUnique/>
+        </w:docPartObj>
+      </w:sdtPr>
+      <w:sdtEndPr>
+        <w:rPr>
+          <w:rFonts w:hint="default" w:ascii="SimSun" w:hAnsi="SimSun" w:eastAsia="SimSun" w:cstheme="minorBidi"/>
+          <w:b/>
+          <w:sz w:val="21"/>
+          <w:szCs w:val="26"/>
+          <w:lang w:val="en-US" w:eastAsia="zh-CN" w:bidi="ar-SA"/>
+        </w:rPr>
+      </w:sdtEndPr>
+      <w:sdtContent>
+        <w:p>
+          <w:pPr>
+            <w:keepNext w:val="0"/>
+            <w:keepLines w:val="0"/>
+            <w:pageBreakBefore w:val="0"/>
+            <w:widowControl/>
+            <w:kinsoku/>
+            <w:wordWrap/>
+            <w:overflowPunct/>
+            <w:topLinePunct w:val="0"/>
+            <w:autoSpaceDE/>
+            <w:autoSpaceDN/>
+            <w:bidi w:val="0"/>
+            <w:adjustRightInd/>
+            <w:snapToGrid/>
+            <w:spacing w:before="0" w:beforeLines="0" w:after="0" w:afterLines="0" w:line="240" w:lineRule="auto"/>
+            <w:ind w:left="0" w:leftChars="0" w:right="0" w:rightChars="0" w:firstLine="0" w:firstLineChars="0"/>
+            <w:jc w:val="both"/>
+            <w:textAlignment w:val="auto"/>
+            <w:rPr>
+              <w:rFonts w:hint="default" w:ascii="Times New Roman" w:hAnsi="Times New Roman" w:cs="Times New Roman"/>
+              <w:sz w:val="26"/>
+              <w:szCs w:val="26"/>
+            </w:rPr>
+          </w:pPr>
+        </w:p>
+        <w:p>
+          <w:pPr>
+            <w:pStyle w:val="8"/>
+            <w:tabs>
+              <w:tab w:val="right" w:leader="dot" w:pos="9071"/>
+            </w:tabs>
+            <w:rPr>
+              <w:rFonts w:hint="default" w:ascii="Times New Roman" w:hAnsi="Times New Roman" w:cs="Times New Roman"/>
+              <w:sz w:val="26"/>
+              <w:szCs w:val="26"/>
+            </w:rPr>
+          </w:pPr>
+          <w:r>
+            <w:rPr>
+              <w:rFonts w:hint="default" w:ascii="Times New Roman" w:hAnsi="Times New Roman" w:cs="Times New Roman"/>
+              <w:sz w:val="26"/>
+              <w:szCs w:val="26"/>
+            </w:rPr>
+            <w:fldChar w:fldCharType="begin"/>
+          </w:r>
+          <w:r>
+            <w:rPr>
+              <w:rFonts w:hint="default" w:ascii="Times New Roman" w:hAnsi="Times New Roman" w:cs="Times New Roman"/>
+              <w:sz w:val="26"/>
+              <w:szCs w:val="26"/>
+            </w:rPr>
+            <w:instrText xml:space="preserve">TOC \o "1-2" \h \u </w:instrText>
+          </w:r>
+          <w:r>
+            <w:rPr>
+              <w:rFonts w:hint="default" w:ascii="Times New Roman" w:hAnsi="Times New Roman" w:cs="Times New Roman"/>
+              <w:sz w:val="26"/>
+              <w:szCs w:val="26"/>
+            </w:rPr>
+            <w:fldChar w:fldCharType="separate"/>
+          </w:r>
+          <w:r>
+            <w:rPr>
+              <w:rFonts w:hint="default" w:ascii="Times New Roman" w:hAnsi="Times New Roman" w:cs="Times New Roman"/>
+              <w:sz w:val="26"/>
+              <w:szCs w:val="26"/>
+            </w:rPr>
+            <w:fldChar w:fldCharType="begin"/>
+          </w:r>
+          <w:r>
+            <w:rPr>
+              <w:rFonts w:hint="default" w:ascii="Times New Roman" w:hAnsi="Times New Roman" w:cs="Times New Roman"/>
+              <w:sz w:val="26"/>
+              <w:szCs w:val="26"/>
+            </w:rPr>
+            <w:instrText xml:space="preserve"> HYPERLINK \l _Toc23624 </w:instrText>
+          </w:r>
+          <w:r>
+            <w:rPr>
+              <w:rFonts w:hint="default" w:ascii="Times New Roman" w:hAnsi="Times New Roman" w:cs="Times New Roman"/>
+              <w:sz w:val="26"/>
+              <w:szCs w:val="26"/>
+            </w:rPr>
+            <w:fldChar w:fldCharType="separate"/>
+          </w:r>
+          <w:r>
+            <w:rPr>
+              <w:rFonts w:hint="default" w:ascii="Times New Roman" w:hAnsi="Times New Roman" w:eastAsia="SimSun" w:cs="Times New Roman"/>
+              <w:bCs/>
+              <w:sz w:val="26"/>
+              <w:szCs w:val="26"/>
+              <w:lang w:val="vi-VN"/>
+            </w:rPr>
+            <w:t>LỜI CẢM ƠN</w:t>
+          </w:r>
+          <w:r>
+            <w:rPr>
+              <w:rFonts w:hint="default" w:ascii="Times New Roman" w:hAnsi="Times New Roman" w:cs="Times New Roman"/>
+              <w:sz w:val="26"/>
+              <w:szCs w:val="26"/>
+            </w:rPr>
+            <w:tab/>
+          </w:r>
+          <w:r>
+            <w:rPr>
+              <w:rFonts w:hint="default" w:ascii="Times New Roman" w:hAnsi="Times New Roman" w:cs="Times New Roman"/>
+              <w:sz w:val="26"/>
+              <w:szCs w:val="26"/>
+            </w:rPr>
+            <w:fldChar w:fldCharType="begin"/>
+          </w:r>
+          <w:r>
+            <w:rPr>
+              <w:rFonts w:hint="default" w:ascii="Times New Roman" w:hAnsi="Times New Roman" w:cs="Times New Roman"/>
+              <w:sz w:val="26"/>
+              <w:szCs w:val="26"/>
+            </w:rPr>
+            <w:instrText xml:space="preserve"> PAGEREF _Toc23624 \h </w:instrText>
+          </w:r>
+          <w:r>
+            <w:rPr>
+              <w:rFonts w:hint="default" w:ascii="Times New Roman" w:hAnsi="Times New Roman" w:cs="Times New Roman"/>
+              <w:sz w:val="26"/>
+              <w:szCs w:val="26"/>
+            </w:rPr>
+            <w:fldChar w:fldCharType="separate"/>
+          </w:r>
+          <w:r>
+            <w:rPr>
+              <w:rFonts w:hint="default" w:ascii="Times New Roman" w:hAnsi="Times New Roman" w:cs="Times New Roman"/>
+              <w:sz w:val="26"/>
+              <w:szCs w:val="26"/>
+            </w:rPr>
+            <w:t>i</w:t>
+          </w:r>
+          <w:r>
+            <w:rPr>
+              <w:rFonts w:hint="default" w:ascii="Times New Roman" w:hAnsi="Times New Roman" w:cs="Times New Roman"/>
+              <w:sz w:val="26"/>
+              <w:szCs w:val="26"/>
+            </w:rPr>
+            <w:fldChar w:fldCharType="end"/>
+          </w:r>
+          <w:r>
+            <w:rPr>
+              <w:rFonts w:hint="default" w:ascii="Times New Roman" w:hAnsi="Times New Roman" w:cs="Times New Roman"/>
+              <w:sz w:val="26"/>
+              <w:szCs w:val="26"/>
+            </w:rPr>
+            <w:fldChar w:fldCharType="end"/>
+          </w:r>
+        </w:p>
+        <w:p>
+          <w:pPr>
+            <w:pStyle w:val="8"/>
+            <w:tabs>
+              <w:tab w:val="right" w:leader="dot" w:pos="9071"/>
+            </w:tabs>
+            <w:rPr>
+              <w:rFonts w:hint="default" w:ascii="Times New Roman" w:hAnsi="Times New Roman" w:cs="Times New Roman"/>
+              <w:sz w:val="26"/>
+              <w:szCs w:val="26"/>
+            </w:rPr>
+          </w:pPr>
+          <w:r>
+            <w:rPr>
+              <w:rFonts w:hint="default" w:ascii="Times New Roman" w:hAnsi="Times New Roman" w:cs="Times New Roman"/>
+              <w:sz w:val="26"/>
+              <w:szCs w:val="26"/>
+            </w:rPr>
+            <w:fldChar w:fldCharType="begin"/>
+          </w:r>
+          <w:r>
+            <w:rPr>
+              <w:rFonts w:hint="default" w:ascii="Times New Roman" w:hAnsi="Times New Roman" w:cs="Times New Roman"/>
+              <w:sz w:val="26"/>
+              <w:szCs w:val="26"/>
+            </w:rPr>
+            <w:instrText xml:space="preserve"> HYPERLINK \l _Toc6460 </w:instrText>
+          </w:r>
+          <w:r>
+            <w:rPr>
+              <w:rFonts w:hint="default" w:ascii="Times New Roman" w:hAnsi="Times New Roman" w:cs="Times New Roman"/>
+              <w:sz w:val="26"/>
+              <w:szCs w:val="26"/>
+            </w:rPr>
+            <w:fldChar w:fldCharType="separate"/>
+          </w:r>
+          <w:r>
+            <w:rPr>
+              <w:rFonts w:hint="default" w:ascii="Times New Roman" w:hAnsi="Times New Roman" w:eastAsia="SimSun" w:cs="Times New Roman"/>
+              <w:bCs/>
+              <w:sz w:val="26"/>
+              <w:szCs w:val="26"/>
+              <w:lang w:val="vi-VN"/>
+            </w:rPr>
+            <w:t>MỤC LỤC</w:t>
+          </w:r>
+          <w:r>
+            <w:rPr>
+              <w:rFonts w:hint="default" w:ascii="Times New Roman" w:hAnsi="Times New Roman" w:cs="Times New Roman"/>
+              <w:sz w:val="26"/>
+              <w:szCs w:val="26"/>
+            </w:rPr>
+            <w:tab/>
+          </w:r>
+          <w:r>
+            <w:rPr>
+              <w:rFonts w:hint="default" w:ascii="Times New Roman" w:hAnsi="Times New Roman" w:cs="Times New Roman"/>
+              <w:sz w:val="26"/>
+              <w:szCs w:val="26"/>
+            </w:rPr>
+            <w:fldChar w:fldCharType="begin"/>
+          </w:r>
+          <w:r>
+            <w:rPr>
+              <w:rFonts w:hint="default" w:ascii="Times New Roman" w:hAnsi="Times New Roman" w:cs="Times New Roman"/>
+              <w:sz w:val="26"/>
+              <w:szCs w:val="26"/>
+            </w:rPr>
+            <w:instrText xml:space="preserve"> PAGEREF _Toc6460 \h </w:instrText>
+          </w:r>
+          <w:r>
+            <w:rPr>
+              <w:rFonts w:hint="default" w:ascii="Times New Roman" w:hAnsi="Times New Roman" w:cs="Times New Roman"/>
+              <w:sz w:val="26"/>
+              <w:szCs w:val="26"/>
+            </w:rPr>
+            <w:fldChar w:fldCharType="separate"/>
+          </w:r>
+          <w:r>
+            <w:rPr>
+              <w:rFonts w:hint="default" w:ascii="Times New Roman" w:hAnsi="Times New Roman" w:cs="Times New Roman"/>
+              <w:sz w:val="26"/>
+              <w:szCs w:val="26"/>
+            </w:rPr>
+            <w:t>ii</w:t>
+          </w:r>
+          <w:r>
+            <w:rPr>
+              <w:rFonts w:hint="default" w:ascii="Times New Roman" w:hAnsi="Times New Roman" w:cs="Times New Roman"/>
+              <w:sz w:val="26"/>
+              <w:szCs w:val="26"/>
+            </w:rPr>
+            <w:fldChar w:fldCharType="end"/>
+          </w:r>
+          <w:r>
+            <w:rPr>
+              <w:rFonts w:hint="default" w:ascii="Times New Roman" w:hAnsi="Times New Roman" w:cs="Times New Roman"/>
+              <w:sz w:val="26"/>
+              <w:szCs w:val="26"/>
+            </w:rPr>
+            <w:fldChar w:fldCharType="end"/>
+          </w:r>
+        </w:p>
+        <w:p>
+          <w:pPr>
+            <w:pStyle w:val="8"/>
+            <w:tabs>
+              <w:tab w:val="right" w:leader="dot" w:pos="9071"/>
+            </w:tabs>
+            <w:rPr>
+              <w:rFonts w:hint="default" w:ascii="Times New Roman" w:hAnsi="Times New Roman" w:cs="Times New Roman"/>
+              <w:sz w:val="26"/>
+              <w:szCs w:val="26"/>
+            </w:rPr>
+          </w:pPr>
+          <w:r>
+            <w:rPr>
+              <w:rFonts w:hint="default" w:ascii="Times New Roman" w:hAnsi="Times New Roman" w:cs="Times New Roman"/>
+              <w:sz w:val="26"/>
+              <w:szCs w:val="26"/>
+            </w:rPr>
+            <w:fldChar w:fldCharType="begin"/>
+          </w:r>
+          <w:r>
+            <w:rPr>
+              <w:rFonts w:hint="default" w:ascii="Times New Roman" w:hAnsi="Times New Roman" w:cs="Times New Roman"/>
+              <w:sz w:val="26"/>
+              <w:szCs w:val="26"/>
+            </w:rPr>
+            <w:instrText xml:space="preserve"> HYPERLINK \l _Toc21704 </w:instrText>
+          </w:r>
+          <w:r>
+            <w:rPr>
+              <w:rFonts w:hint="default" w:ascii="Times New Roman" w:hAnsi="Times New Roman" w:cs="Times New Roman"/>
+              <w:sz w:val="26"/>
+              <w:szCs w:val="26"/>
+            </w:rPr>
+            <w:fldChar w:fldCharType="separate"/>
+          </w:r>
+          <w:r>
+            <w:rPr>
+              <w:rFonts w:hint="default" w:ascii="Times New Roman" w:hAnsi="Times New Roman" w:eastAsia="SimSun" w:cs="Times New Roman"/>
+              <w:bCs/>
+              <w:sz w:val="26"/>
+              <w:szCs w:val="26"/>
+              <w:lang w:val="vi-VN"/>
+            </w:rPr>
+            <w:t>TÓM TẮT</w:t>
+          </w:r>
+          <w:r>
+            <w:rPr>
+              <w:rFonts w:hint="default" w:ascii="Times New Roman" w:hAnsi="Times New Roman" w:cs="Times New Roman"/>
+              <w:sz w:val="26"/>
+              <w:szCs w:val="26"/>
+            </w:rPr>
+            <w:tab/>
+          </w:r>
+          <w:r>
+            <w:rPr>
+              <w:rFonts w:hint="default" w:ascii="Times New Roman" w:hAnsi="Times New Roman" w:cs="Times New Roman"/>
+              <w:sz w:val="26"/>
+              <w:szCs w:val="26"/>
+            </w:rPr>
+            <w:fldChar w:fldCharType="begin"/>
+          </w:r>
+          <w:r>
+            <w:rPr>
+              <w:rFonts w:hint="default" w:ascii="Times New Roman" w:hAnsi="Times New Roman" w:cs="Times New Roman"/>
+              <w:sz w:val="26"/>
+              <w:szCs w:val="26"/>
+            </w:rPr>
+            <w:instrText xml:space="preserve"> PAGEREF _Toc21704 \h </w:instrText>
+          </w:r>
+          <w:r>
+            <w:rPr>
+              <w:rFonts w:hint="default" w:ascii="Times New Roman" w:hAnsi="Times New Roman" w:cs="Times New Roman"/>
+              <w:sz w:val="26"/>
+              <w:szCs w:val="26"/>
+            </w:rPr>
+            <w:fldChar w:fldCharType="separate"/>
+          </w:r>
+          <w:r>
+            <w:rPr>
+              <w:rFonts w:hint="default" w:ascii="Times New Roman" w:hAnsi="Times New Roman" w:cs="Times New Roman"/>
+              <w:sz w:val="26"/>
+              <w:szCs w:val="26"/>
+            </w:rPr>
+            <w:t>iii</w:t>
+          </w:r>
+          <w:r>
+            <w:rPr>
+              <w:rFonts w:hint="default" w:ascii="Times New Roman" w:hAnsi="Times New Roman" w:cs="Times New Roman"/>
+              <w:sz w:val="26"/>
+              <w:szCs w:val="26"/>
+            </w:rPr>
+            <w:fldChar w:fldCharType="end"/>
+          </w:r>
+          <w:r>
+            <w:rPr>
+              <w:rFonts w:hint="default" w:ascii="Times New Roman" w:hAnsi="Times New Roman" w:cs="Times New Roman"/>
+              <w:sz w:val="26"/>
+              <w:szCs w:val="26"/>
+            </w:rPr>
+            <w:fldChar w:fldCharType="end"/>
+          </w:r>
+        </w:p>
+        <w:p>
+          <w:pPr>
+            <w:pStyle w:val="8"/>
+            <w:tabs>
+              <w:tab w:val="right" w:leader="dot" w:pos="9071"/>
+            </w:tabs>
+            <w:rPr>
+              <w:rFonts w:hint="default" w:ascii="Times New Roman" w:hAnsi="Times New Roman" w:cs="Times New Roman"/>
+              <w:sz w:val="26"/>
+              <w:szCs w:val="26"/>
+            </w:rPr>
+          </w:pPr>
+          <w:r>
+            <w:rPr>
+              <w:rFonts w:hint="default" w:ascii="Times New Roman" w:hAnsi="Times New Roman" w:cs="Times New Roman"/>
+              <w:sz w:val="26"/>
+              <w:szCs w:val="26"/>
+            </w:rPr>
+            <w:fldChar w:fldCharType="begin"/>
+          </w:r>
+          <w:r>
+            <w:rPr>
+              <w:rFonts w:hint="default" w:ascii="Times New Roman" w:hAnsi="Times New Roman" w:cs="Times New Roman"/>
+              <w:sz w:val="26"/>
+              <w:szCs w:val="26"/>
+            </w:rPr>
+            <w:instrText xml:space="preserve"> HYPERLINK \l _Toc18011 </w:instrText>
+          </w:r>
+          <w:r>
+            <w:rPr>
+              <w:rFonts w:hint="default" w:ascii="Times New Roman" w:hAnsi="Times New Roman" w:cs="Times New Roman"/>
+              <w:sz w:val="26"/>
+              <w:szCs w:val="26"/>
+            </w:rPr>
+            <w:fldChar w:fldCharType="separate"/>
+          </w:r>
+          <w:r>
+            <w:rPr>
+              <w:rFonts w:hint="default" w:ascii="Times New Roman" w:hAnsi="Times New Roman" w:eastAsia="SimSun" w:cs="Times New Roman"/>
+              <w:bCs/>
+              <w:sz w:val="26"/>
+              <w:szCs w:val="26"/>
+              <w:lang w:val="vi-VN"/>
+            </w:rPr>
+            <w:t>AB</w:t>
+          </w:r>
+          <w:r>
+            <w:rPr>
+              <w:rFonts w:hint="default" w:ascii="Times New Roman" w:hAnsi="Times New Roman" w:cs="Times New Roman"/>
+              <w:bCs/>
+              <w:sz w:val="26"/>
+              <w:szCs w:val="26"/>
+              <w:lang w:val="vi-VN"/>
+            </w:rPr>
+            <w:t>S</w:t>
+          </w:r>
+          <w:r>
+            <w:rPr>
+              <w:rFonts w:hint="default" w:ascii="Times New Roman" w:hAnsi="Times New Roman" w:eastAsia="SimSun" w:cs="Times New Roman"/>
+              <w:bCs/>
+              <w:sz w:val="26"/>
+              <w:szCs w:val="26"/>
+              <w:lang w:val="vi-VN"/>
+            </w:rPr>
+            <w:t>TRACT</w:t>
+          </w:r>
+          <w:r>
+            <w:rPr>
+              <w:rFonts w:hint="default" w:ascii="Times New Roman" w:hAnsi="Times New Roman" w:cs="Times New Roman"/>
+              <w:sz w:val="26"/>
+              <w:szCs w:val="26"/>
+            </w:rPr>
+            <w:tab/>
+          </w:r>
+          <w:r>
+            <w:rPr>
+              <w:rFonts w:hint="default" w:ascii="Times New Roman" w:hAnsi="Times New Roman" w:cs="Times New Roman"/>
+              <w:sz w:val="26"/>
+              <w:szCs w:val="26"/>
+            </w:rPr>
+            <w:fldChar w:fldCharType="begin"/>
+          </w:r>
+          <w:r>
+            <w:rPr>
+              <w:rFonts w:hint="default" w:ascii="Times New Roman" w:hAnsi="Times New Roman" w:cs="Times New Roman"/>
+              <w:sz w:val="26"/>
+              <w:szCs w:val="26"/>
+            </w:rPr>
+            <w:instrText xml:space="preserve"> PAGEREF _Toc18011 \h </w:instrText>
+          </w:r>
+          <w:r>
+            <w:rPr>
+              <w:rFonts w:hint="default" w:ascii="Times New Roman" w:hAnsi="Times New Roman" w:cs="Times New Roman"/>
+              <w:sz w:val="26"/>
+              <w:szCs w:val="26"/>
+            </w:rPr>
+            <w:fldChar w:fldCharType="separate"/>
+          </w:r>
+          <w:r>
+            <w:rPr>
+              <w:rFonts w:hint="default" w:ascii="Times New Roman" w:hAnsi="Times New Roman" w:cs="Times New Roman"/>
+              <w:sz w:val="26"/>
+              <w:szCs w:val="26"/>
+            </w:rPr>
+            <w:t>iv</w:t>
+          </w:r>
+          <w:r>
+            <w:rPr>
+              <w:rFonts w:hint="default" w:ascii="Times New Roman" w:hAnsi="Times New Roman" w:cs="Times New Roman"/>
+              <w:sz w:val="26"/>
+              <w:szCs w:val="26"/>
+            </w:rPr>
+            <w:fldChar w:fldCharType="end"/>
+          </w:r>
+          <w:r>
+            <w:rPr>
+              <w:rFonts w:hint="default" w:ascii="Times New Roman" w:hAnsi="Times New Roman" w:cs="Times New Roman"/>
+              <w:sz w:val="26"/>
+              <w:szCs w:val="26"/>
+            </w:rPr>
+            <w:fldChar w:fldCharType="end"/>
+          </w:r>
+        </w:p>
+        <w:p>
+          <w:pPr>
+            <w:pStyle w:val="8"/>
+            <w:tabs>
+              <w:tab w:val="right" w:leader="dot" w:pos="9071"/>
+            </w:tabs>
+            <w:rPr>
+              <w:rFonts w:hint="default" w:ascii="Times New Roman" w:hAnsi="Times New Roman" w:cs="Times New Roman"/>
+              <w:sz w:val="26"/>
+              <w:szCs w:val="26"/>
+            </w:rPr>
+          </w:pPr>
+          <w:r>
+            <w:rPr>
+              <w:rFonts w:hint="default" w:ascii="Times New Roman" w:hAnsi="Times New Roman" w:cs="Times New Roman"/>
+              <w:sz w:val="26"/>
+              <w:szCs w:val="26"/>
+            </w:rPr>
+            <w:fldChar w:fldCharType="begin"/>
+          </w:r>
+          <w:r>
+            <w:rPr>
+              <w:rFonts w:hint="default" w:ascii="Times New Roman" w:hAnsi="Times New Roman" w:cs="Times New Roman"/>
+              <w:sz w:val="26"/>
+              <w:szCs w:val="26"/>
+            </w:rPr>
+            <w:instrText xml:space="preserve"> HYPERLINK \l _Toc21165 </w:instrText>
+          </w:r>
+          <w:r>
+            <w:rPr>
+              <w:rFonts w:hint="default" w:ascii="Times New Roman" w:hAnsi="Times New Roman" w:cs="Times New Roman"/>
+              <w:sz w:val="26"/>
+              <w:szCs w:val="26"/>
+            </w:rPr>
+            <w:fldChar w:fldCharType="separate"/>
+          </w:r>
+          <w:r>
+            <w:rPr>
+              <w:rFonts w:hint="default" w:ascii="Times New Roman" w:hAnsi="Times New Roman" w:eastAsia="SimSun" w:cs="Times New Roman"/>
+              <w:bCs/>
+              <w:sz w:val="26"/>
+              <w:szCs w:val="26"/>
+              <w:lang w:val="vi-VN"/>
+            </w:rPr>
+            <w:t>CHƯƠNG 1: GIỚI THIỆU</w:t>
+          </w:r>
+          <w:r>
+            <w:rPr>
+              <w:rFonts w:hint="default" w:ascii="Times New Roman" w:hAnsi="Times New Roman" w:cs="Times New Roman"/>
+              <w:sz w:val="26"/>
+              <w:szCs w:val="26"/>
+            </w:rPr>
+            <w:tab/>
+          </w:r>
+          <w:r>
+            <w:rPr>
+              <w:rFonts w:hint="default" w:ascii="Times New Roman" w:hAnsi="Times New Roman" w:cs="Times New Roman"/>
+              <w:sz w:val="26"/>
+              <w:szCs w:val="26"/>
+            </w:rPr>
+            <w:fldChar w:fldCharType="begin"/>
+          </w:r>
+          <w:r>
+            <w:rPr>
+              <w:rFonts w:hint="default" w:ascii="Times New Roman" w:hAnsi="Times New Roman" w:cs="Times New Roman"/>
+              <w:sz w:val="26"/>
+              <w:szCs w:val="26"/>
+            </w:rPr>
+            <w:instrText xml:space="preserve"> PAGEREF _Toc21165 \h </w:instrText>
+          </w:r>
+          <w:r>
+            <w:rPr>
+              <w:rFonts w:hint="default" w:ascii="Times New Roman" w:hAnsi="Times New Roman" w:cs="Times New Roman"/>
+              <w:sz w:val="26"/>
+              <w:szCs w:val="26"/>
+            </w:rPr>
+            <w:fldChar w:fldCharType="separate"/>
+          </w:r>
+          <w:r>
+            <w:rPr>
+              <w:rFonts w:hint="default" w:ascii="Times New Roman" w:hAnsi="Times New Roman" w:cs="Times New Roman"/>
+              <w:sz w:val="26"/>
+              <w:szCs w:val="26"/>
+            </w:rPr>
+            <w:t>1</w:t>
+          </w:r>
+          <w:r>
+            <w:rPr>
+              <w:rFonts w:hint="default" w:ascii="Times New Roman" w:hAnsi="Times New Roman" w:cs="Times New Roman"/>
+              <w:sz w:val="26"/>
+              <w:szCs w:val="26"/>
+            </w:rPr>
+            <w:fldChar w:fldCharType="end"/>
+          </w:r>
+          <w:r>
+            <w:rPr>
+              <w:rFonts w:hint="default" w:ascii="Times New Roman" w:hAnsi="Times New Roman" w:cs="Times New Roman"/>
+              <w:sz w:val="26"/>
+              <w:szCs w:val="26"/>
+            </w:rPr>
+            <w:fldChar w:fldCharType="end"/>
+          </w:r>
+        </w:p>
+        <w:p>
+          <w:pPr>
+            <w:pStyle w:val="9"/>
+            <w:tabs>
+              <w:tab w:val="right" w:leader="dot" w:pos="9071"/>
+            </w:tabs>
+            <w:rPr>
+              <w:rFonts w:hint="default" w:ascii="Times New Roman" w:hAnsi="Times New Roman" w:cs="Times New Roman"/>
+              <w:sz w:val="26"/>
+              <w:szCs w:val="26"/>
+            </w:rPr>
+          </w:pPr>
+          <w:r>
+            <w:rPr>
+              <w:rFonts w:hint="default" w:ascii="Times New Roman" w:hAnsi="Times New Roman" w:cs="Times New Roman"/>
+              <w:sz w:val="26"/>
+              <w:szCs w:val="26"/>
+            </w:rPr>
+            <w:fldChar w:fldCharType="begin"/>
+          </w:r>
+          <w:r>
+            <w:rPr>
+              <w:rFonts w:hint="default" w:ascii="Times New Roman" w:hAnsi="Times New Roman" w:cs="Times New Roman"/>
+              <w:sz w:val="26"/>
+              <w:szCs w:val="26"/>
+            </w:rPr>
+            <w:instrText xml:space="preserve"> HYPERLINK \l _Toc24972 </w:instrText>
+          </w:r>
+          <w:r>
+            <w:rPr>
+              <w:rFonts w:hint="default" w:ascii="Times New Roman" w:hAnsi="Times New Roman" w:cs="Times New Roman"/>
+              <w:sz w:val="26"/>
+              <w:szCs w:val="26"/>
+            </w:rPr>
+            <w:fldChar w:fldCharType="separate"/>
+          </w:r>
+          <w:r>
+            <w:rPr>
+              <w:rFonts w:hint="default" w:ascii="Times New Roman" w:hAnsi="Times New Roman" w:eastAsia="SimSun" w:cs="Times New Roman"/>
+              <w:bCs w:val="0"/>
+              <w:sz w:val="26"/>
+              <w:szCs w:val="26"/>
+              <w:lang w:val="vi-VN"/>
+            </w:rPr>
+            <w:t>1.1 Đặt vấn đề</w:t>
+          </w:r>
+          <w:r>
+            <w:rPr>
+              <w:rFonts w:hint="default" w:ascii="Times New Roman" w:hAnsi="Times New Roman" w:cs="Times New Roman"/>
+              <w:sz w:val="26"/>
+              <w:szCs w:val="26"/>
+            </w:rPr>
+            <w:tab/>
+          </w:r>
+          <w:r>
+            <w:rPr>
+              <w:rFonts w:hint="default" w:ascii="Times New Roman" w:hAnsi="Times New Roman" w:cs="Times New Roman"/>
+              <w:sz w:val="26"/>
+              <w:szCs w:val="26"/>
+            </w:rPr>
+            <w:fldChar w:fldCharType="begin"/>
+          </w:r>
+          <w:r>
+            <w:rPr>
+              <w:rFonts w:hint="default" w:ascii="Times New Roman" w:hAnsi="Times New Roman" w:cs="Times New Roman"/>
+              <w:sz w:val="26"/>
+              <w:szCs w:val="26"/>
+            </w:rPr>
+            <w:instrText xml:space="preserve"> PAGEREF _Toc24972 \h </w:instrText>
+          </w:r>
+          <w:r>
+            <w:rPr>
+              <w:rFonts w:hint="default" w:ascii="Times New Roman" w:hAnsi="Times New Roman" w:cs="Times New Roman"/>
+              <w:sz w:val="26"/>
+              <w:szCs w:val="26"/>
+            </w:rPr>
+            <w:fldChar w:fldCharType="separate"/>
+          </w:r>
+          <w:r>
+            <w:rPr>
+              <w:rFonts w:hint="default" w:ascii="Times New Roman" w:hAnsi="Times New Roman" w:cs="Times New Roman"/>
+              <w:sz w:val="26"/>
+              <w:szCs w:val="26"/>
+            </w:rPr>
+            <w:t>1</w:t>
+          </w:r>
+          <w:r>
+            <w:rPr>
+              <w:rFonts w:hint="default" w:ascii="Times New Roman" w:hAnsi="Times New Roman" w:cs="Times New Roman"/>
+              <w:sz w:val="26"/>
+              <w:szCs w:val="26"/>
+            </w:rPr>
+            <w:fldChar w:fldCharType="end"/>
+          </w:r>
+          <w:r>
+            <w:rPr>
+              <w:rFonts w:hint="default" w:ascii="Times New Roman" w:hAnsi="Times New Roman" w:cs="Times New Roman"/>
+              <w:sz w:val="26"/>
+              <w:szCs w:val="26"/>
+            </w:rPr>
+            <w:fldChar w:fldCharType="end"/>
+          </w:r>
+        </w:p>
+        <w:p>
+          <w:pPr>
+            <w:pStyle w:val="9"/>
+            <w:tabs>
+              <w:tab w:val="right" w:leader="dot" w:pos="9071"/>
+            </w:tabs>
+            <w:rPr>
+              <w:rFonts w:hint="default" w:ascii="Times New Roman" w:hAnsi="Times New Roman" w:cs="Times New Roman"/>
+              <w:sz w:val="26"/>
+              <w:szCs w:val="26"/>
+            </w:rPr>
+          </w:pPr>
+          <w:r>
+            <w:rPr>
+              <w:rFonts w:hint="default" w:ascii="Times New Roman" w:hAnsi="Times New Roman" w:cs="Times New Roman"/>
+              <w:sz w:val="26"/>
+              <w:szCs w:val="26"/>
+            </w:rPr>
+            <w:fldChar w:fldCharType="begin"/>
+          </w:r>
+          <w:r>
+            <w:rPr>
+              <w:rFonts w:hint="default" w:ascii="Times New Roman" w:hAnsi="Times New Roman" w:cs="Times New Roman"/>
+              <w:sz w:val="26"/>
+              <w:szCs w:val="26"/>
+            </w:rPr>
+            <w:instrText xml:space="preserve"> HYPERLINK \l _Toc21663 </w:instrText>
+          </w:r>
+          <w:r>
+            <w:rPr>
+              <w:rFonts w:hint="default" w:ascii="Times New Roman" w:hAnsi="Times New Roman" w:cs="Times New Roman"/>
+              <w:sz w:val="26"/>
+              <w:szCs w:val="26"/>
+            </w:rPr>
+            <w:fldChar w:fldCharType="separate"/>
+          </w:r>
+          <w:r>
+            <w:rPr>
+              <w:rFonts w:hint="default" w:ascii="Times New Roman" w:hAnsi="Times New Roman" w:eastAsia="SimSun" w:cs="Times New Roman"/>
+              <w:bCs w:val="0"/>
+              <w:sz w:val="26"/>
+              <w:szCs w:val="26"/>
+              <w:lang w:val="vi-VN"/>
+            </w:rPr>
+            <w:t>1.2 Mục tiêu đề tài</w:t>
+          </w:r>
+          <w:r>
+            <w:rPr>
+              <w:rFonts w:hint="default" w:ascii="Times New Roman" w:hAnsi="Times New Roman" w:cs="Times New Roman"/>
+              <w:sz w:val="26"/>
+              <w:szCs w:val="26"/>
+            </w:rPr>
+            <w:tab/>
+          </w:r>
+          <w:r>
+            <w:rPr>
+              <w:rFonts w:hint="default" w:ascii="Times New Roman" w:hAnsi="Times New Roman" w:cs="Times New Roman"/>
+              <w:sz w:val="26"/>
+              <w:szCs w:val="26"/>
+            </w:rPr>
+            <w:fldChar w:fldCharType="begin"/>
+          </w:r>
+          <w:r>
+            <w:rPr>
+              <w:rFonts w:hint="default" w:ascii="Times New Roman" w:hAnsi="Times New Roman" w:cs="Times New Roman"/>
+              <w:sz w:val="26"/>
+              <w:szCs w:val="26"/>
+            </w:rPr>
+            <w:instrText xml:space="preserve"> PAGEREF _Toc21663 \h </w:instrText>
+          </w:r>
+          <w:r>
+            <w:rPr>
+              <w:rFonts w:hint="default" w:ascii="Times New Roman" w:hAnsi="Times New Roman" w:cs="Times New Roman"/>
+              <w:sz w:val="26"/>
+              <w:szCs w:val="26"/>
+            </w:rPr>
+            <w:fldChar w:fldCharType="separate"/>
+          </w:r>
+          <w:r>
+            <w:rPr>
+              <w:rFonts w:hint="default" w:ascii="Times New Roman" w:hAnsi="Times New Roman" w:cs="Times New Roman"/>
+              <w:sz w:val="26"/>
+              <w:szCs w:val="26"/>
+            </w:rPr>
+            <w:t>1</w:t>
+          </w:r>
+          <w:r>
+            <w:rPr>
+              <w:rFonts w:hint="default" w:ascii="Times New Roman" w:hAnsi="Times New Roman" w:cs="Times New Roman"/>
+              <w:sz w:val="26"/>
+              <w:szCs w:val="26"/>
+            </w:rPr>
+            <w:fldChar w:fldCharType="end"/>
+          </w:r>
+          <w:r>
+            <w:rPr>
+              <w:rFonts w:hint="default" w:ascii="Times New Roman" w:hAnsi="Times New Roman" w:cs="Times New Roman"/>
+              <w:sz w:val="26"/>
+              <w:szCs w:val="26"/>
+            </w:rPr>
+            <w:fldChar w:fldCharType="end"/>
+          </w:r>
+        </w:p>
+        <w:p>
+          <w:pPr>
+            <w:pStyle w:val="9"/>
+            <w:tabs>
+              <w:tab w:val="right" w:leader="dot" w:pos="9071"/>
+            </w:tabs>
+            <w:rPr>
+              <w:rFonts w:hint="default" w:ascii="Times New Roman" w:hAnsi="Times New Roman" w:cs="Times New Roman"/>
+              <w:sz w:val="26"/>
+              <w:szCs w:val="26"/>
+            </w:rPr>
+          </w:pPr>
+          <w:r>
+            <w:rPr>
+              <w:rFonts w:hint="default" w:ascii="Times New Roman" w:hAnsi="Times New Roman" w:cs="Times New Roman"/>
+              <w:sz w:val="26"/>
+              <w:szCs w:val="26"/>
+            </w:rPr>
+            <w:fldChar w:fldCharType="begin"/>
+          </w:r>
+          <w:r>
+            <w:rPr>
+              <w:rFonts w:hint="default" w:ascii="Times New Roman" w:hAnsi="Times New Roman" w:cs="Times New Roman"/>
+              <w:sz w:val="26"/>
+              <w:szCs w:val="26"/>
+            </w:rPr>
+            <w:instrText xml:space="preserve"> HYPERLINK \l _Toc10946 </w:instrText>
+          </w:r>
+          <w:r>
+            <w:rPr>
+              <w:rFonts w:hint="default" w:ascii="Times New Roman" w:hAnsi="Times New Roman" w:cs="Times New Roman"/>
+              <w:sz w:val="26"/>
+              <w:szCs w:val="26"/>
+            </w:rPr>
+            <w:fldChar w:fldCharType="separate"/>
+          </w:r>
+          <w:r>
+            <w:rPr>
+              <w:rFonts w:hint="default" w:ascii="Times New Roman" w:hAnsi="Times New Roman" w:eastAsia="SimSun" w:cs="Times New Roman"/>
+              <w:bCs w:val="0"/>
+              <w:sz w:val="26"/>
+              <w:szCs w:val="26"/>
+              <w:lang w:val="vi-VN"/>
+            </w:rPr>
+            <w:t>1.3 Đối tượng và phạm vi nghiên cứu</w:t>
+          </w:r>
+          <w:r>
+            <w:rPr>
+              <w:rFonts w:hint="default" w:ascii="Times New Roman" w:hAnsi="Times New Roman" w:cs="Times New Roman"/>
+              <w:sz w:val="26"/>
+              <w:szCs w:val="26"/>
+            </w:rPr>
+            <w:tab/>
+          </w:r>
+          <w:r>
+            <w:rPr>
+              <w:rFonts w:hint="default" w:ascii="Times New Roman" w:hAnsi="Times New Roman" w:cs="Times New Roman"/>
+              <w:sz w:val="26"/>
+              <w:szCs w:val="26"/>
+            </w:rPr>
+            <w:fldChar w:fldCharType="begin"/>
+          </w:r>
+          <w:r>
+            <w:rPr>
+              <w:rFonts w:hint="default" w:ascii="Times New Roman" w:hAnsi="Times New Roman" w:cs="Times New Roman"/>
+              <w:sz w:val="26"/>
+              <w:szCs w:val="26"/>
+            </w:rPr>
+            <w:instrText xml:space="preserve"> PAGEREF _Toc10946 \h </w:instrText>
+          </w:r>
+          <w:r>
+            <w:rPr>
+              <w:rFonts w:hint="default" w:ascii="Times New Roman" w:hAnsi="Times New Roman" w:cs="Times New Roman"/>
+              <w:sz w:val="26"/>
+              <w:szCs w:val="26"/>
+            </w:rPr>
+            <w:fldChar w:fldCharType="separate"/>
+          </w:r>
+          <w:r>
+            <w:rPr>
+              <w:rFonts w:hint="default" w:ascii="Times New Roman" w:hAnsi="Times New Roman" w:cs="Times New Roman"/>
+              <w:sz w:val="26"/>
+              <w:szCs w:val="26"/>
+            </w:rPr>
+            <w:t>1</w:t>
+          </w:r>
+          <w:r>
+            <w:rPr>
+              <w:rFonts w:hint="default" w:ascii="Times New Roman" w:hAnsi="Times New Roman" w:cs="Times New Roman"/>
+              <w:sz w:val="26"/>
+              <w:szCs w:val="26"/>
+            </w:rPr>
+            <w:fldChar w:fldCharType="end"/>
+          </w:r>
+          <w:r>
+            <w:rPr>
+              <w:rFonts w:hint="default" w:ascii="Times New Roman" w:hAnsi="Times New Roman" w:cs="Times New Roman"/>
+              <w:sz w:val="26"/>
+              <w:szCs w:val="26"/>
+            </w:rPr>
+            <w:fldChar w:fldCharType="end"/>
+          </w:r>
+        </w:p>
+        <w:p>
+          <w:pPr>
+            <w:pStyle w:val="9"/>
+            <w:tabs>
+              <w:tab w:val="right" w:leader="dot" w:pos="9071"/>
+            </w:tabs>
+            <w:rPr>
+              <w:rFonts w:hint="default" w:ascii="Times New Roman" w:hAnsi="Times New Roman" w:cs="Times New Roman"/>
+              <w:sz w:val="26"/>
+              <w:szCs w:val="26"/>
+            </w:rPr>
+          </w:pPr>
+          <w:r>
+            <w:rPr>
+              <w:rFonts w:hint="default" w:ascii="Times New Roman" w:hAnsi="Times New Roman" w:cs="Times New Roman"/>
+              <w:sz w:val="26"/>
+              <w:szCs w:val="26"/>
+            </w:rPr>
+            <w:fldChar w:fldCharType="begin"/>
+          </w:r>
+          <w:r>
+            <w:rPr>
+              <w:rFonts w:hint="default" w:ascii="Times New Roman" w:hAnsi="Times New Roman" w:cs="Times New Roman"/>
+              <w:sz w:val="26"/>
+              <w:szCs w:val="26"/>
+            </w:rPr>
+            <w:instrText xml:space="preserve"> HYPERLINK \l _Toc12017 </w:instrText>
+          </w:r>
+          <w:r>
+            <w:rPr>
+              <w:rFonts w:hint="default" w:ascii="Times New Roman" w:hAnsi="Times New Roman" w:cs="Times New Roman"/>
+              <w:sz w:val="26"/>
+              <w:szCs w:val="26"/>
+            </w:rPr>
+            <w:fldChar w:fldCharType="separate"/>
+          </w:r>
+          <w:r>
+            <w:rPr>
+              <w:rFonts w:hint="default" w:ascii="Times New Roman" w:hAnsi="Times New Roman" w:eastAsia="SimSun" w:cs="Times New Roman"/>
+              <w:bCs w:val="0"/>
+              <w:sz w:val="26"/>
+              <w:szCs w:val="26"/>
+              <w:lang w:val="vi-VN"/>
+            </w:rPr>
+            <w:t>1.4 Bố cục của quyển báo cáo</w:t>
+          </w:r>
+          <w:r>
+            <w:rPr>
+              <w:rFonts w:hint="default" w:ascii="Times New Roman" w:hAnsi="Times New Roman" w:cs="Times New Roman"/>
+              <w:sz w:val="26"/>
+              <w:szCs w:val="26"/>
+            </w:rPr>
+            <w:tab/>
+          </w:r>
+          <w:r>
+            <w:rPr>
+              <w:rFonts w:hint="default" w:ascii="Times New Roman" w:hAnsi="Times New Roman" w:cs="Times New Roman"/>
+              <w:sz w:val="26"/>
+              <w:szCs w:val="26"/>
+            </w:rPr>
+            <w:fldChar w:fldCharType="begin"/>
+          </w:r>
+          <w:r>
+            <w:rPr>
+              <w:rFonts w:hint="default" w:ascii="Times New Roman" w:hAnsi="Times New Roman" w:cs="Times New Roman"/>
+              <w:sz w:val="26"/>
+              <w:szCs w:val="26"/>
+            </w:rPr>
+            <w:instrText xml:space="preserve"> PAGEREF _Toc12017 \h </w:instrText>
+          </w:r>
+          <w:r>
+            <w:rPr>
+              <w:rFonts w:hint="default" w:ascii="Times New Roman" w:hAnsi="Times New Roman" w:cs="Times New Roman"/>
+              <w:sz w:val="26"/>
+              <w:szCs w:val="26"/>
+            </w:rPr>
+            <w:fldChar w:fldCharType="separate"/>
+          </w:r>
+          <w:r>
+            <w:rPr>
+              <w:rFonts w:hint="default" w:ascii="Times New Roman" w:hAnsi="Times New Roman" w:cs="Times New Roman"/>
+              <w:sz w:val="26"/>
+              <w:szCs w:val="26"/>
+            </w:rPr>
+            <w:t>1</w:t>
+          </w:r>
+          <w:r>
+            <w:rPr>
+              <w:rFonts w:hint="default" w:ascii="Times New Roman" w:hAnsi="Times New Roman" w:cs="Times New Roman"/>
+              <w:sz w:val="26"/>
+              <w:szCs w:val="26"/>
+            </w:rPr>
+            <w:fldChar w:fldCharType="end"/>
+          </w:r>
+          <w:r>
+            <w:rPr>
+              <w:rFonts w:hint="default" w:ascii="Times New Roman" w:hAnsi="Times New Roman" w:cs="Times New Roman"/>
+              <w:sz w:val="26"/>
+              <w:szCs w:val="26"/>
+            </w:rPr>
+            <w:fldChar w:fldCharType="end"/>
+          </w:r>
+        </w:p>
+        <w:p>
+          <w:pPr>
+            <w:pStyle w:val="8"/>
+            <w:tabs>
+              <w:tab w:val="right" w:leader="dot" w:pos="9071"/>
+            </w:tabs>
+            <w:rPr>
+              <w:rFonts w:hint="default" w:ascii="Times New Roman" w:hAnsi="Times New Roman" w:cs="Times New Roman"/>
+              <w:sz w:val="26"/>
+              <w:szCs w:val="26"/>
+            </w:rPr>
+          </w:pPr>
+          <w:r>
+            <w:rPr>
+              <w:rFonts w:hint="default" w:ascii="Times New Roman" w:hAnsi="Times New Roman" w:cs="Times New Roman"/>
+              <w:sz w:val="26"/>
+              <w:szCs w:val="26"/>
+            </w:rPr>
+            <w:fldChar w:fldCharType="begin"/>
+          </w:r>
+          <w:r>
+            <w:rPr>
+              <w:rFonts w:hint="default" w:ascii="Times New Roman" w:hAnsi="Times New Roman" w:cs="Times New Roman"/>
+              <w:sz w:val="26"/>
+              <w:szCs w:val="26"/>
+            </w:rPr>
+            <w:instrText xml:space="preserve"> HYPERLINK \l _Toc4237 </w:instrText>
+          </w:r>
+          <w:r>
+            <w:rPr>
+              <w:rFonts w:hint="default" w:ascii="Times New Roman" w:hAnsi="Times New Roman" w:cs="Times New Roman"/>
+              <w:sz w:val="26"/>
+              <w:szCs w:val="26"/>
+            </w:rPr>
+            <w:fldChar w:fldCharType="separate"/>
+          </w:r>
+          <w:r>
+            <w:rPr>
+              <w:rFonts w:hint="default" w:ascii="Times New Roman" w:hAnsi="Times New Roman" w:eastAsia="SimSun" w:cs="Times New Roman"/>
+              <w:bCs/>
+              <w:sz w:val="26"/>
+              <w:szCs w:val="26"/>
+              <w:lang w:val="vi-VN"/>
+            </w:rPr>
+            <w:t>CHƯƠNG 2: TỔNG QUAN TÀI LIỆU</w:t>
+          </w:r>
+          <w:r>
+            <w:rPr>
+              <w:rFonts w:hint="default" w:ascii="Times New Roman" w:hAnsi="Times New Roman" w:cs="Times New Roman"/>
+              <w:sz w:val="26"/>
+              <w:szCs w:val="26"/>
+            </w:rPr>
+            <w:tab/>
+          </w:r>
+          <w:r>
+            <w:rPr>
+              <w:rFonts w:hint="default" w:ascii="Times New Roman" w:hAnsi="Times New Roman" w:cs="Times New Roman"/>
+              <w:sz w:val="26"/>
+              <w:szCs w:val="26"/>
+            </w:rPr>
+            <w:fldChar w:fldCharType="begin"/>
+          </w:r>
+          <w:r>
+            <w:rPr>
+              <w:rFonts w:hint="default" w:ascii="Times New Roman" w:hAnsi="Times New Roman" w:cs="Times New Roman"/>
+              <w:sz w:val="26"/>
+              <w:szCs w:val="26"/>
+            </w:rPr>
+            <w:instrText xml:space="preserve"> PAGEREF _Toc4237 \h </w:instrText>
+          </w:r>
+          <w:r>
+            <w:rPr>
+              <w:rFonts w:hint="default" w:ascii="Times New Roman" w:hAnsi="Times New Roman" w:cs="Times New Roman"/>
+              <w:sz w:val="26"/>
+              <w:szCs w:val="26"/>
+            </w:rPr>
+            <w:fldChar w:fldCharType="separate"/>
+          </w:r>
+          <w:r>
+            <w:rPr>
+              <w:rFonts w:hint="default" w:ascii="Times New Roman" w:hAnsi="Times New Roman" w:cs="Times New Roman"/>
+              <w:sz w:val="26"/>
+              <w:szCs w:val="26"/>
+            </w:rPr>
+            <w:t>3</w:t>
+          </w:r>
+          <w:r>
+            <w:rPr>
+              <w:rFonts w:hint="default" w:ascii="Times New Roman" w:hAnsi="Times New Roman" w:cs="Times New Roman"/>
+              <w:sz w:val="26"/>
+              <w:szCs w:val="26"/>
+            </w:rPr>
+            <w:fldChar w:fldCharType="end"/>
+          </w:r>
+          <w:r>
+            <w:rPr>
+              <w:rFonts w:hint="default" w:ascii="Times New Roman" w:hAnsi="Times New Roman" w:cs="Times New Roman"/>
+              <w:sz w:val="26"/>
+              <w:szCs w:val="26"/>
+            </w:rPr>
+            <w:fldChar w:fldCharType="end"/>
+          </w:r>
+        </w:p>
+        <w:p>
+          <w:pPr>
+            <w:pStyle w:val="9"/>
+            <w:tabs>
+              <w:tab w:val="right" w:leader="dot" w:pos="9071"/>
+            </w:tabs>
+            <w:rPr>
+              <w:rFonts w:hint="default" w:ascii="Times New Roman" w:hAnsi="Times New Roman" w:cs="Times New Roman"/>
+              <w:sz w:val="26"/>
+              <w:szCs w:val="26"/>
+            </w:rPr>
+          </w:pPr>
+          <w:r>
+            <w:rPr>
+              <w:rFonts w:hint="default" w:ascii="Times New Roman" w:hAnsi="Times New Roman" w:cs="Times New Roman"/>
+              <w:sz w:val="26"/>
+              <w:szCs w:val="26"/>
+            </w:rPr>
+            <w:fldChar w:fldCharType="begin"/>
+          </w:r>
+          <w:r>
+            <w:rPr>
+              <w:rFonts w:hint="default" w:ascii="Times New Roman" w:hAnsi="Times New Roman" w:cs="Times New Roman"/>
+              <w:sz w:val="26"/>
+              <w:szCs w:val="26"/>
+            </w:rPr>
+            <w:instrText xml:space="preserve"> HYPERLINK \l _Toc23407 </w:instrText>
+          </w:r>
+          <w:r>
+            <w:rPr>
+              <w:rFonts w:hint="default" w:ascii="Times New Roman" w:hAnsi="Times New Roman" w:cs="Times New Roman"/>
+              <w:sz w:val="26"/>
+              <w:szCs w:val="26"/>
+            </w:rPr>
+            <w:fldChar w:fldCharType="separate"/>
+          </w:r>
+          <w:r>
+            <w:rPr>
+              <w:rFonts w:hint="default" w:ascii="Times New Roman" w:hAnsi="Times New Roman" w:eastAsia="SimSun" w:cs="Times New Roman"/>
+              <w:bCs w:val="0"/>
+              <w:sz w:val="26"/>
+              <w:szCs w:val="26"/>
+              <w:lang w:val="vi-VN"/>
+            </w:rPr>
+            <w:t>2.1 Ngôn ngữ Dart</w:t>
+          </w:r>
+          <w:r>
+            <w:rPr>
+              <w:rFonts w:hint="default" w:ascii="Times New Roman" w:hAnsi="Times New Roman" w:cs="Times New Roman"/>
+              <w:sz w:val="26"/>
+              <w:szCs w:val="26"/>
+            </w:rPr>
+            <w:tab/>
+          </w:r>
+          <w:r>
+            <w:rPr>
+              <w:rFonts w:hint="default" w:ascii="Times New Roman" w:hAnsi="Times New Roman" w:cs="Times New Roman"/>
+              <w:sz w:val="26"/>
+              <w:szCs w:val="26"/>
+            </w:rPr>
+            <w:fldChar w:fldCharType="begin"/>
+          </w:r>
+          <w:r>
+            <w:rPr>
+              <w:rFonts w:hint="default" w:ascii="Times New Roman" w:hAnsi="Times New Roman" w:cs="Times New Roman"/>
+              <w:sz w:val="26"/>
+              <w:szCs w:val="26"/>
+            </w:rPr>
+            <w:instrText xml:space="preserve"> PAGEREF _Toc23407 \h </w:instrText>
+          </w:r>
+          <w:r>
+            <w:rPr>
+              <w:rFonts w:hint="default" w:ascii="Times New Roman" w:hAnsi="Times New Roman" w:cs="Times New Roman"/>
+              <w:sz w:val="26"/>
+              <w:szCs w:val="26"/>
+            </w:rPr>
+            <w:fldChar w:fldCharType="separate"/>
+          </w:r>
+          <w:r>
+            <w:rPr>
+              <w:rFonts w:hint="default" w:ascii="Times New Roman" w:hAnsi="Times New Roman" w:cs="Times New Roman"/>
+              <w:sz w:val="26"/>
+              <w:szCs w:val="26"/>
+            </w:rPr>
+            <w:t>3</w:t>
+          </w:r>
+          <w:r>
+            <w:rPr>
+              <w:rFonts w:hint="default" w:ascii="Times New Roman" w:hAnsi="Times New Roman" w:cs="Times New Roman"/>
+              <w:sz w:val="26"/>
+              <w:szCs w:val="26"/>
+            </w:rPr>
+            <w:fldChar w:fldCharType="end"/>
+          </w:r>
+          <w:r>
+            <w:rPr>
+              <w:rFonts w:hint="default" w:ascii="Times New Roman" w:hAnsi="Times New Roman" w:cs="Times New Roman"/>
+              <w:sz w:val="26"/>
+              <w:szCs w:val="26"/>
+            </w:rPr>
+            <w:fldChar w:fldCharType="end"/>
+          </w:r>
+        </w:p>
+        <w:p>
+          <w:pPr>
+            <w:pStyle w:val="9"/>
+            <w:tabs>
+              <w:tab w:val="right" w:leader="dot" w:pos="9071"/>
+            </w:tabs>
+            <w:rPr>
+              <w:rFonts w:hint="default" w:ascii="Times New Roman" w:hAnsi="Times New Roman" w:cs="Times New Roman"/>
+              <w:sz w:val="26"/>
+              <w:szCs w:val="26"/>
+            </w:rPr>
+          </w:pPr>
+          <w:r>
+            <w:rPr>
+              <w:rFonts w:hint="default" w:ascii="Times New Roman" w:hAnsi="Times New Roman" w:cs="Times New Roman"/>
+              <w:sz w:val="26"/>
+              <w:szCs w:val="26"/>
+            </w:rPr>
+            <w:fldChar w:fldCharType="begin"/>
+          </w:r>
+          <w:r>
+            <w:rPr>
+              <w:rFonts w:hint="default" w:ascii="Times New Roman" w:hAnsi="Times New Roman" w:cs="Times New Roman"/>
+              <w:sz w:val="26"/>
+              <w:szCs w:val="26"/>
+            </w:rPr>
+            <w:instrText xml:space="preserve"> HYPERLINK \l _Toc15640 </w:instrText>
+          </w:r>
+          <w:r>
+            <w:rPr>
+              <w:rFonts w:hint="default" w:ascii="Times New Roman" w:hAnsi="Times New Roman" w:cs="Times New Roman"/>
+              <w:sz w:val="26"/>
+              <w:szCs w:val="26"/>
+            </w:rPr>
+            <w:fldChar w:fldCharType="separate"/>
+          </w:r>
+          <w:r>
+            <w:rPr>
+              <w:rFonts w:hint="default" w:ascii="Times New Roman" w:hAnsi="Times New Roman" w:eastAsia="SimSun" w:cs="Times New Roman"/>
+              <w:bCs w:val="0"/>
+              <w:sz w:val="26"/>
+              <w:szCs w:val="26"/>
+              <w:lang w:val="vi-VN"/>
+            </w:rPr>
+            <w:t>2.2 Flutter framework</w:t>
+          </w:r>
+          <w:r>
+            <w:rPr>
+              <w:rFonts w:hint="default" w:ascii="Times New Roman" w:hAnsi="Times New Roman" w:cs="Times New Roman"/>
+              <w:sz w:val="26"/>
+              <w:szCs w:val="26"/>
+            </w:rPr>
+            <w:tab/>
+          </w:r>
+          <w:r>
+            <w:rPr>
+              <w:rFonts w:hint="default" w:ascii="Times New Roman" w:hAnsi="Times New Roman" w:cs="Times New Roman"/>
+              <w:sz w:val="26"/>
+              <w:szCs w:val="26"/>
+            </w:rPr>
+            <w:fldChar w:fldCharType="begin"/>
+          </w:r>
+          <w:r>
+            <w:rPr>
+              <w:rFonts w:hint="default" w:ascii="Times New Roman" w:hAnsi="Times New Roman" w:cs="Times New Roman"/>
+              <w:sz w:val="26"/>
+              <w:szCs w:val="26"/>
+            </w:rPr>
+            <w:instrText xml:space="preserve"> PAGEREF _Toc15640 \h </w:instrText>
+          </w:r>
+          <w:r>
+            <w:rPr>
+              <w:rFonts w:hint="default" w:ascii="Times New Roman" w:hAnsi="Times New Roman" w:cs="Times New Roman"/>
+              <w:sz w:val="26"/>
+              <w:szCs w:val="26"/>
+            </w:rPr>
+            <w:fldChar w:fldCharType="separate"/>
+          </w:r>
+          <w:r>
+            <w:rPr>
+              <w:rFonts w:hint="default" w:ascii="Times New Roman" w:hAnsi="Times New Roman" w:cs="Times New Roman"/>
+              <w:sz w:val="26"/>
+              <w:szCs w:val="26"/>
+            </w:rPr>
+            <w:t>3</w:t>
+          </w:r>
+          <w:r>
+            <w:rPr>
+              <w:rFonts w:hint="default" w:ascii="Times New Roman" w:hAnsi="Times New Roman" w:cs="Times New Roman"/>
+              <w:sz w:val="26"/>
+              <w:szCs w:val="26"/>
+            </w:rPr>
+            <w:fldChar w:fldCharType="end"/>
+          </w:r>
+          <w:r>
+            <w:rPr>
+              <w:rFonts w:hint="default" w:ascii="Times New Roman" w:hAnsi="Times New Roman" w:cs="Times New Roman"/>
+              <w:sz w:val="26"/>
+              <w:szCs w:val="26"/>
+            </w:rPr>
+            <w:fldChar w:fldCharType="end"/>
+          </w:r>
+        </w:p>
+        <w:p>
+          <w:pPr>
+            <w:pStyle w:val="9"/>
+            <w:tabs>
+              <w:tab w:val="right" w:leader="dot" w:pos="9071"/>
+            </w:tabs>
+            <w:rPr>
+              <w:rFonts w:hint="default" w:ascii="Times New Roman" w:hAnsi="Times New Roman" w:cs="Times New Roman"/>
+              <w:sz w:val="26"/>
+              <w:szCs w:val="26"/>
+            </w:rPr>
+          </w:pPr>
+          <w:r>
+            <w:rPr>
+              <w:rFonts w:hint="default" w:ascii="Times New Roman" w:hAnsi="Times New Roman" w:cs="Times New Roman"/>
+              <w:sz w:val="26"/>
+              <w:szCs w:val="26"/>
+            </w:rPr>
+            <w:fldChar w:fldCharType="begin"/>
+          </w:r>
+          <w:r>
+            <w:rPr>
+              <w:rFonts w:hint="default" w:ascii="Times New Roman" w:hAnsi="Times New Roman" w:cs="Times New Roman"/>
+              <w:sz w:val="26"/>
+              <w:szCs w:val="26"/>
+            </w:rPr>
+            <w:instrText xml:space="preserve"> HYPERLINK \l _Toc23776 </w:instrText>
+          </w:r>
+          <w:r>
+            <w:rPr>
+              <w:rFonts w:hint="default" w:ascii="Times New Roman" w:hAnsi="Times New Roman" w:cs="Times New Roman"/>
+              <w:sz w:val="26"/>
+              <w:szCs w:val="26"/>
+            </w:rPr>
+            <w:fldChar w:fldCharType="separate"/>
+          </w:r>
+          <w:r>
+            <w:rPr>
+              <w:rFonts w:hint="default" w:ascii="Times New Roman" w:hAnsi="Times New Roman" w:eastAsia="SimSun" w:cs="Times New Roman"/>
+              <w:bCs w:val="0"/>
+              <w:sz w:val="26"/>
+              <w:szCs w:val="26"/>
+              <w:lang w:val="vi-VN"/>
+            </w:rPr>
+            <w:t>2.4 Rasa framework</w:t>
+          </w:r>
+          <w:r>
+            <w:rPr>
+              <w:rFonts w:hint="default" w:ascii="Times New Roman" w:hAnsi="Times New Roman" w:cs="Times New Roman"/>
+              <w:sz w:val="26"/>
+              <w:szCs w:val="26"/>
+            </w:rPr>
+            <w:tab/>
+          </w:r>
+          <w:r>
+            <w:rPr>
+              <w:rFonts w:hint="default" w:ascii="Times New Roman" w:hAnsi="Times New Roman" w:cs="Times New Roman"/>
+              <w:sz w:val="26"/>
+              <w:szCs w:val="26"/>
+            </w:rPr>
+            <w:fldChar w:fldCharType="begin"/>
+          </w:r>
+          <w:r>
+            <w:rPr>
+              <w:rFonts w:hint="default" w:ascii="Times New Roman" w:hAnsi="Times New Roman" w:cs="Times New Roman"/>
+              <w:sz w:val="26"/>
+              <w:szCs w:val="26"/>
+            </w:rPr>
+            <w:instrText xml:space="preserve"> PAGEREF _Toc23776 \h </w:instrText>
+          </w:r>
+          <w:r>
+            <w:rPr>
+              <w:rFonts w:hint="default" w:ascii="Times New Roman" w:hAnsi="Times New Roman" w:cs="Times New Roman"/>
+              <w:sz w:val="26"/>
+              <w:szCs w:val="26"/>
+            </w:rPr>
+            <w:fldChar w:fldCharType="separate"/>
+          </w:r>
+          <w:r>
+            <w:rPr>
+              <w:rFonts w:hint="default" w:ascii="Times New Roman" w:hAnsi="Times New Roman" w:cs="Times New Roman"/>
+              <w:sz w:val="26"/>
+              <w:szCs w:val="26"/>
+            </w:rPr>
+            <w:t>3</w:t>
+          </w:r>
+          <w:r>
+            <w:rPr>
+              <w:rFonts w:hint="default" w:ascii="Times New Roman" w:hAnsi="Times New Roman" w:cs="Times New Roman"/>
+              <w:sz w:val="26"/>
+              <w:szCs w:val="26"/>
+            </w:rPr>
+            <w:fldChar w:fldCharType="end"/>
+          </w:r>
+          <w:r>
+            <w:rPr>
+              <w:rFonts w:hint="default" w:ascii="Times New Roman" w:hAnsi="Times New Roman" w:cs="Times New Roman"/>
+              <w:sz w:val="26"/>
+              <w:szCs w:val="26"/>
+            </w:rPr>
+            <w:fldChar w:fldCharType="end"/>
+          </w:r>
+        </w:p>
+        <w:p>
+          <w:pPr>
+            <w:pStyle w:val="9"/>
+            <w:tabs>
+              <w:tab w:val="right" w:leader="dot" w:pos="9071"/>
+            </w:tabs>
+            <w:rPr>
+              <w:rFonts w:hint="default" w:ascii="Times New Roman" w:hAnsi="Times New Roman" w:cs="Times New Roman"/>
+              <w:sz w:val="26"/>
+              <w:szCs w:val="26"/>
+            </w:rPr>
+          </w:pPr>
+          <w:r>
+            <w:rPr>
+              <w:rFonts w:hint="default" w:ascii="Times New Roman" w:hAnsi="Times New Roman" w:cs="Times New Roman"/>
+              <w:sz w:val="26"/>
+              <w:szCs w:val="26"/>
+            </w:rPr>
+            <w:fldChar w:fldCharType="begin"/>
+          </w:r>
+          <w:r>
+            <w:rPr>
+              <w:rFonts w:hint="default" w:ascii="Times New Roman" w:hAnsi="Times New Roman" w:cs="Times New Roman"/>
+              <w:sz w:val="26"/>
+              <w:szCs w:val="26"/>
+            </w:rPr>
+            <w:instrText xml:space="preserve"> HYPERLINK \l _Toc19505 </w:instrText>
+          </w:r>
+          <w:r>
+            <w:rPr>
+              <w:rFonts w:hint="default" w:ascii="Times New Roman" w:hAnsi="Times New Roman" w:cs="Times New Roman"/>
+              <w:sz w:val="26"/>
+              <w:szCs w:val="26"/>
+            </w:rPr>
+            <w:fldChar w:fldCharType="separate"/>
+          </w:r>
+          <w:r>
+            <w:rPr>
+              <w:rFonts w:hint="default" w:ascii="Times New Roman" w:hAnsi="Times New Roman" w:eastAsia="SimSun" w:cs="Times New Roman"/>
+              <w:bCs w:val="0"/>
+              <w:sz w:val="26"/>
+              <w:szCs w:val="26"/>
+              <w:lang w:val="vi-VN"/>
+            </w:rPr>
+            <w:t>2.5 FastAPI framework</w:t>
+          </w:r>
+          <w:r>
+            <w:rPr>
+              <w:rFonts w:hint="default" w:ascii="Times New Roman" w:hAnsi="Times New Roman" w:cs="Times New Roman"/>
+              <w:sz w:val="26"/>
+              <w:szCs w:val="26"/>
+            </w:rPr>
+            <w:tab/>
+          </w:r>
+          <w:r>
+            <w:rPr>
+              <w:rFonts w:hint="default" w:ascii="Times New Roman" w:hAnsi="Times New Roman" w:cs="Times New Roman"/>
+              <w:sz w:val="26"/>
+              <w:szCs w:val="26"/>
+            </w:rPr>
+            <w:fldChar w:fldCharType="begin"/>
+          </w:r>
+          <w:r>
+            <w:rPr>
+              <w:rFonts w:hint="default" w:ascii="Times New Roman" w:hAnsi="Times New Roman" w:cs="Times New Roman"/>
+              <w:sz w:val="26"/>
+              <w:szCs w:val="26"/>
+            </w:rPr>
+            <w:instrText xml:space="preserve"> PAGEREF _Toc19505 \h </w:instrText>
+          </w:r>
+          <w:r>
+            <w:rPr>
+              <w:rFonts w:hint="default" w:ascii="Times New Roman" w:hAnsi="Times New Roman" w:cs="Times New Roman"/>
+              <w:sz w:val="26"/>
+              <w:szCs w:val="26"/>
+            </w:rPr>
+            <w:fldChar w:fldCharType="separate"/>
+          </w:r>
+          <w:r>
+            <w:rPr>
+              <w:rFonts w:hint="default" w:ascii="Times New Roman" w:hAnsi="Times New Roman" w:cs="Times New Roman"/>
+              <w:sz w:val="26"/>
+              <w:szCs w:val="26"/>
+            </w:rPr>
+            <w:t>3</w:t>
+          </w:r>
+          <w:r>
+            <w:rPr>
+              <w:rFonts w:hint="default" w:ascii="Times New Roman" w:hAnsi="Times New Roman" w:cs="Times New Roman"/>
+              <w:sz w:val="26"/>
+              <w:szCs w:val="26"/>
+            </w:rPr>
+            <w:fldChar w:fldCharType="end"/>
+          </w:r>
+          <w:r>
+            <w:rPr>
+              <w:rFonts w:hint="default" w:ascii="Times New Roman" w:hAnsi="Times New Roman" w:cs="Times New Roman"/>
+              <w:sz w:val="26"/>
+              <w:szCs w:val="26"/>
+            </w:rPr>
+            <w:fldChar w:fldCharType="end"/>
+          </w:r>
+        </w:p>
+        <w:p>
+          <w:pPr>
+            <w:pStyle w:val="9"/>
+            <w:tabs>
+              <w:tab w:val="right" w:leader="dot" w:pos="9071"/>
+            </w:tabs>
+            <w:rPr>
+              <w:rFonts w:hint="default" w:ascii="Times New Roman" w:hAnsi="Times New Roman" w:cs="Times New Roman"/>
+              <w:sz w:val="26"/>
+              <w:szCs w:val="26"/>
+            </w:rPr>
+          </w:pPr>
+          <w:r>
+            <w:rPr>
+              <w:rFonts w:hint="default" w:ascii="Times New Roman" w:hAnsi="Times New Roman" w:cs="Times New Roman"/>
+              <w:sz w:val="26"/>
+              <w:szCs w:val="26"/>
+            </w:rPr>
+            <w:fldChar w:fldCharType="begin"/>
+          </w:r>
+          <w:r>
+            <w:rPr>
+              <w:rFonts w:hint="default" w:ascii="Times New Roman" w:hAnsi="Times New Roman" w:cs="Times New Roman"/>
+              <w:sz w:val="26"/>
+              <w:szCs w:val="26"/>
+            </w:rPr>
+            <w:instrText xml:space="preserve"> HYPERLINK \l _Toc31602 </w:instrText>
+          </w:r>
+          <w:r>
+            <w:rPr>
+              <w:rFonts w:hint="default" w:ascii="Times New Roman" w:hAnsi="Times New Roman" w:cs="Times New Roman"/>
+              <w:sz w:val="26"/>
+              <w:szCs w:val="26"/>
+            </w:rPr>
+            <w:fldChar w:fldCharType="separate"/>
+          </w:r>
+          <w:r>
+            <w:rPr>
+              <w:rFonts w:hint="default" w:ascii="Times New Roman" w:hAnsi="Times New Roman" w:eastAsia="SimSun" w:cs="Times New Roman"/>
+              <w:bCs w:val="0"/>
+              <w:sz w:val="26"/>
+              <w:szCs w:val="26"/>
+              <w:lang w:val="vi-VN"/>
+            </w:rPr>
+            <w:t>2.6 Hệ quản trị CSDL MySQL</w:t>
+          </w:r>
+          <w:r>
+            <w:rPr>
+              <w:rFonts w:hint="default" w:ascii="Times New Roman" w:hAnsi="Times New Roman" w:cs="Times New Roman"/>
+              <w:sz w:val="26"/>
+              <w:szCs w:val="26"/>
+            </w:rPr>
+            <w:tab/>
+          </w:r>
+          <w:r>
+            <w:rPr>
+              <w:rFonts w:hint="default" w:ascii="Times New Roman" w:hAnsi="Times New Roman" w:cs="Times New Roman"/>
+              <w:sz w:val="26"/>
+              <w:szCs w:val="26"/>
+            </w:rPr>
+            <w:fldChar w:fldCharType="begin"/>
+          </w:r>
+          <w:r>
+            <w:rPr>
+              <w:rFonts w:hint="default" w:ascii="Times New Roman" w:hAnsi="Times New Roman" w:cs="Times New Roman"/>
+              <w:sz w:val="26"/>
+              <w:szCs w:val="26"/>
+            </w:rPr>
+            <w:instrText xml:space="preserve"> PAGEREF _Toc31602 \h </w:instrText>
+          </w:r>
+          <w:r>
+            <w:rPr>
+              <w:rFonts w:hint="default" w:ascii="Times New Roman" w:hAnsi="Times New Roman" w:cs="Times New Roman"/>
+              <w:sz w:val="26"/>
+              <w:szCs w:val="26"/>
+            </w:rPr>
+            <w:fldChar w:fldCharType="separate"/>
+          </w:r>
+          <w:r>
+            <w:rPr>
+              <w:rFonts w:hint="default" w:ascii="Times New Roman" w:hAnsi="Times New Roman" w:cs="Times New Roman"/>
+              <w:sz w:val="26"/>
+              <w:szCs w:val="26"/>
+            </w:rPr>
+            <w:t>3</w:t>
+          </w:r>
+          <w:r>
+            <w:rPr>
+              <w:rFonts w:hint="default" w:ascii="Times New Roman" w:hAnsi="Times New Roman" w:cs="Times New Roman"/>
+              <w:sz w:val="26"/>
+              <w:szCs w:val="26"/>
+            </w:rPr>
+            <w:fldChar w:fldCharType="end"/>
+          </w:r>
+          <w:r>
+            <w:rPr>
+              <w:rFonts w:hint="default" w:ascii="Times New Roman" w:hAnsi="Times New Roman" w:cs="Times New Roman"/>
+              <w:sz w:val="26"/>
+              <w:szCs w:val="26"/>
+            </w:rPr>
+            <w:fldChar w:fldCharType="end"/>
+          </w:r>
+        </w:p>
+        <w:p>
+          <w:pPr>
+            <w:pStyle w:val="8"/>
+            <w:tabs>
+              <w:tab w:val="right" w:leader="dot" w:pos="9071"/>
+            </w:tabs>
+            <w:rPr>
+              <w:rFonts w:hint="default" w:ascii="Times New Roman" w:hAnsi="Times New Roman" w:cs="Times New Roman"/>
+              <w:sz w:val="26"/>
+              <w:szCs w:val="26"/>
+            </w:rPr>
+          </w:pPr>
+          <w:r>
+            <w:rPr>
+              <w:rFonts w:hint="default" w:ascii="Times New Roman" w:hAnsi="Times New Roman" w:cs="Times New Roman"/>
+              <w:sz w:val="26"/>
+              <w:szCs w:val="26"/>
+            </w:rPr>
+            <w:fldChar w:fldCharType="begin"/>
+          </w:r>
+          <w:r>
+            <w:rPr>
+              <w:rFonts w:hint="default" w:ascii="Times New Roman" w:hAnsi="Times New Roman" w:cs="Times New Roman"/>
+              <w:sz w:val="26"/>
+              <w:szCs w:val="26"/>
+            </w:rPr>
+            <w:instrText xml:space="preserve"> HYPERLINK \l _Toc31356 </w:instrText>
+          </w:r>
+          <w:r>
+            <w:rPr>
+              <w:rFonts w:hint="default" w:ascii="Times New Roman" w:hAnsi="Times New Roman" w:cs="Times New Roman"/>
+              <w:sz w:val="26"/>
+              <w:szCs w:val="26"/>
+            </w:rPr>
+            <w:fldChar w:fldCharType="separate"/>
+          </w:r>
+          <w:r>
+            <w:rPr>
+              <w:rFonts w:hint="default" w:ascii="Times New Roman" w:hAnsi="Times New Roman" w:eastAsia="SimSun" w:cs="Times New Roman"/>
+              <w:bCs/>
+              <w:sz w:val="26"/>
+              <w:szCs w:val="26"/>
+              <w:lang w:val="vi-VN"/>
+            </w:rPr>
+            <w:t>CHƯƠNG 3: PHƯƠNG PHÁP NGHIÊN CỨU</w:t>
+          </w:r>
+          <w:r>
+            <w:rPr>
+              <w:rFonts w:hint="default" w:ascii="Times New Roman" w:hAnsi="Times New Roman" w:cs="Times New Roman"/>
+              <w:sz w:val="26"/>
+              <w:szCs w:val="26"/>
+            </w:rPr>
+            <w:tab/>
+          </w:r>
+          <w:r>
+            <w:rPr>
+              <w:rFonts w:hint="default" w:ascii="Times New Roman" w:hAnsi="Times New Roman" w:cs="Times New Roman"/>
+              <w:sz w:val="26"/>
+              <w:szCs w:val="26"/>
+            </w:rPr>
+            <w:fldChar w:fldCharType="begin"/>
+          </w:r>
+          <w:r>
+            <w:rPr>
+              <w:rFonts w:hint="default" w:ascii="Times New Roman" w:hAnsi="Times New Roman" w:cs="Times New Roman"/>
+              <w:sz w:val="26"/>
+              <w:szCs w:val="26"/>
+            </w:rPr>
+            <w:instrText xml:space="preserve"> PAGEREF _Toc31356 \h </w:instrText>
+          </w:r>
+          <w:r>
+            <w:rPr>
+              <w:rFonts w:hint="default" w:ascii="Times New Roman" w:hAnsi="Times New Roman" w:cs="Times New Roman"/>
+              <w:sz w:val="26"/>
+              <w:szCs w:val="26"/>
+            </w:rPr>
+            <w:fldChar w:fldCharType="separate"/>
+          </w:r>
+          <w:r>
+            <w:rPr>
+              <w:rFonts w:hint="default" w:ascii="Times New Roman" w:hAnsi="Times New Roman" w:cs="Times New Roman"/>
+              <w:sz w:val="26"/>
+              <w:szCs w:val="26"/>
+            </w:rPr>
+            <w:t>3</w:t>
+          </w:r>
+          <w:r>
+            <w:rPr>
+              <w:rFonts w:hint="default" w:ascii="Times New Roman" w:hAnsi="Times New Roman" w:cs="Times New Roman"/>
+              <w:sz w:val="26"/>
+              <w:szCs w:val="26"/>
+            </w:rPr>
+            <w:fldChar w:fldCharType="end"/>
+          </w:r>
+          <w:r>
+            <w:rPr>
+              <w:rFonts w:hint="default" w:ascii="Times New Roman" w:hAnsi="Times New Roman" w:cs="Times New Roman"/>
+              <w:sz w:val="26"/>
+              <w:szCs w:val="26"/>
+            </w:rPr>
+            <w:fldChar w:fldCharType="end"/>
+          </w:r>
+        </w:p>
+        <w:p>
+          <w:pPr>
+            <w:pStyle w:val="8"/>
+            <w:tabs>
+              <w:tab w:val="right" w:leader="dot" w:pos="9071"/>
+            </w:tabs>
+            <w:rPr>
+              <w:rFonts w:hint="default" w:ascii="Times New Roman" w:hAnsi="Times New Roman" w:cs="Times New Roman"/>
+              <w:sz w:val="26"/>
+              <w:szCs w:val="26"/>
+            </w:rPr>
+          </w:pPr>
+          <w:r>
+            <w:rPr>
+              <w:rFonts w:hint="default" w:ascii="Times New Roman" w:hAnsi="Times New Roman" w:cs="Times New Roman"/>
+              <w:sz w:val="26"/>
+              <w:szCs w:val="26"/>
+            </w:rPr>
+            <w:fldChar w:fldCharType="begin"/>
+          </w:r>
+          <w:r>
+            <w:rPr>
+              <w:rFonts w:hint="default" w:ascii="Times New Roman" w:hAnsi="Times New Roman" w:cs="Times New Roman"/>
+              <w:sz w:val="26"/>
+              <w:szCs w:val="26"/>
+            </w:rPr>
+            <w:instrText xml:space="preserve"> HYPERLINK \l _Toc2472 </w:instrText>
+          </w:r>
+          <w:r>
+            <w:rPr>
+              <w:rFonts w:hint="default" w:ascii="Times New Roman" w:hAnsi="Times New Roman" w:cs="Times New Roman"/>
+              <w:sz w:val="26"/>
+              <w:szCs w:val="26"/>
+            </w:rPr>
+            <w:fldChar w:fldCharType="separate"/>
+          </w:r>
+          <w:r>
+            <w:rPr>
+              <w:rFonts w:hint="default" w:ascii="Times New Roman" w:hAnsi="Times New Roman" w:eastAsia="SimSun" w:cs="Times New Roman"/>
+              <w:bCs/>
+              <w:sz w:val="26"/>
+              <w:szCs w:val="26"/>
+              <w:lang w:val="vi-VN"/>
+            </w:rPr>
+            <w:t>CHƯƠNG 4: KẾT QUẢ VÀ THẢO LUẬN</w:t>
+          </w:r>
+          <w:r>
+            <w:rPr>
+              <w:rFonts w:hint="default" w:ascii="Times New Roman" w:hAnsi="Times New Roman" w:cs="Times New Roman"/>
+              <w:sz w:val="26"/>
+              <w:szCs w:val="26"/>
+            </w:rPr>
+            <w:tab/>
+          </w:r>
+          <w:r>
+            <w:rPr>
+              <w:rFonts w:hint="default" w:ascii="Times New Roman" w:hAnsi="Times New Roman" w:cs="Times New Roman"/>
+              <w:sz w:val="26"/>
+              <w:szCs w:val="26"/>
+            </w:rPr>
+            <w:fldChar w:fldCharType="begin"/>
+          </w:r>
+          <w:r>
+            <w:rPr>
+              <w:rFonts w:hint="default" w:ascii="Times New Roman" w:hAnsi="Times New Roman" w:cs="Times New Roman"/>
+              <w:sz w:val="26"/>
+              <w:szCs w:val="26"/>
+            </w:rPr>
+            <w:instrText xml:space="preserve"> PAGEREF _Toc2472 \h </w:instrText>
+          </w:r>
+          <w:r>
+            <w:rPr>
+              <w:rFonts w:hint="default" w:ascii="Times New Roman" w:hAnsi="Times New Roman" w:cs="Times New Roman"/>
+              <w:sz w:val="26"/>
+              <w:szCs w:val="26"/>
+            </w:rPr>
+            <w:fldChar w:fldCharType="separate"/>
+          </w:r>
+          <w:r>
+            <w:rPr>
+              <w:rFonts w:hint="default" w:ascii="Times New Roman" w:hAnsi="Times New Roman" w:cs="Times New Roman"/>
+              <w:sz w:val="26"/>
+              <w:szCs w:val="26"/>
+            </w:rPr>
+            <w:t>4</w:t>
+          </w:r>
+          <w:r>
+            <w:rPr>
+              <w:rFonts w:hint="default" w:ascii="Times New Roman" w:hAnsi="Times New Roman" w:cs="Times New Roman"/>
+              <w:sz w:val="26"/>
+              <w:szCs w:val="26"/>
+            </w:rPr>
+            <w:fldChar w:fldCharType="end"/>
+          </w:r>
+          <w:r>
+            <w:rPr>
+              <w:rFonts w:hint="default" w:ascii="Times New Roman" w:hAnsi="Times New Roman" w:cs="Times New Roman"/>
+              <w:sz w:val="26"/>
+              <w:szCs w:val="26"/>
+            </w:rPr>
+            <w:fldChar w:fldCharType="end"/>
+          </w:r>
+        </w:p>
+        <w:p>
+          <w:pPr>
+            <w:pStyle w:val="8"/>
+            <w:tabs>
+              <w:tab w:val="right" w:leader="dot" w:pos="9071"/>
+            </w:tabs>
+            <w:rPr>
+              <w:rFonts w:hint="default" w:ascii="Times New Roman" w:hAnsi="Times New Roman" w:cs="Times New Roman"/>
+              <w:sz w:val="26"/>
+              <w:szCs w:val="26"/>
+            </w:rPr>
+          </w:pPr>
+          <w:r>
+            <w:rPr>
+              <w:rFonts w:hint="default" w:ascii="Times New Roman" w:hAnsi="Times New Roman" w:cs="Times New Roman"/>
+              <w:sz w:val="26"/>
+              <w:szCs w:val="26"/>
+            </w:rPr>
+            <w:fldChar w:fldCharType="begin"/>
+          </w:r>
+          <w:r>
+            <w:rPr>
+              <w:rFonts w:hint="default" w:ascii="Times New Roman" w:hAnsi="Times New Roman" w:cs="Times New Roman"/>
+              <w:sz w:val="26"/>
+              <w:szCs w:val="26"/>
+            </w:rPr>
+            <w:instrText xml:space="preserve"> HYPERLINK \l _Toc24376 </w:instrText>
+          </w:r>
+          <w:r>
+            <w:rPr>
+              <w:rFonts w:hint="default" w:ascii="Times New Roman" w:hAnsi="Times New Roman" w:cs="Times New Roman"/>
+              <w:sz w:val="26"/>
+              <w:szCs w:val="26"/>
+            </w:rPr>
+            <w:fldChar w:fldCharType="separate"/>
+          </w:r>
+          <w:r>
+            <w:rPr>
+              <w:rFonts w:hint="default" w:ascii="Times New Roman" w:hAnsi="Times New Roman" w:eastAsia="SimSun" w:cs="Times New Roman"/>
+              <w:bCs/>
+              <w:sz w:val="26"/>
+              <w:szCs w:val="26"/>
+              <w:lang w:val="vi-VN"/>
+            </w:rPr>
+            <w:t>CHƯƠNG 5: KẾT LUẬN VÀ HƯỚNG PHÁT TRIỂN</w:t>
+          </w:r>
+          <w:r>
+            <w:rPr>
+              <w:rFonts w:hint="default" w:ascii="Times New Roman" w:hAnsi="Times New Roman" w:cs="Times New Roman"/>
+              <w:sz w:val="26"/>
+              <w:szCs w:val="26"/>
+            </w:rPr>
+            <w:tab/>
+          </w:r>
+          <w:r>
+            <w:rPr>
+              <w:rFonts w:hint="default" w:ascii="Times New Roman" w:hAnsi="Times New Roman" w:cs="Times New Roman"/>
+              <w:sz w:val="26"/>
+              <w:szCs w:val="26"/>
+            </w:rPr>
+            <w:fldChar w:fldCharType="begin"/>
+          </w:r>
+          <w:r>
+            <w:rPr>
+              <w:rFonts w:hint="default" w:ascii="Times New Roman" w:hAnsi="Times New Roman" w:cs="Times New Roman"/>
+              <w:sz w:val="26"/>
+              <w:szCs w:val="26"/>
+            </w:rPr>
+            <w:instrText xml:space="preserve"> PAGEREF _Toc24376 \h </w:instrText>
+          </w:r>
+          <w:r>
+            <w:rPr>
+              <w:rFonts w:hint="default" w:ascii="Times New Roman" w:hAnsi="Times New Roman" w:cs="Times New Roman"/>
+              <w:sz w:val="26"/>
+              <w:szCs w:val="26"/>
+            </w:rPr>
+            <w:fldChar w:fldCharType="separate"/>
+          </w:r>
+          <w:r>
+            <w:rPr>
+              <w:rFonts w:hint="default" w:ascii="Times New Roman" w:hAnsi="Times New Roman" w:cs="Times New Roman"/>
+              <w:sz w:val="26"/>
+              <w:szCs w:val="26"/>
+            </w:rPr>
+            <w:t>5</w:t>
+          </w:r>
+          <w:r>
+            <w:rPr>
+              <w:rFonts w:hint="default" w:ascii="Times New Roman" w:hAnsi="Times New Roman" w:cs="Times New Roman"/>
+              <w:sz w:val="26"/>
+              <w:szCs w:val="26"/>
+            </w:rPr>
+            <w:fldChar w:fldCharType="end"/>
+          </w:r>
+          <w:r>
+            <w:rPr>
+              <w:rFonts w:hint="default" w:ascii="Times New Roman" w:hAnsi="Times New Roman" w:cs="Times New Roman"/>
+              <w:sz w:val="26"/>
+              <w:szCs w:val="26"/>
+            </w:rPr>
+            <w:fldChar w:fldCharType="end"/>
+          </w:r>
+        </w:p>
+        <w:p>
+          <w:pPr>
+            <w:keepNext w:val="0"/>
+            <w:keepLines w:val="0"/>
+            <w:pageBreakBefore w:val="0"/>
+            <w:widowControl/>
+            <w:kinsoku/>
+            <w:wordWrap/>
+            <w:overflowPunct/>
+            <w:topLinePunct w:val="0"/>
+            <w:autoSpaceDE/>
+            <w:autoSpaceDN/>
+            <w:bidi w:val="0"/>
+            <w:adjustRightInd/>
+            <w:snapToGrid/>
+            <w:textAlignment w:val="auto"/>
+          </w:pPr>
+          <w:r>
+            <w:rPr>
+              <w:rFonts w:hint="default" w:ascii="Times New Roman" w:hAnsi="Times New Roman" w:cs="Times New Roman"/>
+              <w:sz w:val="26"/>
+              <w:szCs w:val="26"/>
+            </w:rPr>
+            <w:fldChar w:fldCharType="end"/>
+          </w:r>
+        </w:p>
+      </w:sdtContent>
+    </w:sdt>
+    <w:p>
+      <w:pPr>
+        <w:keepNext w:val="0"/>
+        <w:keepLines w:val="0"/>
+        <w:pageBreakBefore w:val="0"/>
+        <w:widowControl/>
+        <w:kinsoku/>
+        <w:wordWrap/>
+        <w:overflowPunct/>
+        <w:topLinePunct w:val="0"/>
+        <w:autoSpaceDE/>
+        <w:autoSpaceDN/>
+        <w:bidi w:val="0"/>
+        <w:adjustRightInd/>
+        <w:snapToGrid/>
+        <w:spacing w:before="120" w:line="288" w:lineRule="auto"/>
+        <w:jc w:val="center"/>
+        <w:textAlignment w:val="auto"/>
+        <w:outlineLvl w:val="9"/>
+        <w:rPr>
+          <w:rFonts w:hint="default" w:ascii="Times New Roman" w:hAnsi="Times New Roman" w:eastAsia="SimSun" w:cs="Times New Roman"/>
+          <w:sz w:val="26"/>
+          <w:szCs w:val="26"/>
+          <w:lang w:val="vi-VN"/>
+        </w:rPr>
+      </w:pPr>
       <w:r>
         <w:rPr>
           <w:rFonts w:hint="default" w:ascii="Times New Roman" w:hAnsi="Times New Roman" w:eastAsia="SimSun" w:cs="Times New Roman"/>
@@ -2251,15 +4327,18 @@
     <w:p>
       <w:pPr>
         <w:jc w:val="center"/>
-        <w:rPr>
-          <w:rFonts w:hint="default" w:ascii="Times New Roman" w:hAnsi="Times New Roman" w:eastAsia="SimSun" w:cs="Times New Roman"/>
-          <w:b/>
-          <w:bCs/>
-          <w:sz w:val="28"/>
-          <w:szCs w:val="28"/>
-          <w:lang w:val="vi-VN"/>
-        </w:rPr>
-      </w:pPr>
+        <w:outlineLvl w:val="0"/>
+        <w:rPr>
+          <w:rFonts w:hint="default" w:ascii="Times New Roman" w:hAnsi="Times New Roman" w:eastAsia="SimSun" w:cs="Times New Roman"/>
+          <w:b/>
+          <w:bCs/>
+          <w:sz w:val="28"/>
+          <w:szCs w:val="28"/>
+          <w:lang w:val="vi-VN"/>
+        </w:rPr>
+      </w:pPr>
+      <w:bookmarkStart w:id="4" w:name="_Toc29822"/>
+      <w:bookmarkStart w:id="5" w:name="_Toc21704"/>
       <w:r>
         <w:rPr>
           <w:rFonts w:hint="default" w:ascii="Times New Roman" w:hAnsi="Times New Roman" w:eastAsia="SimSun" w:cs="Times New Roman"/>
@@ -2271,6 +4350,8 @@
         </w:rPr>
         <w:t>TÓM TẮT</w:t>
       </w:r>
+      <w:bookmarkEnd w:id="4"/>
+      <w:bookmarkEnd w:id="5"/>
     </w:p>
     <w:p>
       <w:pPr>
@@ -2325,18 +4406,7 @@
           <w:szCs w:val="26"/>
           <w:lang w:val="vi-VN"/>
         </w:rPr>
-        <w:t>ích hợp linh hoạt trí tuệ nhân tạo, giúp người dùng có thông tin chính xác và dịch vụ chăm sóc sắc đẹp phù hợp với nhu cầu cá nhân, đồng thời tối ưu hóa quy trình đặt lịch trực tuyến. Về phương pháp nghiên cứu, Trong nghiên cứu này, chúng tôi tiến hành thu thập dữ liệu đa dạng về các chủ đề có liên quan</w:t>
-      </w:r>
-      <w:bookmarkStart w:id="0" w:name="_GoBack"/>
-      <w:bookmarkEnd w:id="0"/>
-      <w:r>
-        <w:rPr>
-          <w:rFonts w:hint="default" w:ascii="Times New Roman" w:hAnsi="Times New Roman" w:eastAsia="SimSun"/>
-          <w:sz w:val="26"/>
-          <w:szCs w:val="26"/>
-          <w:lang w:val="vi-VN"/>
-        </w:rPr>
-        <w:t xml:space="preserve">, nghiên cứu xây dựng mô hình trí tuệ nhân tạo và thiết kế quy trình đặt lịch trực tuyến linh hoạt và dễ sử dụng trên ứng dụng di động. </w:t>
+        <w:t xml:space="preserve">ích hợp linh hoạt trí tuệ nhân tạo, giúp người dùng có thông tin chính xác và dịch vụ chăm sóc sắc đẹp phù hợp với nhu cầu cá nhân, đồng thời tối ưu hóa quy trình đặt lịch trực tuyến. Về phương pháp nghiên cứu, Trong nghiên cứu này, chúng tôi tiến hành thu thập dữ liệu đa dạng về các chủ đề có liên quan, nghiên cứu xây dựng mô hình trí tuệ nhân tạo và thiết kế quy trình đặt lịch trực tuyến linh hoạt và dễ sử dụng trên ứng dụng di động. </w:t>
       </w:r>
     </w:p>
     <w:p>
@@ -2394,7 +4464,7 @@
     </w:p>
     <w:p>
       <w:pPr>
-        <w:pStyle w:val="4"/>
+        <w:pStyle w:val="6"/>
         <w:keepNext w:val="0"/>
         <w:keepLines w:val="0"/>
         <w:widowControl/>
@@ -2420,7 +4490,7 @@
     </w:p>
     <w:p>
       <w:pPr>
-        <w:pStyle w:val="4"/>
+        <w:pStyle w:val="6"/>
         <w:keepNext w:val="0"/>
         <w:keepLines w:val="0"/>
         <w:widowControl/>
@@ -2428,15 +4498,18 @@
         <w:bidi w:val="0"/>
         <w:spacing w:before="300" w:beforeAutospacing="0" w:after="0" w:afterAutospacing="0" w:line="17" w:lineRule="atLeast"/>
         <w:jc w:val="center"/>
-        <w:rPr>
-          <w:rFonts w:hint="default" w:ascii="Times New Roman" w:hAnsi="Times New Roman" w:eastAsia="SimSun" w:cs="Times New Roman"/>
-          <w:b/>
-          <w:bCs/>
-          <w:sz w:val="28"/>
-          <w:szCs w:val="28"/>
-          <w:lang w:val="vi-VN"/>
-        </w:rPr>
-      </w:pPr>
+        <w:outlineLvl w:val="0"/>
+        <w:rPr>
+          <w:rFonts w:hint="default" w:ascii="Times New Roman" w:hAnsi="Times New Roman" w:eastAsia="SimSun" w:cs="Times New Roman"/>
+          <w:b/>
+          <w:bCs/>
+          <w:sz w:val="28"/>
+          <w:szCs w:val="28"/>
+          <w:lang w:val="vi-VN"/>
+        </w:rPr>
+      </w:pPr>
+      <w:bookmarkStart w:id="6" w:name="_Toc17280"/>
+      <w:bookmarkStart w:id="7" w:name="_Toc18011"/>
       <w:r>
         <w:rPr>
           <w:rFonts w:hint="default" w:ascii="Times New Roman" w:hAnsi="Times New Roman" w:eastAsia="SimSun" w:cs="Times New Roman"/>
@@ -2470,6 +4543,8 @@
         </w:rPr>
         <w:t>TRACT</w:t>
       </w:r>
+      <w:bookmarkEnd w:id="6"/>
+      <w:bookmarkEnd w:id="7"/>
     </w:p>
     <w:p>
       <w:pPr>
@@ -2549,7 +4624,7 @@
     </w:p>
     <w:p>
       <w:pPr>
-        <w:pStyle w:val="4"/>
+        <w:pStyle w:val="6"/>
         <w:keepNext w:val="0"/>
         <w:keepLines w:val="0"/>
         <w:widowControl/>
@@ -2575,6 +4650,15 @@
           <w:szCs w:val="26"/>
           <w:lang w:val="vi-VN" w:eastAsia="zh-CN" w:bidi="ar-SA"/>
         </w:rPr>
+        <w:sectPr>
+          <w:footerReference r:id="rId5" w:type="default"/>
+          <w:pgSz w:w="11906" w:h="16838"/>
+          <w:pgMar w:top="1134" w:right="1134" w:bottom="1134" w:left="1701" w:header="567" w:footer="567" w:gutter="0"/>
+          <w:pgNumType w:fmt="lowerRoman" w:start="1"/>
+          <w:cols w:space="0" w:num="1"/>
+          <w:rtlGutter w:val="0"/>
+          <w:docGrid w:linePitch="360" w:charSpace="0"/>
+        </w:sectPr>
       </w:pPr>
       <w:r>
         <w:rPr>
@@ -2600,22 +4684,1716 @@
     </w:p>
     <w:p>
       <w:pPr>
-        <w:pStyle w:val="4"/>
-        <w:keepNext w:val="0"/>
-        <w:keepLines w:val="0"/>
+        <w:rPr>
+          <w:rFonts w:hint="default" w:ascii="Times New Roman" w:hAnsi="Times New Roman" w:eastAsia="SimSun" w:cs="Times New Roman"/>
+          <w:kern w:val="0"/>
+          <w:sz w:val="26"/>
+          <w:szCs w:val="26"/>
+          <w:lang w:val="vi-VN" w:eastAsia="zh-CN" w:bidi="ar-SA"/>
+        </w:rPr>
+      </w:pPr>
+    </w:p>
+    <w:p>
+      <w:pPr>
+        <w:keepNext w:val="0"/>
+        <w:keepLines w:val="0"/>
+        <w:pageBreakBefore w:val="0"/>
+        <w:widowControl/>
+        <w:kinsoku/>
+        <w:wordWrap/>
+        <w:overflowPunct/>
+        <w:topLinePunct w:val="0"/>
+        <w:autoSpaceDE/>
+        <w:autoSpaceDN/>
+        <w:bidi w:val="0"/>
+        <w:adjustRightInd/>
+        <w:snapToGrid/>
+        <w:spacing w:line="288" w:lineRule="auto"/>
+        <w:jc w:val="center"/>
+        <w:textAlignment w:val="auto"/>
+        <w:outlineLvl w:val="0"/>
+        <w:rPr>
+          <w:rFonts w:hint="default" w:ascii="Times New Roman" w:hAnsi="Times New Roman" w:eastAsia="SimSun" w:cs="Times New Roman"/>
+          <w:b/>
+          <w:bCs/>
+          <w:sz w:val="28"/>
+          <w:szCs w:val="28"/>
+          <w:lang w:val="vi-VN"/>
+        </w:rPr>
+      </w:pPr>
+      <w:bookmarkStart w:id="8" w:name="_Toc10809"/>
+      <w:bookmarkStart w:id="9" w:name="_Toc21165"/>
+      <w:r>
+        <w:rPr>
+          <w:rFonts w:hint="default" w:ascii="Times New Roman" w:hAnsi="Times New Roman" w:eastAsia="SimSun" w:cs="Times New Roman"/>
+          <w:b/>
+          <w:bCs/>
+          <w:sz w:val="28"/>
+          <w:szCs w:val="28"/>
+          <w:lang w:val="vi-VN"/>
+        </w:rPr>
+        <w:t>CHƯƠNG 1: GIỚI THIỆU</w:t>
+      </w:r>
+      <w:bookmarkEnd w:id="8"/>
+      <w:bookmarkEnd w:id="9"/>
+      <w:r>
+        <w:rPr>
+          <w:rFonts w:hint="default" w:ascii="Times New Roman" w:hAnsi="Times New Roman" w:eastAsia="SimSun" w:cs="Times New Roman"/>
+          <w:b/>
+          <w:bCs/>
+          <w:sz w:val="28"/>
+          <w:szCs w:val="28"/>
+          <w:lang w:val="vi-VN"/>
+        </w:rPr>
+        <w:t xml:space="preserve"> </w:t>
+      </w:r>
+    </w:p>
+    <w:p>
+      <w:pPr>
+        <w:keepNext w:val="0"/>
+        <w:keepLines w:val="0"/>
+        <w:pageBreakBefore w:val="0"/>
+        <w:widowControl/>
+        <w:numPr>
+          <w:ilvl w:val="1"/>
+          <w:numId w:val="1"/>
+        </w:numPr>
+        <w:kinsoku/>
+        <w:wordWrap/>
+        <w:overflowPunct/>
+        <w:topLinePunct w:val="0"/>
+        <w:autoSpaceDE/>
+        <w:autoSpaceDN/>
+        <w:bidi w:val="0"/>
+        <w:adjustRightInd/>
+        <w:snapToGrid/>
+        <w:spacing w:line="288" w:lineRule="auto"/>
+        <w:jc w:val="left"/>
+        <w:textAlignment w:val="auto"/>
+        <w:outlineLvl w:val="1"/>
+        <w:rPr>
+          <w:rFonts w:hint="default" w:ascii="Times New Roman" w:hAnsi="Times New Roman" w:eastAsia="SimSun" w:cs="Times New Roman"/>
+          <w:b w:val="0"/>
+          <w:bCs w:val="0"/>
+          <w:sz w:val="26"/>
+          <w:szCs w:val="26"/>
+          <w:lang w:val="vi-VN"/>
+        </w:rPr>
+      </w:pPr>
+      <w:bookmarkStart w:id="10" w:name="_Toc643"/>
+      <w:bookmarkStart w:id="11" w:name="_Toc24972"/>
+      <w:r>
+        <w:rPr>
+          <w:rFonts w:hint="default" w:ascii="Times New Roman" w:hAnsi="Times New Roman" w:eastAsia="SimSun" w:cs="Times New Roman"/>
+          <w:b w:val="0"/>
+          <w:bCs w:val="0"/>
+          <w:sz w:val="26"/>
+          <w:szCs w:val="26"/>
+          <w:lang w:val="vi-VN"/>
+        </w:rPr>
+        <w:t>Đặt vấn đề</w:t>
+      </w:r>
+      <w:bookmarkEnd w:id="10"/>
+      <w:bookmarkEnd w:id="11"/>
+    </w:p>
+    <w:p>
+      <w:pPr>
+        <w:pStyle w:val="6"/>
+        <w:keepNext w:val="0"/>
+        <w:keepLines w:val="0"/>
+        <w:pageBreakBefore w:val="0"/>
         <w:widowControl/>
         <w:suppressLineNumbers w:val="0"/>
-        <w:bidi w:val="0"/>
-        <w:spacing w:before="300" w:beforeAutospacing="0" w:after="300" w:afterAutospacing="0" w:line="17" w:lineRule="atLeast"/>
+        <w:kinsoku/>
+        <w:wordWrap/>
+        <w:overflowPunct/>
+        <w:topLinePunct w:val="0"/>
+        <w:autoSpaceDE/>
+        <w:autoSpaceDN/>
+        <w:bidi w:val="0"/>
+        <w:adjustRightInd/>
+        <w:snapToGrid/>
+        <w:spacing w:before="120" w:beforeAutospacing="0" w:after="0" w:afterAutospacing="0" w:line="24" w:lineRule="atLeast"/>
+        <w:ind w:firstLine="261" w:firstLineChars="0"/>
+        <w:jc w:val="both"/>
+        <w:textAlignment w:val="auto"/>
+        <w:rPr>
+          <w:rFonts w:hint="default" w:ascii="Times New Roman" w:hAnsi="Times New Roman" w:eastAsia="sans-serif" w:cs="Times New Roman"/>
+          <w:i w:val="0"/>
+          <w:iCs w:val="0"/>
+          <w:color w:val="374151"/>
+          <w:sz w:val="26"/>
+          <w:szCs w:val="26"/>
+          <w:u w:val="none"/>
+          <w:vertAlign w:val="baseline"/>
+        </w:rPr>
+      </w:pPr>
+      <w:r>
+        <w:rPr>
+          <w:rFonts w:hint="default" w:ascii="Times New Roman" w:hAnsi="Times New Roman" w:eastAsia="sans-serif" w:cs="Times New Roman"/>
+          <w:i w:val="0"/>
+          <w:iCs w:val="0"/>
+          <w:color w:val="374151"/>
+          <w:sz w:val="26"/>
+          <w:szCs w:val="26"/>
+          <w:u w:val="none"/>
+          <w:vertAlign w:val="baseline"/>
+        </w:rPr>
+        <w:t>Trong thời đại công nghệ ngày nay, việc phát triển ứng dụng di động đã trở thành một xu hướng không thể phủ nhận, mang lại lợi ích to lớn cho cả người sử dụng và doanh nghiệp. Sự tiện lợi, linh hoạt</w:t>
+      </w:r>
+      <w:r>
+        <w:rPr>
+          <w:rFonts w:hint="default" w:eastAsia="sans-serif" w:cs="Times New Roman"/>
+          <w:i w:val="0"/>
+          <w:iCs w:val="0"/>
+          <w:color w:val="374151"/>
+          <w:sz w:val="26"/>
+          <w:szCs w:val="26"/>
+          <w:u w:val="none"/>
+          <w:vertAlign w:val="baseline"/>
+          <w:lang w:val="vi-VN"/>
+        </w:rPr>
+        <w:t xml:space="preserve"> </w:t>
+      </w:r>
+      <w:r>
+        <w:rPr>
+          <w:rFonts w:hint="default" w:ascii="Times New Roman" w:hAnsi="Times New Roman" w:eastAsia="sans-serif" w:cs="Times New Roman"/>
+          <w:i w:val="0"/>
+          <w:iCs w:val="0"/>
+          <w:color w:val="374151"/>
+          <w:sz w:val="26"/>
+          <w:szCs w:val="26"/>
+          <w:u w:val="none"/>
+          <w:vertAlign w:val="baseline"/>
+        </w:rPr>
+        <w:t>và khả năng tương tác cao của các ứng dụng di động đã làm thay đổi cách chúng ta tương tác với thế giới xung quanh. Thông qua việc sử dụng các nền tảng di động, chúng ta có khả năng kết nối mọi người và dịch vụ một cách nhanh chóng và hiệu quả, từ việc đặt lịch hẹn, mua sắm, đến giáo dục và giải trí.</w:t>
+      </w:r>
+    </w:p>
+    <w:p>
+      <w:pPr>
+        <w:pStyle w:val="6"/>
+        <w:keepNext w:val="0"/>
+        <w:keepLines w:val="0"/>
+        <w:pageBreakBefore w:val="0"/>
+        <w:widowControl/>
+        <w:suppressLineNumbers w:val="0"/>
+        <w:kinsoku/>
+        <w:wordWrap/>
+        <w:overflowPunct/>
+        <w:topLinePunct w:val="0"/>
+        <w:autoSpaceDE/>
+        <w:autoSpaceDN/>
+        <w:bidi w:val="0"/>
+        <w:adjustRightInd/>
+        <w:snapToGrid/>
+        <w:spacing w:before="120" w:beforeAutospacing="0" w:after="0" w:afterAutospacing="0" w:line="24" w:lineRule="atLeast"/>
+        <w:ind w:firstLine="261" w:firstLineChars="0"/>
+        <w:jc w:val="both"/>
+        <w:textAlignment w:val="auto"/>
+        <w:rPr>
+          <w:rFonts w:hint="default" w:ascii="Times New Roman" w:hAnsi="Times New Roman" w:eastAsia="sans-serif" w:cs="Times New Roman"/>
+          <w:i w:val="0"/>
+          <w:iCs w:val="0"/>
+          <w:color w:val="374151"/>
+          <w:sz w:val="26"/>
+          <w:szCs w:val="26"/>
+          <w:u w:val="none"/>
+          <w:vertAlign w:val="baseline"/>
+        </w:rPr>
+      </w:pPr>
+      <w:r>
+        <w:rPr>
+          <w:rFonts w:hint="default" w:ascii="Times New Roman" w:hAnsi="Times New Roman" w:eastAsia="sans-serif" w:cs="Times New Roman"/>
+          <w:i w:val="0"/>
+          <w:iCs w:val="0"/>
+          <w:color w:val="374151"/>
+          <w:sz w:val="26"/>
+          <w:szCs w:val="26"/>
+          <w:u w:val="none"/>
+          <w:vertAlign w:val="baseline"/>
+        </w:rPr>
+        <w:t>Ứng dụng di động không chỉ là công cụ đơn giản mà còn là một kênh giao tiếp mạnh mẽ, giúp doanh nghiệp tăng cường tương tác và tạo ra một trải nghiệm người dùng không giới hạn. Việc tích hợp các công nghệ mới, như trí tuệ nhân tạo càng làm tăng cường khả năng làm giàu nội dung và tương tác, mở ra những khía cạnh mới trong sáng tạo và đổi mới.</w:t>
+      </w:r>
+    </w:p>
+    <w:p>
+      <w:pPr>
+        <w:pStyle w:val="6"/>
+        <w:keepNext w:val="0"/>
+        <w:keepLines w:val="0"/>
+        <w:pageBreakBefore w:val="0"/>
+        <w:widowControl/>
+        <w:suppressLineNumbers w:val="0"/>
+        <w:kinsoku/>
+        <w:wordWrap/>
+        <w:overflowPunct/>
+        <w:topLinePunct w:val="0"/>
+        <w:autoSpaceDE/>
+        <w:autoSpaceDN/>
+        <w:bidi w:val="0"/>
+        <w:adjustRightInd/>
+        <w:snapToGrid/>
+        <w:spacing w:before="120" w:beforeAutospacing="0" w:after="0" w:afterAutospacing="0" w:line="24" w:lineRule="atLeast"/>
+        <w:ind w:firstLine="261" w:firstLineChars="0"/>
+        <w:jc w:val="both"/>
+        <w:textAlignment w:val="auto"/>
+        <w:rPr>
+          <w:rFonts w:hint="default" w:eastAsia="sans-serif" w:cs="Times New Roman"/>
+          <w:i w:val="0"/>
+          <w:iCs w:val="0"/>
+          <w:color w:val="374151"/>
+          <w:sz w:val="26"/>
+          <w:szCs w:val="26"/>
+          <w:u w:val="none"/>
+          <w:vertAlign w:val="baseline"/>
+          <w:lang w:val="vi-VN"/>
+        </w:rPr>
+      </w:pPr>
+      <w:r>
+        <w:rPr>
+          <w:rFonts w:hint="default" w:eastAsia="sans-serif" w:cs="Times New Roman"/>
+          <w:i w:val="0"/>
+          <w:iCs w:val="0"/>
+          <w:color w:val="374151"/>
+          <w:sz w:val="26"/>
+          <w:szCs w:val="26"/>
+          <w:u w:val="none"/>
+          <w:vertAlign w:val="baseline"/>
+          <w:lang w:val="vi-VN"/>
+        </w:rPr>
+        <w:t xml:space="preserve">Ứng </w:t>
+      </w:r>
+      <w:r>
+        <w:rPr>
+          <w:rFonts w:hint="default" w:ascii="Times New Roman" w:hAnsi="Times New Roman" w:eastAsia="sans-serif" w:cs="Times New Roman"/>
+          <w:i w:val="0"/>
+          <w:iCs w:val="0"/>
+          <w:color w:val="374151"/>
+          <w:sz w:val="26"/>
+          <w:szCs w:val="26"/>
+          <w:u w:val="none"/>
+          <w:vertAlign w:val="baseline"/>
+        </w:rPr>
+        <w:t>dụng di động</w:t>
+      </w:r>
+      <w:r>
+        <w:rPr>
+          <w:rFonts w:hint="default" w:eastAsia="sans-serif" w:cs="Times New Roman"/>
+          <w:i w:val="0"/>
+          <w:iCs w:val="0"/>
+          <w:color w:val="374151"/>
+          <w:sz w:val="26"/>
+          <w:szCs w:val="26"/>
+          <w:u w:val="none"/>
+          <w:vertAlign w:val="baseline"/>
+          <w:lang w:val="vi-VN"/>
+        </w:rPr>
+        <w:t xml:space="preserve"> ngày càng</w:t>
+      </w:r>
+      <w:r>
+        <w:rPr>
+          <w:rFonts w:hint="default" w:ascii="Times New Roman" w:hAnsi="Times New Roman" w:eastAsia="sans-serif" w:cs="Times New Roman"/>
+          <w:i w:val="0"/>
+          <w:iCs w:val="0"/>
+          <w:color w:val="374151"/>
+          <w:sz w:val="26"/>
+          <w:szCs w:val="26"/>
+          <w:u w:val="none"/>
+          <w:vertAlign w:val="baseline"/>
+        </w:rPr>
+        <w:t xml:space="preserve"> đa dạng và phong phú</w:t>
+      </w:r>
+      <w:r>
+        <w:rPr>
+          <w:rFonts w:hint="default" w:eastAsia="sans-serif" w:cs="Times New Roman"/>
+          <w:i w:val="0"/>
+          <w:iCs w:val="0"/>
+          <w:color w:val="374151"/>
+          <w:sz w:val="26"/>
+          <w:szCs w:val="26"/>
+          <w:u w:val="none"/>
+          <w:vertAlign w:val="baseline"/>
+          <w:lang w:val="vi-VN"/>
+        </w:rPr>
+        <w:t xml:space="preserve"> </w:t>
+      </w:r>
+      <w:r>
+        <w:rPr>
+          <w:rFonts w:hint="default" w:ascii="Times New Roman" w:hAnsi="Times New Roman" w:eastAsia="sans-serif" w:cs="Times New Roman"/>
+          <w:i w:val="0"/>
+          <w:iCs w:val="0"/>
+          <w:color w:val="374151"/>
+          <w:sz w:val="26"/>
+          <w:szCs w:val="26"/>
+          <w:u w:val="none"/>
+          <w:vertAlign w:val="baseline"/>
+        </w:rPr>
+        <w:t xml:space="preserve">với hàng nghìn ứng dụng rải rác trên nhiều lĩnh vực như ứng dụng mua bán trực tuyến, ứng dụng hỗ trở học tập, ứng dụng mạng xã hội,...Tuy nhiên những ứng dụng để tương tác với các sản phẩm dịch vụ </w:t>
+      </w:r>
+      <w:r>
+        <w:rPr>
+          <w:rFonts w:hint="default" w:eastAsia="sans-serif" w:cs="Times New Roman"/>
+          <w:i w:val="0"/>
+          <w:iCs w:val="0"/>
+          <w:color w:val="374151"/>
+          <w:sz w:val="26"/>
+          <w:szCs w:val="26"/>
+          <w:u w:val="none"/>
+          <w:vertAlign w:val="baseline"/>
+          <w:lang w:val="vi-VN"/>
+        </w:rPr>
+        <w:t xml:space="preserve">vẫn chưa được quan tâm và phát triển mạnh mẽ. Do đó khách hàng vẫn gặp nhiều khó khăn trong quá trình sử dụng các dịch vụ tại cửa hàng. Khách hàng đôi khi phải chờ đợi quá lâu, nhân viên phải làm việc quá tải. Những vấn đề này đều gây ảnh hưởng đến chất lượng phục vụ và mức độ hài lòng của khác hàng. Nhằm mục đích góp phần cải thiện vấn đề trên,  chúng tôi đã chọn đề tài “Phát triển ứng dụng di động đa nền tảng hỗ trợ tư vấn và đặt lịch dịch vụ làm đẹp tích hợp AI”. </w:t>
+      </w:r>
+    </w:p>
+    <w:p>
+      <w:pPr>
+        <w:keepNext w:val="0"/>
+        <w:keepLines w:val="0"/>
+        <w:pageBreakBefore w:val="0"/>
+        <w:widowControl/>
+        <w:numPr>
+          <w:ilvl w:val="1"/>
+          <w:numId w:val="1"/>
+        </w:numPr>
+        <w:kinsoku/>
+        <w:wordWrap/>
+        <w:overflowPunct/>
+        <w:topLinePunct w:val="0"/>
+        <w:autoSpaceDE/>
+        <w:autoSpaceDN/>
+        <w:bidi w:val="0"/>
+        <w:adjustRightInd/>
+        <w:snapToGrid/>
+        <w:spacing w:before="120" w:beforeAutospacing="0" w:line="288" w:lineRule="auto"/>
         <w:jc w:val="left"/>
-        <w:rPr>
-          <w:rFonts w:hint="default" w:ascii="Times New Roman" w:hAnsi="Times New Roman" w:eastAsia="SimSun" w:cs="Times New Roman"/>
+        <w:textAlignment w:val="auto"/>
+        <w:outlineLvl w:val="1"/>
+        <w:rPr>
+          <w:rFonts w:hint="default" w:ascii="Times New Roman" w:hAnsi="Times New Roman" w:eastAsia="SimSun" w:cs="Times New Roman"/>
+          <w:b w:val="0"/>
+          <w:bCs w:val="0"/>
+          <w:sz w:val="26"/>
+          <w:szCs w:val="26"/>
+          <w:lang w:val="vi-VN"/>
+        </w:rPr>
+      </w:pPr>
+      <w:bookmarkStart w:id="12" w:name="_Toc32053"/>
+      <w:bookmarkStart w:id="13" w:name="_Toc21663"/>
+      <w:r>
+        <w:rPr>
+          <w:rFonts w:hint="default" w:ascii="Times New Roman" w:hAnsi="Times New Roman" w:eastAsia="SimSun" w:cs="Times New Roman"/>
+          <w:b w:val="0"/>
+          <w:bCs w:val="0"/>
+          <w:sz w:val="26"/>
+          <w:szCs w:val="26"/>
+          <w:lang w:val="vi-VN"/>
+        </w:rPr>
+        <w:t>Mục tiêu đề tài</w:t>
+      </w:r>
+      <w:bookmarkEnd w:id="12"/>
+      <w:bookmarkEnd w:id="13"/>
+    </w:p>
+    <w:p>
+      <w:pPr>
+        <w:keepNext w:val="0"/>
+        <w:keepLines w:val="0"/>
+        <w:pageBreakBefore w:val="0"/>
+        <w:widowControl/>
+        <w:numPr>
+          <w:ilvl w:val="0"/>
+          <w:numId w:val="0"/>
+        </w:numPr>
+        <w:kinsoku/>
+        <w:wordWrap/>
+        <w:overflowPunct/>
+        <w:topLinePunct w:val="0"/>
+        <w:autoSpaceDE/>
+        <w:autoSpaceDN/>
+        <w:bidi w:val="0"/>
+        <w:adjustRightInd/>
+        <w:snapToGrid/>
+        <w:spacing w:before="120" w:beforeAutospacing="0" w:line="288" w:lineRule="auto"/>
+        <w:ind w:leftChars="0"/>
+        <w:jc w:val="both"/>
+        <w:textAlignment w:val="auto"/>
+        <w:outlineLvl w:val="9"/>
+        <w:rPr>
+          <w:rFonts w:hint="default" w:ascii="Times New Roman" w:hAnsi="Times New Roman" w:eastAsia="SimSun" w:cs="Times New Roman"/>
+          <w:b w:val="0"/>
+          <w:bCs w:val="0"/>
+          <w:sz w:val="26"/>
+          <w:szCs w:val="26"/>
+          <w:lang w:val="vi-VN"/>
+        </w:rPr>
+      </w:pPr>
+      <w:r>
+        <w:rPr>
+          <w:rFonts w:hint="default" w:ascii="Times New Roman" w:hAnsi="Times New Roman" w:eastAsia="SimSun" w:cs="Times New Roman"/>
+          <w:b w:val="0"/>
+          <w:bCs w:val="0"/>
+          <w:sz w:val="26"/>
+          <w:szCs w:val="26"/>
+          <w:lang w:val="vi-VN"/>
+        </w:rPr>
+        <w:tab/>
+      </w:r>
+      <w:r>
+        <w:rPr>
+          <w:rFonts w:hint="default" w:ascii="Times New Roman" w:hAnsi="Times New Roman" w:eastAsia="SimSun" w:cs="Times New Roman"/>
+          <w:b w:val="0"/>
+          <w:bCs w:val="0"/>
+          <w:sz w:val="26"/>
+          <w:szCs w:val="26"/>
+          <w:lang w:val="vi-VN"/>
+        </w:rPr>
+        <w:t>Mục tiêu của đề tài này là xây dựng ứng dụng cho phép người dùng đặt lịch với cửa hàng làm đẹp và giải đáp thắc mắc liên quan đến chăm sóc khách hàng bằng AI. Những mục tiêu chính của đề tài:</w:t>
+      </w:r>
+    </w:p>
+    <w:p>
+      <w:pPr>
+        <w:keepNext w:val="0"/>
+        <w:keepLines w:val="0"/>
+        <w:pageBreakBefore w:val="0"/>
+        <w:widowControl/>
+        <w:numPr>
+          <w:ilvl w:val="0"/>
+          <w:numId w:val="0"/>
+        </w:numPr>
+        <w:kinsoku/>
+        <w:wordWrap/>
+        <w:overflowPunct/>
+        <w:topLinePunct w:val="0"/>
+        <w:autoSpaceDE/>
+        <w:autoSpaceDN/>
+        <w:bidi w:val="0"/>
+        <w:adjustRightInd/>
+        <w:snapToGrid/>
+        <w:spacing w:before="120" w:beforeAutospacing="0" w:line="288" w:lineRule="auto"/>
+        <w:ind w:leftChars="0"/>
+        <w:jc w:val="both"/>
+        <w:textAlignment w:val="auto"/>
+        <w:outlineLvl w:val="9"/>
+        <w:rPr>
+          <w:rFonts w:hint="default" w:ascii="Times New Roman" w:hAnsi="Times New Roman" w:eastAsia="SimSun" w:cs="Times New Roman"/>
+          <w:b w:val="0"/>
+          <w:bCs w:val="0"/>
+          <w:sz w:val="26"/>
+          <w:szCs w:val="26"/>
+          <w:lang w:val="vi-VN"/>
+        </w:rPr>
+      </w:pPr>
+      <w:r>
+        <w:rPr>
+          <w:rFonts w:hint="default" w:ascii="Times New Roman" w:hAnsi="Times New Roman" w:eastAsia="SimSun" w:cs="Times New Roman"/>
+          <w:b w:val="0"/>
+          <w:bCs w:val="0"/>
+          <w:sz w:val="26"/>
+          <w:szCs w:val="26"/>
+          <w:lang w:val="vi-VN"/>
+        </w:rPr>
+        <w:t>- Nghiên cứu và xây dựng ứng dụng đa nền tảng</w:t>
+      </w:r>
+    </w:p>
+    <w:p>
+      <w:pPr>
+        <w:keepNext w:val="0"/>
+        <w:keepLines w:val="0"/>
+        <w:pageBreakBefore w:val="0"/>
+        <w:widowControl/>
+        <w:numPr>
+          <w:ilvl w:val="0"/>
+          <w:numId w:val="0"/>
+        </w:numPr>
+        <w:kinsoku/>
+        <w:wordWrap/>
+        <w:overflowPunct/>
+        <w:topLinePunct w:val="0"/>
+        <w:autoSpaceDE/>
+        <w:autoSpaceDN/>
+        <w:bidi w:val="0"/>
+        <w:adjustRightInd/>
+        <w:snapToGrid/>
+        <w:spacing w:before="120" w:beforeAutospacing="0" w:line="288" w:lineRule="auto"/>
+        <w:ind w:leftChars="0"/>
+        <w:jc w:val="both"/>
+        <w:textAlignment w:val="auto"/>
+        <w:outlineLvl w:val="9"/>
+        <w:rPr>
+          <w:rFonts w:hint="default" w:ascii="Times New Roman" w:hAnsi="Times New Roman" w:eastAsia="SimSun" w:cs="Times New Roman"/>
+          <w:b w:val="0"/>
+          <w:bCs w:val="0"/>
+          <w:sz w:val="26"/>
+          <w:szCs w:val="26"/>
+          <w:lang w:val="vi-VN"/>
+        </w:rPr>
+      </w:pPr>
+      <w:r>
+        <w:rPr>
+          <w:rFonts w:hint="default" w:ascii="Times New Roman" w:hAnsi="Times New Roman" w:eastAsia="SimSun" w:cs="Times New Roman"/>
+          <w:b w:val="0"/>
+          <w:bCs w:val="0"/>
+          <w:sz w:val="26"/>
+          <w:szCs w:val="26"/>
+          <w:lang w:val="vi-VN"/>
+        </w:rPr>
+        <w:t>- Xây dựng chức năng đặt lịch hẹn</w:t>
+      </w:r>
+    </w:p>
+    <w:p>
+      <w:pPr>
+        <w:keepNext w:val="0"/>
+        <w:keepLines w:val="0"/>
+        <w:pageBreakBefore w:val="0"/>
+        <w:widowControl/>
+        <w:numPr>
+          <w:ilvl w:val="0"/>
+          <w:numId w:val="0"/>
+        </w:numPr>
+        <w:kinsoku/>
+        <w:wordWrap/>
+        <w:overflowPunct/>
+        <w:topLinePunct w:val="0"/>
+        <w:autoSpaceDE/>
+        <w:autoSpaceDN/>
+        <w:bidi w:val="0"/>
+        <w:adjustRightInd/>
+        <w:snapToGrid/>
+        <w:spacing w:before="120" w:beforeAutospacing="0" w:line="288" w:lineRule="auto"/>
+        <w:ind w:leftChars="0"/>
+        <w:jc w:val="both"/>
+        <w:textAlignment w:val="auto"/>
+        <w:outlineLvl w:val="9"/>
+        <w:rPr>
+          <w:rFonts w:hint="default" w:ascii="Times New Roman" w:hAnsi="Times New Roman" w:eastAsia="SimSun" w:cs="Times New Roman"/>
+          <w:b w:val="0"/>
+          <w:bCs w:val="0"/>
+          <w:sz w:val="26"/>
+          <w:szCs w:val="26"/>
+          <w:lang w:val="vi-VN"/>
+        </w:rPr>
+      </w:pPr>
+      <w:r>
+        <w:rPr>
+          <w:rFonts w:hint="default" w:ascii="Times New Roman" w:hAnsi="Times New Roman" w:eastAsia="SimSun" w:cs="Times New Roman"/>
+          <w:b w:val="0"/>
+          <w:bCs w:val="0"/>
+          <w:sz w:val="26"/>
+          <w:szCs w:val="26"/>
+          <w:lang w:val="vi-VN"/>
+        </w:rPr>
+        <w:t>- Ứng dụng AI vào chăm sóc khách hàng</w:t>
+      </w:r>
+    </w:p>
+    <w:p>
+      <w:pPr>
+        <w:keepNext w:val="0"/>
+        <w:keepLines w:val="0"/>
+        <w:pageBreakBefore w:val="0"/>
+        <w:widowControl/>
+        <w:numPr>
+          <w:ilvl w:val="1"/>
+          <w:numId w:val="1"/>
+        </w:numPr>
+        <w:kinsoku/>
+        <w:wordWrap/>
+        <w:overflowPunct/>
+        <w:topLinePunct w:val="0"/>
+        <w:autoSpaceDE/>
+        <w:autoSpaceDN/>
+        <w:bidi w:val="0"/>
+        <w:adjustRightInd/>
+        <w:snapToGrid/>
+        <w:spacing w:before="120" w:line="288" w:lineRule="auto"/>
+        <w:jc w:val="both"/>
+        <w:textAlignment w:val="auto"/>
+        <w:outlineLvl w:val="1"/>
+        <w:rPr>
+          <w:rFonts w:hint="default" w:ascii="Times New Roman" w:hAnsi="Times New Roman" w:eastAsia="SimSun" w:cs="Times New Roman"/>
+          <w:b w:val="0"/>
+          <w:bCs w:val="0"/>
+          <w:sz w:val="26"/>
+          <w:szCs w:val="26"/>
+          <w:lang w:val="vi-VN"/>
+        </w:rPr>
+      </w:pPr>
+      <w:bookmarkStart w:id="14" w:name="_Toc18335"/>
+      <w:bookmarkStart w:id="15" w:name="_Toc10946"/>
+      <w:r>
+        <w:rPr>
+          <w:rFonts w:hint="default" w:ascii="Times New Roman" w:hAnsi="Times New Roman" w:eastAsia="SimSun" w:cs="Times New Roman"/>
+          <w:b w:val="0"/>
+          <w:bCs w:val="0"/>
+          <w:sz w:val="26"/>
+          <w:szCs w:val="26"/>
+          <w:lang w:val="vi-VN"/>
+        </w:rPr>
+        <w:t>Đối tượng và phạm vi nghiên cứu</w:t>
+      </w:r>
+      <w:bookmarkEnd w:id="14"/>
+      <w:bookmarkEnd w:id="15"/>
+    </w:p>
+    <w:p>
+      <w:pPr>
+        <w:keepNext w:val="0"/>
+        <w:keepLines w:val="0"/>
+        <w:pageBreakBefore w:val="0"/>
+        <w:widowControl/>
+        <w:numPr>
+          <w:ilvl w:val="0"/>
+          <w:numId w:val="0"/>
+        </w:numPr>
+        <w:kinsoku/>
+        <w:wordWrap/>
+        <w:overflowPunct/>
+        <w:topLinePunct w:val="0"/>
+        <w:autoSpaceDE/>
+        <w:autoSpaceDN/>
+        <w:bidi w:val="0"/>
+        <w:adjustRightInd/>
+        <w:snapToGrid/>
+        <w:spacing w:before="120" w:beforeAutospacing="0" w:line="288" w:lineRule="auto"/>
+        <w:ind w:leftChars="0"/>
+        <w:jc w:val="both"/>
+        <w:textAlignment w:val="auto"/>
+        <w:outlineLvl w:val="9"/>
+        <w:rPr>
+          <w:rFonts w:hint="default" w:ascii="Times New Roman" w:hAnsi="Times New Roman" w:eastAsia="SimSun" w:cs="Times New Roman"/>
+          <w:b w:val="0"/>
+          <w:bCs w:val="0"/>
+          <w:sz w:val="26"/>
+          <w:szCs w:val="26"/>
+          <w:lang w:val="vi-VN"/>
+        </w:rPr>
+      </w:pPr>
+      <w:r>
+        <w:rPr>
+          <w:rFonts w:hint="default" w:ascii="Times New Roman" w:hAnsi="Times New Roman" w:eastAsia="SimSun" w:cs="Times New Roman"/>
+          <w:b w:val="0"/>
+          <w:bCs w:val="0"/>
+          <w:sz w:val="26"/>
+          <w:szCs w:val="26"/>
+          <w:lang w:val="vi-VN"/>
+        </w:rPr>
+        <w:tab/>
+      </w:r>
+      <w:r>
+        <w:rPr>
+          <w:rFonts w:hint="default" w:ascii="Times New Roman" w:hAnsi="Times New Roman" w:eastAsia="SimSun" w:cs="Times New Roman"/>
+          <w:b w:val="0"/>
+          <w:bCs w:val="0"/>
+          <w:sz w:val="26"/>
+          <w:szCs w:val="26"/>
+          <w:lang w:val="vi-VN"/>
+        </w:rPr>
+        <w:t xml:space="preserve">Trong đề tài này chúng tôi tập trung nghiên cứu xây dựng một ứng dụng đặt lịch hẹn dịch vụ làm đẹp có tích hợp AI chạy đa nền tảng, đặc biệt là trên các thiết bị di động. </w:t>
+      </w:r>
+    </w:p>
+    <w:p>
+      <w:pPr>
+        <w:keepNext w:val="0"/>
+        <w:keepLines w:val="0"/>
+        <w:pageBreakBefore w:val="0"/>
+        <w:widowControl/>
+        <w:numPr>
+          <w:ilvl w:val="0"/>
+          <w:numId w:val="0"/>
+        </w:numPr>
+        <w:kinsoku/>
+        <w:wordWrap/>
+        <w:overflowPunct/>
+        <w:topLinePunct w:val="0"/>
+        <w:autoSpaceDE/>
+        <w:autoSpaceDN/>
+        <w:bidi w:val="0"/>
+        <w:adjustRightInd/>
+        <w:snapToGrid/>
+        <w:spacing w:before="120" w:beforeAutospacing="0" w:line="288" w:lineRule="auto"/>
+        <w:ind w:leftChars="0"/>
+        <w:jc w:val="both"/>
+        <w:textAlignment w:val="auto"/>
+        <w:outlineLvl w:val="9"/>
+        <w:rPr>
+          <w:rFonts w:hint="default" w:ascii="Times New Roman" w:hAnsi="Times New Roman" w:eastAsia="SimSun" w:cs="Times New Roman"/>
+          <w:b w:val="0"/>
+          <w:bCs w:val="0"/>
+          <w:sz w:val="26"/>
+          <w:szCs w:val="26"/>
+          <w:lang w:val="vi-VN"/>
+        </w:rPr>
+      </w:pPr>
+      <w:r>
+        <w:rPr>
+          <w:rFonts w:hint="default" w:ascii="Times New Roman" w:hAnsi="Times New Roman" w:eastAsia="SimSun" w:cs="Times New Roman"/>
+          <w:b w:val="0"/>
+          <w:bCs w:val="0"/>
+          <w:sz w:val="26"/>
+          <w:szCs w:val="26"/>
+          <w:lang w:val="vi-VN"/>
+        </w:rPr>
+        <w:t>Phạm vi nghiên cứu này sẽ tập trung vào việc phát triển một ứng dụng kết hợp giữa tính năng đặt lịch và khả năng tương tác của trí tuệ nhân tạo để tạo ra một trải nghiệm đặt lịch hẹn dịch vụ làm đẹp nhanh chóng và hiệu quả đem lại sử thoải mái cho người dùng.</w:t>
+      </w:r>
+    </w:p>
+    <w:p>
+      <w:pPr>
+        <w:keepNext w:val="0"/>
+        <w:keepLines w:val="0"/>
+        <w:pageBreakBefore w:val="0"/>
+        <w:widowControl/>
+        <w:numPr>
+          <w:ilvl w:val="1"/>
+          <w:numId w:val="1"/>
+        </w:numPr>
+        <w:kinsoku/>
+        <w:wordWrap/>
+        <w:overflowPunct/>
+        <w:topLinePunct w:val="0"/>
+        <w:autoSpaceDE/>
+        <w:autoSpaceDN/>
+        <w:bidi w:val="0"/>
+        <w:adjustRightInd/>
+        <w:snapToGrid/>
+        <w:spacing w:before="120" w:beforeAutospacing="0" w:line="288" w:lineRule="auto"/>
+        <w:ind w:left="0" w:leftChars="0" w:firstLine="0" w:firstLineChars="0"/>
+        <w:jc w:val="left"/>
+        <w:textAlignment w:val="auto"/>
+        <w:outlineLvl w:val="1"/>
+        <w:rPr>
+          <w:rFonts w:hint="default" w:ascii="Times New Roman" w:hAnsi="Times New Roman" w:eastAsia="SimSun" w:cs="Times New Roman"/>
+          <w:b w:val="0"/>
+          <w:bCs w:val="0"/>
+          <w:sz w:val="26"/>
+          <w:szCs w:val="26"/>
+          <w:lang w:val="vi-VN"/>
+        </w:rPr>
+      </w:pPr>
+      <w:bookmarkStart w:id="16" w:name="_Toc12017"/>
+      <w:r>
+        <w:rPr>
+          <w:rFonts w:hint="default" w:ascii="Times New Roman" w:hAnsi="Times New Roman" w:eastAsia="SimSun" w:cs="Times New Roman"/>
+          <w:b w:val="0"/>
+          <w:bCs w:val="0"/>
+          <w:sz w:val="26"/>
+          <w:szCs w:val="26"/>
+          <w:lang w:val="vi-VN"/>
+        </w:rPr>
+        <w:t>Bố cục của quyển báo cáo</w:t>
+      </w:r>
+      <w:bookmarkEnd w:id="16"/>
+    </w:p>
+    <w:p>
+      <w:pPr>
+        <w:keepNext w:val="0"/>
+        <w:keepLines w:val="0"/>
+        <w:pageBreakBefore w:val="0"/>
+        <w:widowControl/>
+        <w:numPr>
+          <w:ilvl w:val="0"/>
+          <w:numId w:val="0"/>
+        </w:numPr>
+        <w:kinsoku/>
+        <w:wordWrap/>
+        <w:overflowPunct/>
+        <w:topLinePunct w:val="0"/>
+        <w:autoSpaceDE/>
+        <w:autoSpaceDN/>
+        <w:bidi w:val="0"/>
+        <w:adjustRightInd/>
+        <w:snapToGrid/>
+        <w:spacing w:before="120" w:beforeAutospacing="0" w:line="288" w:lineRule="auto"/>
+        <w:ind w:leftChars="0"/>
+        <w:jc w:val="left"/>
+        <w:textAlignment w:val="auto"/>
+        <w:outlineLvl w:val="9"/>
+        <w:rPr>
+          <w:rFonts w:hint="default" w:ascii="Times New Roman" w:hAnsi="Times New Roman" w:eastAsia="SimSun" w:cs="Times New Roman"/>
+          <w:b w:val="0"/>
+          <w:bCs w:val="0"/>
+          <w:sz w:val="26"/>
+          <w:szCs w:val="26"/>
+          <w:lang w:val="vi-VN"/>
+        </w:rPr>
+      </w:pPr>
+      <w:r>
+        <w:rPr>
+          <w:rFonts w:hint="default" w:ascii="Times New Roman" w:hAnsi="Times New Roman" w:eastAsia="SimSun" w:cs="Times New Roman"/>
+          <w:b w:val="0"/>
+          <w:bCs w:val="0"/>
+          <w:sz w:val="26"/>
+          <w:szCs w:val="26"/>
+          <w:lang w:val="vi-VN"/>
+        </w:rPr>
+        <w:tab/>
+      </w:r>
+      <w:r>
+        <w:rPr>
+          <w:rFonts w:hint="default" w:ascii="Times New Roman" w:hAnsi="Times New Roman" w:eastAsia="SimSun" w:cs="Times New Roman"/>
+          <w:b w:val="0"/>
+          <w:bCs w:val="0"/>
+          <w:sz w:val="26"/>
+          <w:szCs w:val="26"/>
+          <w:lang w:val="vi-VN"/>
+        </w:rPr>
+        <w:t>Nội dung của quyển báo cáo được tổ chức thành 5 chương như sau:</w:t>
+      </w:r>
+    </w:p>
+    <w:p>
+      <w:pPr>
+        <w:keepNext w:val="0"/>
+        <w:keepLines w:val="0"/>
+        <w:pageBreakBefore w:val="0"/>
+        <w:widowControl/>
+        <w:numPr>
+          <w:ilvl w:val="0"/>
+          <w:numId w:val="0"/>
+        </w:numPr>
+        <w:kinsoku/>
+        <w:wordWrap/>
+        <w:overflowPunct/>
+        <w:topLinePunct w:val="0"/>
+        <w:autoSpaceDE/>
+        <w:autoSpaceDN/>
+        <w:bidi w:val="0"/>
+        <w:adjustRightInd/>
+        <w:snapToGrid/>
+        <w:spacing w:before="120" w:beforeAutospacing="0" w:line="288" w:lineRule="auto"/>
+        <w:ind w:leftChars="0"/>
+        <w:jc w:val="both"/>
+        <w:textAlignment w:val="auto"/>
+        <w:outlineLvl w:val="9"/>
+        <w:rPr>
+          <w:rFonts w:hint="default" w:ascii="Times New Roman" w:hAnsi="Times New Roman" w:eastAsia="SimSun" w:cs="Times New Roman"/>
+          <w:b w:val="0"/>
+          <w:bCs w:val="0"/>
+          <w:sz w:val="26"/>
+          <w:szCs w:val="26"/>
+          <w:lang w:val="vi-VN"/>
+        </w:rPr>
+      </w:pPr>
+      <w:r>
+        <w:rPr>
+          <w:rFonts w:hint="default" w:ascii="Times New Roman" w:hAnsi="Times New Roman" w:eastAsia="SimSun" w:cs="Times New Roman"/>
+          <w:b w:val="0"/>
+          <w:bCs w:val="0"/>
+          <w:sz w:val="26"/>
+          <w:szCs w:val="26"/>
+          <w:lang w:val="vi-VN"/>
+        </w:rPr>
+        <w:t>- Chương 1 (Giới thiệu): chương này giới thiệu tổng quan về đề tài, mục tiêu, đối tượng và phạm vi nghiên cứu.</w:t>
+      </w:r>
+    </w:p>
+    <w:p>
+      <w:pPr>
+        <w:keepNext w:val="0"/>
+        <w:keepLines w:val="0"/>
+        <w:pageBreakBefore w:val="0"/>
+        <w:widowControl/>
+        <w:numPr>
+          <w:ilvl w:val="0"/>
+          <w:numId w:val="0"/>
+        </w:numPr>
+        <w:kinsoku/>
+        <w:wordWrap/>
+        <w:overflowPunct/>
+        <w:topLinePunct w:val="0"/>
+        <w:autoSpaceDE/>
+        <w:autoSpaceDN/>
+        <w:bidi w:val="0"/>
+        <w:adjustRightInd/>
+        <w:snapToGrid/>
+        <w:spacing w:before="120" w:beforeAutospacing="0" w:line="288" w:lineRule="auto"/>
+        <w:ind w:leftChars="0"/>
+        <w:jc w:val="both"/>
+        <w:textAlignment w:val="auto"/>
+        <w:outlineLvl w:val="9"/>
+        <w:rPr>
+          <w:rFonts w:hint="default" w:ascii="Times New Roman" w:hAnsi="Times New Roman" w:eastAsia="SimSun" w:cs="Times New Roman"/>
+          <w:b w:val="0"/>
+          <w:bCs w:val="0"/>
+          <w:sz w:val="26"/>
+          <w:szCs w:val="26"/>
+          <w:lang w:val="vi-VN"/>
+        </w:rPr>
+      </w:pPr>
+      <w:r>
+        <w:rPr>
+          <w:rFonts w:hint="default" w:ascii="Times New Roman" w:hAnsi="Times New Roman" w:eastAsia="SimSun" w:cs="Times New Roman"/>
+          <w:b w:val="0"/>
+          <w:bCs w:val="0"/>
+          <w:sz w:val="26"/>
+          <w:szCs w:val="26"/>
+          <w:lang w:val="vi-VN"/>
+        </w:rPr>
+        <w:t>- Chương 2 (Tổng quan tài liệu): trình bày các công nghệ trong xây dựng ứng dụng di động, khái niệm liên quan đến trí tuệ nhân tạo, công nghệ xây dựng chat bot đơn giản.</w:t>
+      </w:r>
+    </w:p>
+    <w:p>
+      <w:pPr>
+        <w:keepNext w:val="0"/>
+        <w:keepLines w:val="0"/>
+        <w:pageBreakBefore w:val="0"/>
+        <w:widowControl/>
+        <w:numPr>
+          <w:ilvl w:val="0"/>
+          <w:numId w:val="0"/>
+        </w:numPr>
+        <w:kinsoku/>
+        <w:wordWrap/>
+        <w:overflowPunct/>
+        <w:topLinePunct w:val="0"/>
+        <w:autoSpaceDE/>
+        <w:autoSpaceDN/>
+        <w:bidi w:val="0"/>
+        <w:adjustRightInd/>
+        <w:snapToGrid/>
+        <w:spacing w:before="120" w:beforeAutospacing="0" w:line="288" w:lineRule="auto"/>
+        <w:ind w:leftChars="0"/>
+        <w:jc w:val="both"/>
+        <w:textAlignment w:val="auto"/>
+        <w:outlineLvl w:val="9"/>
+        <w:rPr>
+          <w:rFonts w:hint="default" w:ascii="Times New Roman" w:hAnsi="Times New Roman" w:eastAsia="SimSun" w:cs="Times New Roman"/>
+          <w:b w:val="0"/>
+          <w:bCs w:val="0"/>
+          <w:sz w:val="26"/>
+          <w:szCs w:val="26"/>
+          <w:lang w:val="vi-VN"/>
+        </w:rPr>
+      </w:pPr>
+      <w:r>
+        <w:rPr>
+          <w:rFonts w:hint="default" w:ascii="Times New Roman" w:hAnsi="Times New Roman" w:eastAsia="SimSun" w:cs="Times New Roman"/>
+          <w:b w:val="0"/>
+          <w:bCs w:val="0"/>
+          <w:sz w:val="26"/>
+          <w:szCs w:val="26"/>
+          <w:lang w:val="vi-VN"/>
+        </w:rPr>
+        <w:t>- Chương 3 (Xây dựng ứng dụng): mô tả chi tiết phương pháp, kỹ thuật xử dụng để xây dựng ứng dụng.</w:t>
+      </w:r>
+    </w:p>
+    <w:p>
+      <w:pPr>
+        <w:keepNext w:val="0"/>
+        <w:keepLines w:val="0"/>
+        <w:pageBreakBefore w:val="0"/>
+        <w:widowControl/>
+        <w:numPr>
+          <w:ilvl w:val="0"/>
+          <w:numId w:val="0"/>
+        </w:numPr>
+        <w:kinsoku/>
+        <w:wordWrap/>
+        <w:overflowPunct/>
+        <w:topLinePunct w:val="0"/>
+        <w:autoSpaceDE/>
+        <w:autoSpaceDN/>
+        <w:bidi w:val="0"/>
+        <w:adjustRightInd/>
+        <w:snapToGrid/>
+        <w:spacing w:before="120" w:beforeAutospacing="0" w:line="288" w:lineRule="auto"/>
+        <w:ind w:leftChars="0"/>
+        <w:jc w:val="both"/>
+        <w:textAlignment w:val="auto"/>
+        <w:outlineLvl w:val="9"/>
+        <w:rPr>
+          <w:rFonts w:hint="default" w:ascii="Times New Roman" w:hAnsi="Times New Roman" w:eastAsia="SimSun" w:cs="Times New Roman"/>
+          <w:b w:val="0"/>
+          <w:bCs w:val="0"/>
+          <w:sz w:val="26"/>
+          <w:szCs w:val="26"/>
+          <w:lang w:val="vi-VN"/>
+        </w:rPr>
+      </w:pPr>
+      <w:r>
+        <w:rPr>
+          <w:rFonts w:hint="default" w:ascii="Times New Roman" w:hAnsi="Times New Roman" w:eastAsia="SimSun" w:cs="Times New Roman"/>
+          <w:b w:val="0"/>
+          <w:bCs w:val="0"/>
+          <w:sz w:val="26"/>
+          <w:szCs w:val="26"/>
+          <w:lang w:val="vi-VN"/>
+        </w:rPr>
+        <w:t>- Chương 4 (Kết quả và thảo luận): trình bày kết quả thu được, đánh giá và so sánh.</w:t>
+      </w:r>
+    </w:p>
+    <w:p>
+      <w:pPr>
+        <w:keepNext w:val="0"/>
+        <w:keepLines w:val="0"/>
+        <w:pageBreakBefore w:val="0"/>
+        <w:widowControl/>
+        <w:numPr>
+          <w:ilvl w:val="0"/>
+          <w:numId w:val="0"/>
+        </w:numPr>
+        <w:kinsoku/>
+        <w:wordWrap/>
+        <w:overflowPunct/>
+        <w:topLinePunct w:val="0"/>
+        <w:autoSpaceDE/>
+        <w:autoSpaceDN/>
+        <w:bidi w:val="0"/>
+        <w:adjustRightInd/>
+        <w:snapToGrid/>
+        <w:spacing w:before="120" w:beforeAutospacing="0" w:line="288" w:lineRule="auto"/>
+        <w:ind w:leftChars="0"/>
+        <w:jc w:val="both"/>
+        <w:textAlignment w:val="auto"/>
+        <w:outlineLvl w:val="9"/>
+        <w:rPr>
+          <w:rFonts w:hint="default" w:ascii="Times New Roman" w:hAnsi="Times New Roman" w:eastAsia="SimSun" w:cs="Times New Roman"/>
+          <w:b w:val="0"/>
+          <w:bCs w:val="0"/>
+          <w:sz w:val="26"/>
+          <w:szCs w:val="26"/>
+          <w:lang w:val="vi-VN"/>
+        </w:rPr>
+      </w:pPr>
+      <w:r>
+        <w:rPr>
+          <w:rFonts w:hint="default" w:ascii="Times New Roman" w:hAnsi="Times New Roman" w:eastAsia="SimSun" w:cs="Times New Roman"/>
+          <w:b w:val="0"/>
+          <w:bCs w:val="0"/>
+          <w:sz w:val="26"/>
+          <w:szCs w:val="26"/>
+          <w:lang w:val="vi-VN"/>
+        </w:rPr>
+        <w:t>- Chương 5 (Kết luận và hướng phát triển): kết luận chung cho đề tài, những hạn chế chưa giải quuyết và hướng phát triển trong tương lai.</w:t>
+      </w:r>
+    </w:p>
+    <w:p>
+      <w:pPr>
+        <w:keepNext w:val="0"/>
+        <w:keepLines w:val="0"/>
+        <w:pageBreakBefore w:val="0"/>
+        <w:widowControl/>
+        <w:numPr>
+          <w:ilvl w:val="0"/>
+          <w:numId w:val="0"/>
+        </w:numPr>
+        <w:kinsoku/>
+        <w:wordWrap/>
+        <w:overflowPunct/>
+        <w:topLinePunct w:val="0"/>
+        <w:autoSpaceDE/>
+        <w:autoSpaceDN/>
+        <w:bidi w:val="0"/>
+        <w:adjustRightInd/>
+        <w:snapToGrid/>
+        <w:spacing w:before="120" w:beforeAutospacing="0" w:line="288" w:lineRule="auto"/>
+        <w:ind w:leftChars="0"/>
+        <w:jc w:val="left"/>
+        <w:textAlignment w:val="auto"/>
+        <w:outlineLvl w:val="9"/>
+        <w:rPr>
+          <w:rFonts w:hint="default" w:ascii="Times New Roman" w:hAnsi="Times New Roman" w:eastAsia="SimSun" w:cs="Times New Roman"/>
+          <w:b w:val="0"/>
+          <w:bCs w:val="0"/>
+          <w:sz w:val="26"/>
+          <w:szCs w:val="26"/>
+          <w:lang w:val="vi-VN"/>
+        </w:rPr>
+      </w:pPr>
+    </w:p>
+    <w:p>
+      <w:pPr>
+        <w:rPr>
+          <w:rFonts w:hint="default" w:ascii="Times New Roman" w:hAnsi="Times New Roman" w:eastAsia="SimSun" w:cs="Times New Roman"/>
+          <w:b/>
+          <w:bCs/>
+          <w:sz w:val="28"/>
+          <w:szCs w:val="28"/>
+          <w:lang w:val="vi-VN"/>
+        </w:rPr>
+      </w:pPr>
+      <w:r>
+        <w:rPr>
+          <w:rFonts w:hint="default" w:ascii="Times New Roman" w:hAnsi="Times New Roman" w:eastAsia="SimSun" w:cs="Times New Roman"/>
+          <w:b/>
+          <w:bCs/>
+          <w:sz w:val="28"/>
+          <w:szCs w:val="28"/>
+          <w:lang w:val="vi-VN"/>
+        </w:rPr>
+        <w:br w:type="page"/>
+      </w:r>
+    </w:p>
+    <w:p>
+      <w:pPr>
+        <w:keepNext w:val="0"/>
+        <w:keepLines w:val="0"/>
+        <w:pageBreakBefore w:val="0"/>
+        <w:widowControl/>
+        <w:kinsoku/>
+        <w:wordWrap/>
+        <w:overflowPunct/>
+        <w:topLinePunct w:val="0"/>
+        <w:autoSpaceDE/>
+        <w:autoSpaceDN/>
+        <w:bidi w:val="0"/>
+        <w:adjustRightInd/>
+        <w:snapToGrid/>
+        <w:spacing w:line="288" w:lineRule="auto"/>
+        <w:jc w:val="center"/>
+        <w:textAlignment w:val="auto"/>
+        <w:outlineLvl w:val="0"/>
+        <w:rPr>
+          <w:rFonts w:hint="default" w:ascii="Times New Roman" w:hAnsi="Times New Roman" w:eastAsia="SimSun" w:cs="Times New Roman"/>
+          <w:b/>
+          <w:bCs/>
+          <w:sz w:val="28"/>
+          <w:szCs w:val="28"/>
+          <w:lang w:val="vi-VN"/>
+        </w:rPr>
+      </w:pPr>
+      <w:bookmarkStart w:id="17" w:name="_Toc12333"/>
+      <w:bookmarkStart w:id="18" w:name="_Toc4237"/>
+      <w:r>
+        <w:rPr>
+          <w:rFonts w:hint="default" w:ascii="Times New Roman" w:hAnsi="Times New Roman" w:eastAsia="SimSun" w:cs="Times New Roman"/>
+          <w:b/>
+          <w:bCs/>
+          <w:sz w:val="28"/>
+          <w:szCs w:val="28"/>
+          <w:lang w:val="vi-VN"/>
+        </w:rPr>
+        <w:t>CHƯƠNG 2: TỔNG QUAN TÀI LIỆU</w:t>
+      </w:r>
+      <w:bookmarkEnd w:id="17"/>
+      <w:bookmarkEnd w:id="18"/>
+    </w:p>
+    <w:p>
+      <w:pPr>
+        <w:jc w:val="both"/>
+        <w:outlineLvl w:val="1"/>
+        <w:rPr>
+          <w:rFonts w:hint="default" w:ascii="Times New Roman" w:hAnsi="Times New Roman" w:eastAsia="SimSun" w:cs="Times New Roman"/>
+          <w:b w:val="0"/>
+          <w:bCs w:val="0"/>
+          <w:sz w:val="28"/>
+          <w:szCs w:val="28"/>
+          <w:lang w:val="vi-VN"/>
+        </w:rPr>
+      </w:pPr>
+      <w:bookmarkStart w:id="19" w:name="_Toc23407"/>
+      <w:r>
+        <w:rPr>
+          <w:rFonts w:hint="default" w:ascii="Times New Roman" w:hAnsi="Times New Roman" w:eastAsia="SimSun" w:cs="Times New Roman"/>
+          <w:b w:val="0"/>
+          <w:bCs w:val="0"/>
+          <w:sz w:val="28"/>
+          <w:szCs w:val="28"/>
+          <w:lang w:val="vi-VN"/>
+        </w:rPr>
+        <w:t>2.1 Ngôn ngữ Dart</w:t>
+      </w:r>
+      <w:bookmarkEnd w:id="19"/>
+    </w:p>
+    <w:p>
+      <w:pPr>
+        <w:keepNext w:val="0"/>
+        <w:keepLines w:val="0"/>
+        <w:pageBreakBefore w:val="0"/>
+        <w:widowControl/>
+        <w:numPr>
+          <w:ilvl w:val="0"/>
+          <w:numId w:val="0"/>
+        </w:numPr>
+        <w:kinsoku/>
+        <w:wordWrap/>
+        <w:overflowPunct/>
+        <w:topLinePunct w:val="0"/>
+        <w:autoSpaceDE/>
+        <w:autoSpaceDN/>
+        <w:bidi w:val="0"/>
+        <w:adjustRightInd/>
+        <w:snapToGrid/>
+        <w:spacing w:before="120" w:beforeAutospacing="0" w:line="288" w:lineRule="auto"/>
+        <w:ind w:leftChars="0"/>
+        <w:jc w:val="both"/>
+        <w:textAlignment w:val="auto"/>
+        <w:outlineLvl w:val="9"/>
+        <w:rPr>
+          <w:rFonts w:hint="default" w:ascii="Times New Roman" w:hAnsi="Times New Roman" w:eastAsia="SimSun" w:cs="Times New Roman"/>
+          <w:b w:val="0"/>
+          <w:bCs w:val="0"/>
+          <w:sz w:val="26"/>
+          <w:szCs w:val="26"/>
+          <w:lang w:val="vi-VN"/>
+        </w:rPr>
+      </w:pPr>
+      <w:r>
+        <w:rPr>
+          <w:rFonts w:hint="default" w:ascii="Times New Roman" w:hAnsi="Times New Roman" w:eastAsia="SimSun" w:cs="Times New Roman"/>
+          <w:b w:val="0"/>
+          <w:bCs w:val="0"/>
+          <w:sz w:val="26"/>
+          <w:szCs w:val="26"/>
+          <w:lang w:val="vi-VN"/>
+        </w:rPr>
+        <w:t>Ngôn ngữ Dart là một ngôn ngữ lập trình được phát triển bởi Google, với mục tiêu chính là hỗ trợ việc phát triển ứng dụng di động, web và server.Dart là một ngôn ngữ lập trình đa nền tảng, có thể sử dụng để phát triển ứng dụng trên nhiều nền tảng khác nhau, bao gồm iOS, Android, web và server. Dưới đây là mộ số đặc điểm nổi bậc của ngôn ngữ Dart:</w:t>
+      </w:r>
+    </w:p>
+    <w:p>
+      <w:pPr>
+        <w:keepNext w:val="0"/>
+        <w:keepLines w:val="0"/>
+        <w:pageBreakBefore w:val="0"/>
+        <w:widowControl/>
+        <w:numPr>
+          <w:ilvl w:val="0"/>
+          <w:numId w:val="0"/>
+        </w:numPr>
+        <w:kinsoku/>
+        <w:wordWrap/>
+        <w:overflowPunct/>
+        <w:topLinePunct w:val="0"/>
+        <w:autoSpaceDE/>
+        <w:autoSpaceDN/>
+        <w:bidi w:val="0"/>
+        <w:adjustRightInd/>
+        <w:snapToGrid/>
+        <w:spacing w:before="120" w:beforeAutospacing="0" w:line="288" w:lineRule="auto"/>
+        <w:ind w:leftChars="0"/>
+        <w:jc w:val="both"/>
+        <w:textAlignment w:val="auto"/>
+        <w:outlineLvl w:val="9"/>
+        <w:rPr>
+          <w:rFonts w:hint="default" w:ascii="Times New Roman" w:hAnsi="Times New Roman" w:eastAsia="SimSun" w:cs="Times New Roman"/>
+          <w:b w:val="0"/>
+          <w:bCs w:val="0"/>
+          <w:sz w:val="26"/>
+          <w:szCs w:val="26"/>
+          <w:lang w:val="vi-VN"/>
+        </w:rPr>
+      </w:pPr>
+      <w:r>
+        <w:rPr>
+          <w:rFonts w:hint="default" w:ascii="Times New Roman" w:hAnsi="Times New Roman" w:eastAsia="SimSun" w:cs="Times New Roman"/>
+          <w:b w:val="0"/>
+          <w:bCs w:val="0"/>
+          <w:sz w:val="26"/>
+          <w:szCs w:val="26"/>
+          <w:lang w:val="vi-VN"/>
+        </w:rPr>
+        <w:t>- Hiệu Suất Cao: Dart sử dụng Dart VM để chạy mã nguồn trực tiếp, giúp tối ưu hóa hiệu suất. Ngoài ra, khả năng biên dịch Ahead-of-Time (AOT) giúp giảm độ trễ khi ứng dụng khởi chạy.</w:t>
+      </w:r>
+    </w:p>
+    <w:p>
+      <w:pPr>
+        <w:keepNext w:val="0"/>
+        <w:keepLines w:val="0"/>
+        <w:pageBreakBefore w:val="0"/>
+        <w:widowControl/>
+        <w:numPr>
+          <w:ilvl w:val="0"/>
+          <w:numId w:val="0"/>
+        </w:numPr>
+        <w:kinsoku/>
+        <w:wordWrap/>
+        <w:overflowPunct/>
+        <w:topLinePunct w:val="0"/>
+        <w:autoSpaceDE/>
+        <w:autoSpaceDN/>
+        <w:bidi w:val="0"/>
+        <w:adjustRightInd/>
+        <w:snapToGrid/>
+        <w:spacing w:before="120" w:beforeAutospacing="0" w:line="288" w:lineRule="auto"/>
+        <w:ind w:leftChars="0"/>
+        <w:jc w:val="both"/>
+        <w:textAlignment w:val="auto"/>
+        <w:outlineLvl w:val="9"/>
+        <w:rPr>
+          <w:rFonts w:hint="default" w:ascii="Times New Roman" w:hAnsi="Times New Roman" w:eastAsia="SimSun" w:cs="Times New Roman"/>
+          <w:b w:val="0"/>
+          <w:bCs w:val="0"/>
+          <w:sz w:val="26"/>
+          <w:szCs w:val="26"/>
+          <w:lang w:val="vi-VN"/>
+        </w:rPr>
+      </w:pPr>
+      <w:r>
+        <w:rPr>
+          <w:rFonts w:hint="default" w:ascii="Times New Roman" w:hAnsi="Times New Roman" w:eastAsia="SimSun" w:cs="Times New Roman"/>
+          <w:b w:val="0"/>
+          <w:bCs w:val="0"/>
+          <w:sz w:val="26"/>
+          <w:szCs w:val="26"/>
+          <w:lang w:val="vi-VN"/>
+        </w:rPr>
+        <w:t>- Giao Diện Người Dùng Đẹp Mắt: Được sử dụng chủ yếu trong framework Flutter, Dart giúp xây dựng giao diện người dùng đẹp mắt và linh hoạt. Flutter sử dụng ngôn ngữ lập trình Dart để tạo ra các ứng dụng với trải nghiệm người dùng mượt mà và đồng nhất trên nhiều nền tảng.</w:t>
+      </w:r>
+    </w:p>
+    <w:p>
+      <w:pPr>
+        <w:keepNext w:val="0"/>
+        <w:keepLines w:val="0"/>
+        <w:pageBreakBefore w:val="0"/>
+        <w:widowControl/>
+        <w:numPr>
+          <w:ilvl w:val="0"/>
+          <w:numId w:val="0"/>
+        </w:numPr>
+        <w:kinsoku/>
+        <w:wordWrap/>
+        <w:overflowPunct/>
+        <w:topLinePunct w:val="0"/>
+        <w:autoSpaceDE/>
+        <w:autoSpaceDN/>
+        <w:bidi w:val="0"/>
+        <w:adjustRightInd/>
+        <w:snapToGrid/>
+        <w:spacing w:before="120" w:beforeAutospacing="0" w:line="288" w:lineRule="auto"/>
+        <w:ind w:leftChars="0"/>
+        <w:jc w:val="both"/>
+        <w:textAlignment w:val="auto"/>
+        <w:outlineLvl w:val="9"/>
+        <w:rPr>
+          <w:rFonts w:hint="default" w:ascii="Times New Roman" w:hAnsi="Times New Roman" w:eastAsia="SimSun" w:cs="Times New Roman"/>
+          <w:b w:val="0"/>
+          <w:bCs w:val="0"/>
+          <w:sz w:val="26"/>
+          <w:szCs w:val="26"/>
+          <w:lang w:val="vi-VN"/>
+        </w:rPr>
+      </w:pPr>
+      <w:r>
+        <w:rPr>
+          <w:rFonts w:hint="default" w:ascii="Times New Roman" w:hAnsi="Times New Roman" w:eastAsia="SimSun" w:cs="Times New Roman"/>
+          <w:b w:val="0"/>
+          <w:bCs w:val="0"/>
+          <w:sz w:val="26"/>
+          <w:szCs w:val="26"/>
+          <w:lang w:val="vi-VN"/>
+        </w:rPr>
+        <w:t>- Kiểu Dữ Liệu Chặt Chẽ (Strong Typing): Dart hỗ trợ kiểu dữ liệu chặt chẽ, giúp phát hiện và tránh được nhiều lỗi phổ biến khi phát triển. Điều này giúp tăng tính ổn định và tin cậy của mã nguồn.</w:t>
+      </w:r>
+    </w:p>
+    <w:p>
+      <w:pPr>
+        <w:keepNext w:val="0"/>
+        <w:keepLines w:val="0"/>
+        <w:pageBreakBefore w:val="0"/>
+        <w:widowControl/>
+        <w:numPr>
+          <w:ilvl w:val="0"/>
+          <w:numId w:val="0"/>
+        </w:numPr>
+        <w:kinsoku/>
+        <w:wordWrap/>
+        <w:overflowPunct/>
+        <w:topLinePunct w:val="0"/>
+        <w:autoSpaceDE/>
+        <w:autoSpaceDN/>
+        <w:bidi w:val="0"/>
+        <w:adjustRightInd/>
+        <w:snapToGrid/>
+        <w:spacing w:before="120" w:beforeAutospacing="0" w:line="288" w:lineRule="auto"/>
+        <w:ind w:leftChars="0"/>
+        <w:jc w:val="both"/>
+        <w:textAlignment w:val="auto"/>
+        <w:outlineLvl w:val="9"/>
+        <w:rPr>
+          <w:rFonts w:hint="default" w:ascii="Times New Roman" w:hAnsi="Times New Roman" w:eastAsia="SimSun" w:cs="Times New Roman"/>
+          <w:b w:val="0"/>
+          <w:bCs w:val="0"/>
+          <w:sz w:val="26"/>
+          <w:szCs w:val="26"/>
+          <w:lang w:val="vi-VN"/>
+        </w:rPr>
+      </w:pPr>
+      <w:r>
+        <w:rPr>
+          <w:rFonts w:hint="default" w:ascii="Times New Roman" w:hAnsi="Times New Roman" w:eastAsia="SimSun" w:cs="Times New Roman"/>
+          <w:b w:val="0"/>
+          <w:bCs w:val="0"/>
+          <w:sz w:val="26"/>
+          <w:szCs w:val="26"/>
+          <w:lang w:val="vi-VN"/>
+        </w:rPr>
+        <w:t>- Hỗ Trợ Lập Trình Bất Đồng Bộ: Dart hỗ trợ lập trình bất đồng bộ thông qua Future và Stream, giúp xử lý các tác vụ I/O mà không gây chặn chương trình.</w:t>
+      </w:r>
+    </w:p>
+    <w:p>
+      <w:pPr>
+        <w:keepNext w:val="0"/>
+        <w:keepLines w:val="0"/>
+        <w:pageBreakBefore w:val="0"/>
+        <w:widowControl/>
+        <w:kinsoku/>
+        <w:wordWrap/>
+        <w:overflowPunct/>
+        <w:topLinePunct w:val="0"/>
+        <w:autoSpaceDE/>
+        <w:autoSpaceDN/>
+        <w:bidi w:val="0"/>
+        <w:adjustRightInd/>
+        <w:snapToGrid/>
+        <w:spacing w:before="120"/>
+        <w:jc w:val="left"/>
+        <w:textAlignment w:val="auto"/>
+        <w:outlineLvl w:val="1"/>
+        <w:rPr>
+          <w:rFonts w:hint="default" w:ascii="Times New Roman" w:hAnsi="Times New Roman" w:eastAsia="SimSun" w:cs="Times New Roman"/>
+          <w:b w:val="0"/>
+          <w:bCs w:val="0"/>
+          <w:sz w:val="28"/>
+          <w:szCs w:val="28"/>
+          <w:lang w:val="vi-VN"/>
+        </w:rPr>
+      </w:pPr>
+      <w:bookmarkStart w:id="20" w:name="_Toc15640"/>
+      <w:r>
+        <w:rPr>
+          <w:rFonts w:hint="default" w:ascii="Times New Roman" w:hAnsi="Times New Roman" w:eastAsia="SimSun" w:cs="Times New Roman"/>
+          <w:b w:val="0"/>
+          <w:bCs w:val="0"/>
+          <w:sz w:val="28"/>
+          <w:szCs w:val="28"/>
+          <w:lang w:val="vi-VN"/>
+        </w:rPr>
+        <w:t>2.2 Flutter framework</w:t>
+      </w:r>
+      <w:bookmarkEnd w:id="20"/>
+    </w:p>
+    <w:p>
+      <w:pPr>
+        <w:pStyle w:val="6"/>
+        <w:keepNext w:val="0"/>
+        <w:keepLines w:val="0"/>
+        <w:pageBreakBefore w:val="0"/>
+        <w:widowControl/>
+        <w:suppressLineNumbers w:val="0"/>
+        <w:kinsoku/>
+        <w:wordWrap/>
+        <w:overflowPunct/>
+        <w:topLinePunct w:val="0"/>
+        <w:autoSpaceDE/>
+        <w:autoSpaceDN/>
+        <w:bidi w:val="0"/>
+        <w:adjustRightInd/>
+        <w:snapToGrid/>
+        <w:spacing w:before="120" w:beforeAutospacing="0" w:after="0" w:afterAutospacing="0" w:line="17" w:lineRule="atLeast"/>
+        <w:ind w:firstLine="261" w:firstLineChars="0"/>
+        <w:jc w:val="both"/>
+        <w:textAlignment w:val="auto"/>
+        <w:rPr>
+          <w:rFonts w:hint="default" w:ascii="Times New Roman" w:hAnsi="Times New Roman" w:eastAsia="SimSun" w:cs="Times New Roman"/>
+          <w:b w:val="0"/>
+          <w:bCs w:val="0"/>
           <w:kern w:val="0"/>
           <w:sz w:val="26"/>
           <w:szCs w:val="26"/>
           <w:lang w:val="vi-VN" w:eastAsia="zh-CN" w:bidi="ar-SA"/>
         </w:rPr>
       </w:pPr>
+      <w:r>
+        <w:rPr>
+          <w:rFonts w:hint="default" w:ascii="Times New Roman" w:hAnsi="Times New Roman" w:eastAsia="SimSun" w:cs="Times New Roman"/>
+          <w:b w:val="0"/>
+          <w:bCs w:val="0"/>
+          <w:kern w:val="0"/>
+          <w:sz w:val="26"/>
+          <w:szCs w:val="26"/>
+          <w:lang w:val="vi-VN" w:eastAsia="zh-CN" w:bidi="ar-SA"/>
+        </w:rPr>
+        <w:t>Flutter là một framework nguồn mở được phát triển bởi Google, dành cho việc xây dựng ứng dụng di động, web, và desktop  Flutter cho phép phát triển ứng dụng đa nền tảng, bao gồm iOS, Android, web và desktop. Mã nguồn duy nhất có thể được sử dụng để triển khai trên nhiều hệ điều hành khác nhau.</w:t>
+      </w:r>
+    </w:p>
+    <w:p>
+      <w:pPr>
+        <w:pStyle w:val="6"/>
+        <w:keepNext w:val="0"/>
+        <w:keepLines w:val="0"/>
+        <w:pageBreakBefore w:val="0"/>
+        <w:widowControl/>
+        <w:suppressLineNumbers w:val="0"/>
+        <w:kinsoku/>
+        <w:wordWrap/>
+        <w:overflowPunct/>
+        <w:topLinePunct w:val="0"/>
+        <w:autoSpaceDE/>
+        <w:autoSpaceDN/>
+        <w:bidi w:val="0"/>
+        <w:adjustRightInd/>
+        <w:snapToGrid/>
+        <w:spacing w:before="120" w:beforeAutospacing="0" w:after="0" w:afterAutospacing="0" w:line="17" w:lineRule="atLeast"/>
+        <w:ind w:firstLine="261" w:firstLineChars="0"/>
+        <w:jc w:val="both"/>
+        <w:textAlignment w:val="auto"/>
+        <w:rPr>
+          <w:rFonts w:hint="default" w:ascii="Times New Roman" w:hAnsi="Times New Roman" w:eastAsia="SimSun" w:cs="Times New Roman"/>
+          <w:b w:val="0"/>
+          <w:bCs w:val="0"/>
+          <w:kern w:val="0"/>
+          <w:sz w:val="26"/>
+          <w:szCs w:val="26"/>
+          <w:lang w:val="vi-VN" w:eastAsia="zh-CN" w:bidi="ar-SA"/>
+        </w:rPr>
+      </w:pPr>
+      <w:r>
+        <w:rPr>
+          <w:rFonts w:hint="default" w:ascii="Times New Roman" w:hAnsi="Times New Roman" w:eastAsia="SimSun" w:cs="Times New Roman"/>
+          <w:b w:val="0"/>
+          <w:bCs w:val="0"/>
+          <w:kern w:val="0"/>
+          <w:sz w:val="26"/>
+          <w:szCs w:val="26"/>
+          <w:lang w:val="vi-VN" w:eastAsia="zh-CN" w:bidi="ar-SA"/>
+        </w:rPr>
+        <w:t>Flutter sử dụng hệ thống "widget" để xây dựng giao diện người dùng. Tất cả đều là widget, từ các thành phần nhỏ như button đến cả các màn hình lớn như một trang chính của ứng dụng.Chức năng Hot Reload cho phép nhà phát triển xem ngay lập tức kết quả của các thay đổi trong mã nguồn mà không cần phải khởi động lại ứng dụng, giúp tăng tốc quá trình phát triển.Flutter tích hợp tốt giữa API và UI, giúp giảm sự phân tách giữa nhóm phát triển giao diện và nhóm phát triển logic.</w:t>
+      </w:r>
+    </w:p>
+    <w:p>
+      <w:pPr>
+        <w:pStyle w:val="6"/>
+        <w:keepNext w:val="0"/>
+        <w:keepLines w:val="0"/>
+        <w:pageBreakBefore w:val="0"/>
+        <w:widowControl/>
+        <w:suppressLineNumbers w:val="0"/>
+        <w:kinsoku/>
+        <w:wordWrap/>
+        <w:overflowPunct/>
+        <w:topLinePunct w:val="0"/>
+        <w:autoSpaceDE/>
+        <w:autoSpaceDN/>
+        <w:bidi w:val="0"/>
+        <w:adjustRightInd/>
+        <w:snapToGrid/>
+        <w:spacing w:before="120" w:beforeAutospacing="0" w:after="0" w:afterAutospacing="0" w:line="17" w:lineRule="atLeast"/>
+        <w:ind w:firstLine="261" w:firstLineChars="0"/>
+        <w:jc w:val="both"/>
+        <w:textAlignment w:val="auto"/>
+        <w:rPr>
+          <w:rFonts w:hint="default" w:ascii="Times New Roman" w:hAnsi="Times New Roman" w:eastAsia="SimSun" w:cs="Times New Roman"/>
+          <w:b w:val="0"/>
+          <w:bCs w:val="0"/>
+          <w:kern w:val="0"/>
+          <w:sz w:val="26"/>
+          <w:szCs w:val="26"/>
+          <w:lang w:val="vi-VN" w:eastAsia="zh-CN" w:bidi="ar-SA"/>
+        </w:rPr>
+      </w:pPr>
+      <w:r>
+        <w:rPr>
+          <w:rFonts w:hint="default" w:ascii="Times New Roman" w:hAnsi="Times New Roman" w:eastAsia="SimSun" w:cs="Times New Roman"/>
+          <w:b w:val="0"/>
+          <w:bCs w:val="0"/>
+          <w:kern w:val="0"/>
+          <w:sz w:val="26"/>
+          <w:szCs w:val="26"/>
+          <w:lang w:val="vi-VN" w:eastAsia="zh-CN" w:bidi="ar-SA"/>
+        </w:rPr>
+        <w:t>Flutter là một framework linh hoạt và mạnh mẽ, được ưa chuộng trong cộng đồng phát triển ứng dụng di động và web nhờ vào khả năng đa nền tảng và trải nghiệm người dùng mượt mà</w:t>
+      </w:r>
+      <w:r>
+        <w:rPr>
+          <w:rFonts w:hint="default" w:cs="Times New Roman"/>
+          <w:b w:val="0"/>
+          <w:bCs w:val="0"/>
+          <w:kern w:val="0"/>
+          <w:sz w:val="26"/>
+          <w:szCs w:val="26"/>
+          <w:lang w:val="vi-VN" w:eastAsia="zh-CN" w:bidi="ar-SA"/>
+        </w:rPr>
+        <w:t>.</w:t>
+      </w:r>
+    </w:p>
+    <w:p>
+      <w:pPr>
+        <w:keepNext w:val="0"/>
+        <w:keepLines w:val="0"/>
+        <w:pageBreakBefore w:val="0"/>
+        <w:widowControl/>
+        <w:kinsoku/>
+        <w:wordWrap/>
+        <w:overflowPunct/>
+        <w:topLinePunct w:val="0"/>
+        <w:autoSpaceDE/>
+        <w:autoSpaceDN/>
+        <w:bidi w:val="0"/>
+        <w:adjustRightInd/>
+        <w:snapToGrid/>
+        <w:spacing w:before="120"/>
+        <w:jc w:val="left"/>
+        <w:textAlignment w:val="auto"/>
+        <w:outlineLvl w:val="1"/>
+        <w:rPr>
+          <w:rFonts w:hint="default" w:ascii="Times New Roman" w:hAnsi="Times New Roman" w:eastAsia="SimSun" w:cs="Times New Roman"/>
+          <w:b w:val="0"/>
+          <w:bCs w:val="0"/>
+          <w:sz w:val="28"/>
+          <w:szCs w:val="28"/>
+          <w:lang w:val="vi-VN"/>
+        </w:rPr>
+      </w:pPr>
+      <w:bookmarkStart w:id="21" w:name="_Toc23776"/>
+      <w:r>
+        <w:rPr>
+          <w:rFonts w:hint="default" w:ascii="Times New Roman" w:hAnsi="Times New Roman" w:eastAsia="SimSun" w:cs="Times New Roman"/>
+          <w:b w:val="0"/>
+          <w:bCs w:val="0"/>
+          <w:sz w:val="28"/>
+          <w:szCs w:val="28"/>
+          <w:lang w:val="vi-VN"/>
+        </w:rPr>
+        <w:t>2.4 Rasa framework</w:t>
+      </w:r>
+      <w:bookmarkEnd w:id="21"/>
+    </w:p>
+    <w:p>
+      <w:pPr>
+        <w:jc w:val="left"/>
+        <w:outlineLvl w:val="1"/>
+        <w:rPr>
+          <w:rFonts w:hint="default" w:ascii="Times New Roman" w:hAnsi="Times New Roman" w:eastAsia="SimSun" w:cs="Times New Roman"/>
+          <w:b w:val="0"/>
+          <w:bCs w:val="0"/>
+          <w:sz w:val="28"/>
+          <w:szCs w:val="28"/>
+          <w:lang w:val="vi-VN"/>
+        </w:rPr>
+      </w:pPr>
+      <w:bookmarkStart w:id="22" w:name="_Toc19505"/>
+      <w:r>
+        <w:rPr>
+          <w:rFonts w:hint="default" w:ascii="Times New Roman" w:hAnsi="Times New Roman" w:eastAsia="SimSun" w:cs="Times New Roman"/>
+          <w:b w:val="0"/>
+          <w:bCs w:val="0"/>
+          <w:sz w:val="28"/>
+          <w:szCs w:val="28"/>
+          <w:lang w:val="vi-VN"/>
+        </w:rPr>
+        <w:t>2.5 FastAPI framework</w:t>
+      </w:r>
+      <w:bookmarkEnd w:id="22"/>
+    </w:p>
+    <w:p>
+      <w:pPr>
+        <w:jc w:val="left"/>
+        <w:outlineLvl w:val="1"/>
+        <w:rPr>
+          <w:rFonts w:hint="default" w:ascii="Times New Roman" w:hAnsi="Times New Roman" w:eastAsia="SimSun" w:cs="Times New Roman"/>
+          <w:b w:val="0"/>
+          <w:bCs w:val="0"/>
+          <w:sz w:val="28"/>
+          <w:szCs w:val="28"/>
+          <w:lang w:val="vi-VN"/>
+        </w:rPr>
+      </w:pPr>
+      <w:bookmarkStart w:id="23" w:name="_Toc31602"/>
+      <w:r>
+        <w:rPr>
+          <w:rFonts w:hint="default" w:ascii="Times New Roman" w:hAnsi="Times New Roman" w:eastAsia="SimSun" w:cs="Times New Roman"/>
+          <w:b w:val="0"/>
+          <w:bCs w:val="0"/>
+          <w:sz w:val="28"/>
+          <w:szCs w:val="28"/>
+          <w:lang w:val="vi-VN"/>
+        </w:rPr>
+        <w:t>2.6 Hệ quản trị CSDL MySQL</w:t>
+      </w:r>
+      <w:bookmarkEnd w:id="23"/>
     </w:p>
     <w:p>
       <w:pPr>
@@ -2633,34 +6411,602 @@
         <w:adjustRightInd/>
         <w:snapToGrid/>
         <w:spacing w:line="288" w:lineRule="auto"/>
-        <w:jc w:val="both"/>
-        <w:textAlignment w:val="auto"/>
-        <w:rPr>
-          <w:rFonts w:hint="default" w:ascii="Times New Roman" w:hAnsi="Times New Roman" w:eastAsia="SimSun" w:cs="Times New Roman"/>
-          <w:sz w:val="28"/>
-          <w:szCs w:val="28"/>
-          <w:lang w:val="vi-VN"/>
-        </w:rPr>
-      </w:pPr>
-      <w:r>
-        <w:rPr>
-          <w:rFonts w:hint="default" w:ascii="Times New Roman" w:hAnsi="Times New Roman" w:eastAsia="SimSun" w:cs="Times New Roman"/>
-          <w:sz w:val="28"/>
-          <w:szCs w:val="28"/>
-          <w:lang w:val="vi-VN"/>
-        </w:rPr>
-        <w:t>Trang mục lục-&gt; trang danh sách bảng -&gt; trang danh sách hình -&gt; danh mục từ viết tắt ( nếu có) -&gt; nội dung chính -&gt; tài liệu tham khảo -&gt; phụ lục</w:t>
-      </w:r>
+        <w:jc w:val="center"/>
+        <w:textAlignment w:val="auto"/>
+        <w:outlineLvl w:val="0"/>
+        <w:rPr>
+          <w:rFonts w:hint="default" w:ascii="Times New Roman" w:hAnsi="Times New Roman" w:eastAsia="SimSun" w:cs="Times New Roman"/>
+          <w:b/>
+          <w:bCs/>
+          <w:sz w:val="28"/>
+          <w:szCs w:val="28"/>
+          <w:lang w:val="vi-VN"/>
+        </w:rPr>
+      </w:pPr>
+      <w:bookmarkStart w:id="24" w:name="_Toc3004"/>
+      <w:bookmarkStart w:id="25" w:name="_Toc31356"/>
+      <w:r>
+        <w:rPr>
+          <w:rFonts w:hint="default" w:ascii="Times New Roman" w:hAnsi="Times New Roman" w:eastAsia="SimSun" w:cs="Times New Roman"/>
+          <w:b/>
+          <w:bCs/>
+          <w:sz w:val="28"/>
+          <w:szCs w:val="28"/>
+          <w:lang w:val="vi-VN"/>
+        </w:rPr>
+        <w:t>CHƯƠNG 3: PHƯƠNG PHÁP NGHIÊN CỨU</w:t>
+      </w:r>
+      <w:bookmarkEnd w:id="24"/>
+      <w:bookmarkEnd w:id="25"/>
+    </w:p>
+    <w:p>
+      <w:pPr>
+        <w:rPr>
+          <w:rFonts w:hint="default" w:ascii="Times New Roman" w:hAnsi="Times New Roman" w:eastAsia="SimSun" w:cs="Times New Roman"/>
+          <w:b/>
+          <w:bCs/>
+          <w:sz w:val="28"/>
+          <w:szCs w:val="28"/>
+          <w:lang w:val="vi-VN"/>
+        </w:rPr>
+      </w:pPr>
+      <w:r>
+        <w:rPr>
+          <w:rFonts w:hint="default" w:ascii="Times New Roman" w:hAnsi="Times New Roman" w:eastAsia="SimSun" w:cs="Times New Roman"/>
+          <w:b/>
+          <w:bCs/>
+          <w:sz w:val="28"/>
+          <w:szCs w:val="28"/>
+          <w:lang w:val="vi-VN"/>
+        </w:rPr>
+        <w:br w:type="page"/>
+      </w:r>
+    </w:p>
+    <w:p>
+      <w:pPr>
+        <w:keepNext w:val="0"/>
+        <w:keepLines w:val="0"/>
+        <w:pageBreakBefore w:val="0"/>
+        <w:widowControl/>
+        <w:kinsoku/>
+        <w:wordWrap/>
+        <w:overflowPunct/>
+        <w:topLinePunct w:val="0"/>
+        <w:autoSpaceDE/>
+        <w:autoSpaceDN/>
+        <w:bidi w:val="0"/>
+        <w:adjustRightInd/>
+        <w:snapToGrid/>
+        <w:spacing w:line="288" w:lineRule="auto"/>
+        <w:jc w:val="center"/>
+        <w:textAlignment w:val="auto"/>
+        <w:outlineLvl w:val="0"/>
+        <w:rPr>
+          <w:rFonts w:hint="default" w:ascii="Times New Roman" w:hAnsi="Times New Roman" w:eastAsia="SimSun" w:cs="Times New Roman"/>
+          <w:b/>
+          <w:bCs/>
+          <w:sz w:val="28"/>
+          <w:szCs w:val="28"/>
+          <w:lang w:val="vi-VN"/>
+        </w:rPr>
+      </w:pPr>
+      <w:bookmarkStart w:id="26" w:name="_Toc3260"/>
+      <w:bookmarkStart w:id="27" w:name="_Toc2472"/>
+      <w:r>
+        <w:rPr>
+          <w:rFonts w:hint="default" w:ascii="Times New Roman" w:hAnsi="Times New Roman" w:eastAsia="SimSun" w:cs="Times New Roman"/>
+          <w:b/>
+          <w:bCs/>
+          <w:sz w:val="28"/>
+          <w:szCs w:val="28"/>
+          <w:lang w:val="vi-VN"/>
+        </w:rPr>
+        <w:t>CHƯƠNG 4: KẾT QUẢ VÀ THẢO LUẬN</w:t>
+      </w:r>
+      <w:bookmarkEnd w:id="26"/>
+      <w:bookmarkEnd w:id="27"/>
+    </w:p>
+    <w:p>
+      <w:pPr>
+        <w:rPr>
+          <w:rFonts w:hint="default" w:ascii="Times New Roman" w:hAnsi="Times New Roman" w:eastAsia="SimSun" w:cs="Times New Roman"/>
+          <w:b/>
+          <w:bCs/>
+          <w:sz w:val="28"/>
+          <w:szCs w:val="28"/>
+          <w:lang w:val="vi-VN"/>
+        </w:rPr>
+      </w:pPr>
+      <w:r>
+        <w:rPr>
+          <w:rFonts w:hint="default" w:ascii="Times New Roman" w:hAnsi="Times New Roman" w:eastAsia="SimSun" w:cs="Times New Roman"/>
+          <w:b/>
+          <w:bCs/>
+          <w:sz w:val="28"/>
+          <w:szCs w:val="28"/>
+          <w:lang w:val="vi-VN"/>
+        </w:rPr>
+        <w:br w:type="page"/>
+      </w:r>
+      <w:bookmarkStart w:id="30" w:name="_GoBack"/>
+      <w:bookmarkEnd w:id="30"/>
+    </w:p>
+    <w:p>
+      <w:pPr>
+        <w:keepNext w:val="0"/>
+        <w:keepLines w:val="0"/>
+        <w:pageBreakBefore w:val="0"/>
+        <w:widowControl/>
+        <w:kinsoku/>
+        <w:wordWrap/>
+        <w:overflowPunct/>
+        <w:topLinePunct w:val="0"/>
+        <w:autoSpaceDE/>
+        <w:autoSpaceDN/>
+        <w:bidi w:val="0"/>
+        <w:adjustRightInd/>
+        <w:snapToGrid/>
+        <w:spacing w:line="288" w:lineRule="auto"/>
+        <w:jc w:val="center"/>
+        <w:textAlignment w:val="auto"/>
+        <w:outlineLvl w:val="0"/>
+        <w:rPr>
+          <w:rFonts w:hint="default" w:ascii="Times New Roman" w:hAnsi="Times New Roman" w:eastAsia="SimSun" w:cs="Times New Roman"/>
+          <w:b/>
+          <w:bCs/>
+          <w:sz w:val="28"/>
+          <w:szCs w:val="28"/>
+          <w:lang w:val="vi-VN"/>
+        </w:rPr>
+      </w:pPr>
+      <w:bookmarkStart w:id="28" w:name="_Toc25123"/>
+      <w:bookmarkStart w:id="29" w:name="_Toc24376"/>
+      <w:r>
+        <w:rPr>
+          <w:rFonts w:hint="default" w:ascii="Times New Roman" w:hAnsi="Times New Roman" w:eastAsia="SimSun" w:cs="Times New Roman"/>
+          <w:b/>
+          <w:bCs/>
+          <w:sz w:val="28"/>
+          <w:szCs w:val="28"/>
+          <w:lang w:val="vi-VN"/>
+        </w:rPr>
+        <w:t xml:space="preserve">CHƯƠNG 5: KẾT LUẬN VÀ </w:t>
+      </w:r>
+      <w:bookmarkEnd w:id="28"/>
+      <w:r>
+        <w:rPr>
+          <w:rFonts w:hint="default" w:ascii="Times New Roman" w:hAnsi="Times New Roman" w:eastAsia="SimSun" w:cs="Times New Roman"/>
+          <w:b/>
+          <w:bCs/>
+          <w:sz w:val="28"/>
+          <w:szCs w:val="28"/>
+          <w:lang w:val="vi-VN"/>
+        </w:rPr>
+        <w:t>HƯỚNG PHÁT TRIỂN</w:t>
+      </w:r>
+      <w:bookmarkEnd w:id="29"/>
     </w:p>
     <w:sectPr>
+      <w:footerReference r:id="rId6" w:type="default"/>
       <w:pgSz w:w="11906" w:h="16838"/>
       <w:pgMar w:top="1134" w:right="1134" w:bottom="1134" w:left="1701" w:header="567" w:footer="567" w:gutter="0"/>
+      <w:pgNumType w:fmt="decimal" w:start="1"/>
       <w:cols w:space="0" w:num="1"/>
       <w:rtlGutter w:val="0"/>
       <w:docGrid w:linePitch="360" w:charSpace="0"/>
     </w:sectPr>
   </w:body>
 </w:document>
+</file>
+
+<file path=word/footer1.xml><?xml version="1.0" encoding="utf-8"?>
+<w:ftr xmlns:wpc="http://schemas.microsoft.com/office/word/2010/wordprocessingCanvas" xmlns:mc="http://schemas.openxmlformats.org/markup-compatibility/2006" xmlns:o="urn:schemas-microsoft-com:office:office" xmlns:r="http://schemas.openxmlformats.org/officeDocument/2006/relationships" xmlns:m="http://schemas.openxmlformats.org/officeDocument/2006/math" xmlns:v="urn:schemas-microsoft-com:vml" xmlns:wp14="http://schemas.microsoft.com/office/word/2010/wordprocessingDrawing" xmlns:wp="http://schemas.openxmlformats.org/drawingml/2006/wordprocessingDrawing" xmlns:w10="urn:schemas-microsoft-com:office:word" xmlns:w="http://schemas.openxmlformats.org/wordprocessingml/2006/main" xmlns:w14="http://schemas.microsoft.com/office/word/2010/wordml" xmlns:w15="http://schemas.microsoft.com/office/word/2012/wordml" xmlns:wpg="http://schemas.microsoft.com/office/word/2010/wordprocessingGroup" xmlns:wpi="http://schemas.microsoft.com/office/word/2010/wordprocessingInk" xmlns:wne="http://schemas.microsoft.com/office/word/2006/wordml" xmlns:wps="http://schemas.microsoft.com/office/word/2010/wordprocessingShape" xmlns:wpsCustomData="http://www.wps.cn/officeDocument/2013/wpsCustomData" mc:Ignorable="w14 w15 wp14">
+  <w:p>
+    <w:pPr>
+      <w:pStyle w:val="4"/>
+    </w:pPr>
+  </w:p>
+</w:ftr>
+</file>
+
+<file path=word/footer2.xml><?xml version="1.0" encoding="utf-8"?>
+<w:ftr xmlns:wpc="http://schemas.microsoft.com/office/word/2010/wordprocessingCanvas" xmlns:mc="http://schemas.openxmlformats.org/markup-compatibility/2006" xmlns:o="urn:schemas-microsoft-com:office:office" xmlns:r="http://schemas.openxmlformats.org/officeDocument/2006/relationships" xmlns:m="http://schemas.openxmlformats.org/officeDocument/2006/math" xmlns:v="urn:schemas-microsoft-com:vml" xmlns:wp14="http://schemas.microsoft.com/office/word/2010/wordprocessingDrawing" xmlns:wp="http://schemas.openxmlformats.org/drawingml/2006/wordprocessingDrawing" xmlns:w10="urn:schemas-microsoft-com:office:word" xmlns:w="http://schemas.openxmlformats.org/wordprocessingml/2006/main" xmlns:w14="http://schemas.microsoft.com/office/word/2010/wordml" xmlns:w15="http://schemas.microsoft.com/office/word/2012/wordml" xmlns:wpg="http://schemas.microsoft.com/office/word/2010/wordprocessingGroup" xmlns:wpi="http://schemas.microsoft.com/office/word/2010/wordprocessingInk" xmlns:wne="http://schemas.microsoft.com/office/word/2006/wordml" xmlns:wps="http://schemas.microsoft.com/office/word/2010/wordprocessingShape" xmlns:wpsCustomData="http://www.wps.cn/officeDocument/2013/wpsCustomData" mc:Ignorable="w14 w15 wp14">
+  <w:p>
+    <w:pPr>
+      <w:pStyle w:val="4"/>
+    </w:pPr>
+    <w:r>
+      <w:rPr>
+        <w:sz w:val="18"/>
+      </w:rPr>
+      <mc:AlternateContent>
+        <mc:Choice Requires="wps">
+          <w:drawing>
+            <wp:anchor distT="0" distB="0" distL="114300" distR="114300" simplePos="0" relativeHeight="251659264" behindDoc="0" locked="0" layoutInCell="1" allowOverlap="1">
+              <wp:simplePos x="0" y="0"/>
+              <wp:positionH relativeFrom="margin">
+                <wp:align>center</wp:align>
+              </wp:positionH>
+              <wp:positionV relativeFrom="paragraph">
+                <wp:posOffset>0</wp:posOffset>
+              </wp:positionV>
+              <wp:extent cx="1828800" cy="1828800"/>
+              <wp:effectExtent l="0" t="0" r="0" b="0"/>
+              <wp:wrapNone/>
+              <wp:docPr id="1" name="Text Box 1"/>
+              <wp:cNvGraphicFramePr/>
+              <a:graphic xmlns:a="http://schemas.openxmlformats.org/drawingml/2006/main">
+                <a:graphicData uri="http://schemas.microsoft.com/office/word/2010/wordprocessingShape">
+                  <wps:wsp>
+                    <wps:cNvSpPr txBox="1"/>
+                    <wps:spPr>
+                      <a:xfrm>
+                        <a:off x="0" y="0"/>
+                        <a:ext cx="1828800" cy="1828800"/>
+                      </a:xfrm>
+                      <a:prstGeom prst="rect">
+                        <a:avLst/>
+                      </a:prstGeom>
+                      <a:noFill/>
+                      <a:ln w="6350">
+                        <a:noFill/>
+                      </a:ln>
+                    </wps:spPr>
+                    <wps:style>
+                      <a:lnRef idx="0">
+                        <a:schemeClr val="accent1"/>
+                      </a:lnRef>
+                      <a:fillRef idx="0">
+                        <a:schemeClr val="accent1"/>
+                      </a:fillRef>
+                      <a:effectRef idx="0">
+                        <a:schemeClr val="accent1"/>
+                      </a:effectRef>
+                      <a:fontRef idx="minor">
+                        <a:schemeClr val="dk1"/>
+                      </a:fontRef>
+                    </wps:style>
+                    <wps:txbx>
+                      <w:txbxContent>
+                        <w:p>
+                          <w:pPr>
+                            <w:pStyle w:val="4"/>
+                          </w:pPr>
+                          <w:r>
+                            <w:fldChar w:fldCharType="begin"/>
+                          </w:r>
+                          <w:r>
+                            <w:instrText xml:space="preserve"> PAGE  \* MERGEFORMAT </w:instrText>
+                          </w:r>
+                          <w:r>
+                            <w:fldChar w:fldCharType="separate"/>
+                          </w:r>
+                          <w:r>
+                            <w:t>3</w:t>
+                          </w:r>
+                          <w:r>
+                            <w:fldChar w:fldCharType="end"/>
+                          </w:r>
+                        </w:p>
+                      </w:txbxContent>
+                    </wps:txbx>
+                    <wps:bodyPr rot="0" spcFirstLastPara="0" vertOverflow="overflow" horzOverflow="overflow" vert="horz" wrap="none" lIns="0" tIns="0" rIns="0" bIns="0" numCol="1" spcCol="0" rtlCol="0" fromWordArt="0" anchor="t" anchorCtr="0" forceAA="0" upright="0" compatLnSpc="1">
+                      <a:spAutoFit/>
+                    </wps:bodyPr>
+                  </wps:wsp>
+                </a:graphicData>
+              </a:graphic>
+            </wp:anchor>
+          </w:drawing>
+        </mc:Choice>
+        <mc:Fallback>
+          <w:pict>
+            <v:shape id="_x0000_s1026" o:spid="_x0000_s1026" o:spt="202" type="#_x0000_t202" style="position:absolute;left:0pt;margin-top:0pt;height:144pt;width:144pt;mso-position-horizontal:center;mso-position-horizontal-relative:margin;mso-wrap-style:none;z-index:251659264;mso-width-relative:page;mso-height-relative:page;" filled="f" stroked="f" coordsize="21600,21600" o:gfxdata="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">
+              <v:fill on="f" focussize="0,0"/>
+              <v:stroke on="f" weight="0.5pt"/>
+              <v:imagedata o:title=""/>
+              <o:lock v:ext="edit" aspectratio="f"/>
+              <v:textbox inset="0mm,0mm,0mm,0mm" style="mso-fit-shape-to-text:t;">
+                <w:txbxContent>
+                  <w:p>
+                    <w:pPr>
+                      <w:pStyle w:val="4"/>
+                    </w:pPr>
+                    <w:r>
+                      <w:fldChar w:fldCharType="begin"/>
+                    </w:r>
+                    <w:r>
+                      <w:instrText xml:space="preserve"> PAGE  \* MERGEFORMAT </w:instrText>
+                    </w:r>
+                    <w:r>
+                      <w:fldChar w:fldCharType="separate"/>
+                    </w:r>
+                    <w:r>
+                      <w:t>3</w:t>
+                    </w:r>
+                    <w:r>
+                      <w:fldChar w:fldCharType="end"/>
+                    </w:r>
+                  </w:p>
+                </w:txbxContent>
+              </v:textbox>
+            </v:shape>
+          </w:pict>
+        </mc:Fallback>
+      </mc:AlternateContent>
+    </w:r>
+  </w:p>
+</w:ftr>
+</file>
+
+<file path=word/footer3.xml><?xml version="1.0" encoding="utf-8"?>
+<w:ftr xmlns:wpc="http://schemas.microsoft.com/office/word/2010/wordprocessingCanvas" xmlns:mc="http://schemas.openxmlformats.org/markup-compatibility/2006" xmlns:o="urn:schemas-microsoft-com:office:office" xmlns:r="http://schemas.openxmlformats.org/officeDocument/2006/relationships" xmlns:m="http://schemas.openxmlformats.org/officeDocument/2006/math" xmlns:v="urn:schemas-microsoft-com:vml" xmlns:wp14="http://schemas.microsoft.com/office/word/2010/wordprocessingDrawing" xmlns:wp="http://schemas.openxmlformats.org/drawingml/2006/wordprocessingDrawing" xmlns:w10="urn:schemas-microsoft-com:office:word" xmlns:w="http://schemas.openxmlformats.org/wordprocessingml/2006/main" xmlns:w14="http://schemas.microsoft.com/office/word/2010/wordml" xmlns:w15="http://schemas.microsoft.com/office/word/2012/wordml" xmlns:wpg="http://schemas.microsoft.com/office/word/2010/wordprocessingGroup" xmlns:wpi="http://schemas.microsoft.com/office/word/2010/wordprocessingInk" xmlns:wne="http://schemas.microsoft.com/office/word/2006/wordml" xmlns:wps="http://schemas.microsoft.com/office/word/2010/wordprocessingShape" xmlns:wpsCustomData="http://www.wps.cn/officeDocument/2013/wpsCustomData" mc:Ignorable="w14 w15 wp14">
+  <w:p>
+    <w:pPr>
+      <w:pStyle w:val="4"/>
+    </w:pPr>
+    <w:r>
+      <w:rPr>
+        <w:sz w:val="18"/>
+      </w:rPr>
+      <mc:AlternateContent>
+        <mc:Choice Requires="wps">
+          <w:drawing>
+            <wp:anchor distT="0" distB="0" distL="114300" distR="114300" simplePos="0" relativeHeight="251660288" behindDoc="0" locked="0" layoutInCell="1" allowOverlap="1">
+              <wp:simplePos x="0" y="0"/>
+              <wp:positionH relativeFrom="margin">
+                <wp:align>center</wp:align>
+              </wp:positionH>
+              <wp:positionV relativeFrom="paragraph">
+                <wp:posOffset>0</wp:posOffset>
+              </wp:positionV>
+              <wp:extent cx="1828800" cy="1828800"/>
+              <wp:effectExtent l="0" t="0" r="0" b="0"/>
+              <wp:wrapNone/>
+              <wp:docPr id="4" name="Text Box 4"/>
+              <wp:cNvGraphicFramePr/>
+              <a:graphic xmlns:a="http://schemas.openxmlformats.org/drawingml/2006/main">
+                <a:graphicData uri="http://schemas.microsoft.com/office/word/2010/wordprocessingShape">
+                  <wps:wsp>
+                    <wps:cNvSpPr txBox="1"/>
+                    <wps:spPr>
+                      <a:xfrm>
+                        <a:off x="0" y="0"/>
+                        <a:ext cx="1828800" cy="1828800"/>
+                      </a:xfrm>
+                      <a:prstGeom prst="rect">
+                        <a:avLst/>
+                      </a:prstGeom>
+                      <a:noFill/>
+                      <a:ln w="6350">
+                        <a:noFill/>
+                      </a:ln>
+                    </wps:spPr>
+                    <wps:style>
+                      <a:lnRef idx="0">
+                        <a:schemeClr val="accent1"/>
+                      </a:lnRef>
+                      <a:fillRef idx="0">
+                        <a:schemeClr val="accent1"/>
+                      </a:fillRef>
+                      <a:effectRef idx="0">
+                        <a:schemeClr val="accent1"/>
+                      </a:effectRef>
+                      <a:fontRef idx="minor">
+                        <a:schemeClr val="dk1"/>
+                      </a:fontRef>
+                    </wps:style>
+                    <wps:txbx>
+                      <w:txbxContent>
+                        <w:p>
+                          <w:pPr>
+                            <w:pStyle w:val="4"/>
+                          </w:pPr>
+                          <w:r>
+                            <w:fldChar w:fldCharType="begin"/>
+                          </w:r>
+                          <w:r>
+                            <w:instrText xml:space="preserve"> PAGE  \* MERGEFORMAT </w:instrText>
+                          </w:r>
+                          <w:r>
+                            <w:fldChar w:fldCharType="separate"/>
+                          </w:r>
+                          <w:r>
+                            <w:t>5</w:t>
+                          </w:r>
+                          <w:r>
+                            <w:fldChar w:fldCharType="end"/>
+                          </w:r>
+                        </w:p>
+                      </w:txbxContent>
+                    </wps:txbx>
+                    <wps:bodyPr rot="0" spcFirstLastPara="0" vertOverflow="overflow" horzOverflow="overflow" vert="horz" wrap="none" lIns="0" tIns="0" rIns="0" bIns="0" numCol="1" spcCol="0" rtlCol="0" fromWordArt="0" anchor="t" anchorCtr="0" forceAA="0" upright="0" compatLnSpc="1">
+                      <a:spAutoFit/>
+                    </wps:bodyPr>
+                  </wps:wsp>
+                </a:graphicData>
+              </a:graphic>
+            </wp:anchor>
+          </w:drawing>
+        </mc:Choice>
+        <mc:Fallback>
+          <w:pict>
+            <v:shape id="_x0000_s1026" o:spid="_x0000_s1026" o:spt="202" type="#_x0000_t202" style="position:absolute;left:0pt;margin-top:0pt;height:144pt;width:144pt;mso-position-horizontal:center;mso-position-horizontal-relative:margin;mso-wrap-style:none;z-index:251660288;mso-width-relative:page;mso-height-relative:page;" filled="f" stroked="f" coordsize="21600,21600" o:gfxdata="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">
+              <v:fill on="f" focussize="0,0"/>
+              <v:stroke on="f" weight="0.5pt"/>
+              <v:imagedata o:title=""/>
+              <o:lock v:ext="edit" aspectratio="f"/>
+              <v:textbox inset="0mm,0mm,0mm,0mm" style="mso-fit-shape-to-text:t;">
+                <w:txbxContent>
+                  <w:p>
+                    <w:pPr>
+                      <w:pStyle w:val="4"/>
+                    </w:pPr>
+                    <w:r>
+                      <w:fldChar w:fldCharType="begin"/>
+                    </w:r>
+                    <w:r>
+                      <w:instrText xml:space="preserve"> PAGE  \* MERGEFORMAT </w:instrText>
+                    </w:r>
+                    <w:r>
+                      <w:fldChar w:fldCharType="separate"/>
+                    </w:r>
+                    <w:r>
+                      <w:t>5</w:t>
+                    </w:r>
+                    <w:r>
+                      <w:fldChar w:fldCharType="end"/>
+                    </w:r>
+                  </w:p>
+                </w:txbxContent>
+              </v:textbox>
+            </v:shape>
+          </w:pict>
+        </mc:Fallback>
+      </mc:AlternateContent>
+    </w:r>
+  </w:p>
+</w:ftr>
+</file>
+
+<file path=word/header1.xml><?xml version="1.0" encoding="utf-8"?>
+<w:hdr xmlns:wpc="http://schemas.microsoft.com/office/word/2010/wordprocessingCanvas" xmlns:mc="http://schemas.openxmlformats.org/markup-compatibility/2006" xmlns:o="urn:schemas-microsoft-com:office:office" xmlns:r="http://schemas.openxmlformats.org/officeDocument/2006/relationships" xmlns:m="http://schemas.openxmlformats.org/officeDocument/2006/math" xmlns:v="urn:schemas-microsoft-com:vml" xmlns:wp14="http://schemas.microsoft.com/office/word/2010/wordprocessingDrawing" xmlns:wp="http://schemas.openxmlformats.org/drawingml/2006/wordprocessingDrawing" xmlns:w10="urn:schemas-microsoft-com:office:word" xmlns:w="http://schemas.openxmlformats.org/wordprocessingml/2006/main" xmlns:w14="http://schemas.microsoft.com/office/word/2010/wordml" xmlns:w15="http://schemas.microsoft.com/office/word/2012/wordml" xmlns:wpg="http://schemas.microsoft.com/office/word/2010/wordprocessingGroup" xmlns:wpi="http://schemas.microsoft.com/office/word/2010/wordprocessingInk" xmlns:wne="http://schemas.microsoft.com/office/word/2006/wordml" xmlns:wps="http://schemas.microsoft.com/office/word/2010/wordprocessingShape" xmlns:wpsCustomData="http://www.wps.cn/officeDocument/2013/wpsCustomData" mc:Ignorable="w14 w15 wp14">
+  <w:p>
+    <w:pPr>
+      <w:pStyle w:val="5"/>
+    </w:pPr>
+  </w:p>
+</w:hdr>
+</file>
+
+<file path=word/numbering.xml><?xml version="1.0" encoding="utf-8"?>
+<w:numbering xmlns:wpc="http://schemas.microsoft.com/office/word/2010/wordprocessingCanvas" xmlns:mc="http://schemas.openxmlformats.org/markup-compatibility/2006" xmlns:o="urn:schemas-microsoft-com:office:office" xmlns:r="http://schemas.openxmlformats.org/officeDocument/2006/relationships" xmlns:m="http://schemas.openxmlformats.org/officeDocument/2006/math" xmlns:v="urn:schemas-microsoft-com:vml" xmlns:wp14="http://schemas.microsoft.com/office/word/2010/wordprocessingDrawing" xmlns:wp="http://schemas.openxmlformats.org/drawingml/2006/wordprocessingDrawing" xmlns:w10="urn:schemas-microsoft-com:office:word" xmlns:w="http://schemas.openxmlformats.org/wordprocessingml/2006/main" xmlns:w14="http://schemas.microsoft.com/office/word/2010/wordml" xmlns:wpg="http://schemas.microsoft.com/office/word/2010/wordprocessingGroup" xmlns:wpi="http://schemas.microsoft.com/office/word/2010/wordprocessingInk" xmlns:wne="http://schemas.microsoft.com/office/word/2006/wordml" xmlns:wps="http://schemas.microsoft.com/office/word/2010/wordprocessingShape" xmlns:wpsCustomData="http://www.wps.cn/officeDocument/2013/wpsCustomData" mc:Ignorable="w14 wp14">
+  <w:abstractNum w:abstractNumId="0">
+    <w:nsid w:val="31C970FF"/>
+    <w:multiLevelType w:val="multilevel"/>
+    <w:tmpl w:val="31C970FF"/>
+    <w:lvl w:ilvl="0" w:tentative="0">
+      <w:start w:val="1"/>
+      <w:numFmt w:val="decimal"/>
+      <w:suff w:val="space"/>
+      <w:lvlText w:val="%1"/>
+      <w:lvlJc w:val="left"/>
+      <w:pPr>
+        <w:ind w:left="0" w:leftChars="0" w:firstLine="0" w:firstLineChars="0"/>
+      </w:pPr>
+      <w:rPr>
+        <w:rFonts w:hint="default"/>
+      </w:rPr>
+    </w:lvl>
+    <w:lvl w:ilvl="1" w:tentative="0">
+      <w:start w:val="1"/>
+      <w:numFmt w:val="decimal"/>
+      <w:suff w:val="space"/>
+      <w:lvlText w:val="%1.%2"/>
+      <w:lvlJc w:val="left"/>
+      <w:pPr>
+        <w:ind w:left="0" w:leftChars="0" w:firstLine="0" w:firstLineChars="0"/>
+      </w:pPr>
+      <w:rPr>
+        <w:rFonts w:hint="default"/>
+      </w:rPr>
+    </w:lvl>
+    <w:lvl w:ilvl="2" w:tentative="0">
+      <w:start w:val="1"/>
+      <w:numFmt w:val="decimal"/>
+      <w:suff w:val="space"/>
+      <w:lvlText w:val="%1.%2.%3"/>
+      <w:lvlJc w:val="left"/>
+      <w:pPr>
+        <w:ind w:left="0" w:leftChars="0" w:firstLine="0" w:firstLineChars="0"/>
+      </w:pPr>
+      <w:rPr>
+        <w:rFonts w:hint="default"/>
+      </w:rPr>
+    </w:lvl>
+    <w:lvl w:ilvl="3" w:tentative="0">
+      <w:start w:val="1"/>
+      <w:numFmt w:val="decimal"/>
+      <w:suff w:val="space"/>
+      <w:lvlText w:val="%1.%2.%3.%4"/>
+      <w:lvlJc w:val="left"/>
+      <w:pPr>
+        <w:ind w:left="0" w:leftChars="0" w:firstLine="0" w:firstLineChars="0"/>
+      </w:pPr>
+      <w:rPr>
+        <w:rFonts w:hint="default"/>
+      </w:rPr>
+    </w:lvl>
+    <w:lvl w:ilvl="4" w:tentative="0">
+      <w:start w:val="1"/>
+      <w:numFmt w:val="decimal"/>
+      <w:suff w:val="space"/>
+      <w:lvlText w:val="%1.%2.%3.%4.%5"/>
+      <w:lvlJc w:val="left"/>
+      <w:pPr>
+        <w:ind w:left="0" w:leftChars="0" w:firstLine="0" w:firstLineChars="0"/>
+      </w:pPr>
+      <w:rPr>
+        <w:rFonts w:hint="default"/>
+      </w:rPr>
+    </w:lvl>
+    <w:lvl w:ilvl="5" w:tentative="0">
+      <w:start w:val="1"/>
+      <w:numFmt w:val="decimal"/>
+      <w:suff w:val="space"/>
+      <w:lvlText w:val="%1.%2.%3.%4.%5.%6"/>
+      <w:lvlJc w:val="left"/>
+      <w:pPr>
+        <w:ind w:left="0" w:leftChars="0" w:firstLine="0" w:firstLineChars="0"/>
+      </w:pPr>
+      <w:rPr>
+        <w:rFonts w:hint="default"/>
+      </w:rPr>
+    </w:lvl>
+    <w:lvl w:ilvl="6" w:tentative="0">
+      <w:start w:val="1"/>
+      <w:numFmt w:val="decimal"/>
+      <w:suff w:val="space"/>
+      <w:lvlText w:val="%1.%2.%3.%4.%5.%6.%7"/>
+      <w:lvlJc w:val="left"/>
+      <w:pPr>
+        <w:ind w:left="0" w:leftChars="0" w:firstLine="0" w:firstLineChars="0"/>
+      </w:pPr>
+      <w:rPr>
+        <w:rFonts w:hint="default"/>
+      </w:rPr>
+    </w:lvl>
+    <w:lvl w:ilvl="7" w:tentative="0">
+      <w:start w:val="1"/>
+      <w:numFmt w:val="decimal"/>
+      <w:suff w:val="space"/>
+      <w:lvlText w:val="%1.%2.%3.%4.%5.%6.%7.%8"/>
+      <w:lvlJc w:val="left"/>
+      <w:pPr>
+        <w:ind w:left="0" w:leftChars="0" w:firstLine="0" w:firstLineChars="0"/>
+      </w:pPr>
+      <w:rPr>
+        <w:rFonts w:hint="default"/>
+      </w:rPr>
+    </w:lvl>
+    <w:lvl w:ilvl="8" w:tentative="0">
+      <w:start w:val="1"/>
+      <w:numFmt w:val="decimal"/>
+      <w:suff w:val="space"/>
+      <w:lvlText w:val="%1.%2.%3.%4.%5.%6.%7.%8.%9"/>
+      <w:lvlJc w:val="left"/>
+      <w:pPr>
+        <w:ind w:left="0" w:leftChars="0" w:firstLine="0" w:firstLineChars="0"/>
+      </w:pPr>
+      <w:rPr>
+        <w:rFonts w:hint="default"/>
+      </w:rPr>
+    </w:lvl>
+  </w:abstractNum>
+  <w:num w:numId="1">
+    <w:abstractNumId w:val="0"/>
+  </w:num>
+</w:numbering>
 </file>
 
 <file path=word/styles.xml><?xml version="1.0" encoding="utf-8"?>
@@ -2693,7 +7039,7 @@
     <w:lsdException w:unhideWhenUsed="0" w:uiPriority="0" w:semiHidden="0" w:name="index 7"/>
     <w:lsdException w:unhideWhenUsed="0" w:uiPriority="0" w:semiHidden="0" w:name="index 8"/>
     <w:lsdException w:unhideWhenUsed="0" w:uiPriority="0" w:semiHidden="0" w:name="index 9"/>
-    <w:lsdException w:unhideWhenUsed="0" w:uiPriority="0" w:semiHidden="0" w:name="toc 1"/>
+    <w:lsdException w:qFormat="1" w:unhideWhenUsed="0" w:uiPriority="0" w:semiHidden="0" w:name="toc 1"/>
     <w:lsdException w:unhideWhenUsed="0" w:uiPriority="0" w:semiHidden="0" w:name="toc 2"/>
     <w:lsdException w:unhideWhenUsed="0" w:uiPriority="0" w:semiHidden="0" w:name="toc 3"/>
     <w:lsdException w:unhideWhenUsed="0" w:uiPriority="0" w:semiHidden="0" w:name="toc 4"/>
@@ -2705,7 +7051,7 @@
     <w:lsdException w:unhideWhenUsed="0" w:uiPriority="0" w:semiHidden="0" w:name="Normal Indent"/>
     <w:lsdException w:unhideWhenUsed="0" w:uiPriority="0" w:semiHidden="0" w:name="footnote text"/>
     <w:lsdException w:unhideWhenUsed="0" w:uiPriority="0" w:semiHidden="0" w:name="annotation text"/>
-    <w:lsdException w:unhideWhenUsed="0" w:uiPriority="0" w:semiHidden="0" w:name="header"/>
+    <w:lsdException w:qFormat="1" w:unhideWhenUsed="0" w:uiPriority="0" w:semiHidden="0" w:name="header"/>
     <w:lsdException w:unhideWhenUsed="0" w:uiPriority="0" w:semiHidden="0" w:name="footer"/>
     <w:lsdException w:unhideWhenUsed="0" w:uiPriority="0" w:semiHidden="0" w:name="index heading"/>
     <w:lsdException w:qFormat="1" w:uiPriority="0" w:name="caption"/>
@@ -2766,7 +7112,7 @@
     <w:lsdException w:unhideWhenUsed="0" w:uiPriority="0" w:semiHidden="0" w:name="Document Map"/>
     <w:lsdException w:unhideWhenUsed="0" w:uiPriority="0" w:semiHidden="0" w:name="Plain Text"/>
     <w:lsdException w:unhideWhenUsed="0" w:uiPriority="0" w:semiHidden="0" w:name="E-mail Signature"/>
-    <w:lsdException w:unhideWhenUsed="0" w:uiPriority="0" w:semiHidden="0" w:name="Normal (Web)"/>
+    <w:lsdException w:qFormat="1" w:unhideWhenUsed="0" w:uiPriority="0" w:semiHidden="0" w:name="Normal (Web)"/>
     <w:lsdException w:unhideWhenUsed="0" w:uiPriority="0" w:semiHidden="0" w:name="HTML Acronym"/>
     <w:lsdException w:unhideWhenUsed="0" w:uiPriority="0" w:semiHidden="0" w:name="HTML Address"/>
     <w:lsdException w:unhideWhenUsed="0" w:uiPriority="0" w:semiHidden="0" w:name="HTML Cite"/>
@@ -2953,7 +7299,42 @@
     </w:tblPr>
   </w:style>
   <w:style w:type="paragraph" w:styleId="4">
+    <w:name w:val="footer"/>
+    <w:basedOn w:val="1"/>
+    <w:uiPriority w:val="0"/>
+    <w:pPr>
+      <w:tabs>
+        <w:tab w:val="center" w:pos="4153"/>
+        <w:tab w:val="right" w:pos="8306"/>
+      </w:tabs>
+      <w:snapToGrid w:val="0"/>
+      <w:jc w:val="left"/>
+    </w:pPr>
+    <w:rPr>
+      <w:sz w:val="18"/>
+      <w:szCs w:val="18"/>
+    </w:rPr>
+  </w:style>
+  <w:style w:type="paragraph" w:styleId="5">
+    <w:name w:val="header"/>
+    <w:basedOn w:val="1"/>
+    <w:qFormat/>
+    <w:uiPriority w:val="0"/>
+    <w:pPr>
+      <w:tabs>
+        <w:tab w:val="center" w:pos="4153"/>
+        <w:tab w:val="right" w:pos="8306"/>
+      </w:tabs>
+      <w:snapToGrid w:val="0"/>
+    </w:pPr>
+    <w:rPr>
+      <w:sz w:val="18"/>
+      <w:szCs w:val="18"/>
+    </w:rPr>
+  </w:style>
+  <w:style w:type="paragraph" w:styleId="6">
     <w:name w:val="Normal (Web)"/>
+    <w:qFormat/>
     <w:uiPriority w:val="0"/>
     <w:pPr>
       <w:spacing w:before="0" w:beforeAutospacing="1" w:after="0" w:afterAutospacing="1"/>
@@ -2968,7 +7349,7 @@
       <w:lang w:val="en-US" w:eastAsia="zh-CN" w:bidi="ar"/>
     </w:rPr>
   </w:style>
-  <w:style w:type="character" w:styleId="5">
+  <w:style w:type="character" w:styleId="7">
     <w:name w:val="Strong"/>
     <w:basedOn w:val="2"/>
     <w:qFormat/>
@@ -2976,6 +7357,35 @@
     <w:rPr>
       <w:b/>
       <w:bCs/>
+    </w:rPr>
+  </w:style>
+  <w:style w:type="paragraph" w:styleId="8">
+    <w:name w:val="toc 1"/>
+    <w:basedOn w:val="1"/>
+    <w:next w:val="1"/>
+    <w:qFormat/>
+    <w:uiPriority w:val="0"/>
+  </w:style>
+  <w:style w:type="paragraph" w:styleId="9">
+    <w:name w:val="toc 2"/>
+    <w:basedOn w:val="1"/>
+    <w:next w:val="1"/>
+    <w:uiPriority w:val="0"/>
+    <w:pPr>
+      <w:ind w:left="420" w:leftChars="200"/>
+    </w:pPr>
+  </w:style>
+  <w:style w:type="paragraph" w:customStyle="1" w:styleId="10">
+    <w:name w:val="WPSOffice手动目录 1"/>
+    <w:qFormat/>
+    <w:uiPriority w:val="0"/>
+    <w:pPr>
+      <w:ind w:leftChars="0"/>
+    </w:pPr>
+    <w:rPr>
+      <w:rFonts w:ascii="Times New Roman" w:hAnsi="Times New Roman" w:eastAsia="SimSun" w:cs="Times New Roman"/>
+      <w:sz w:val="20"/>
+      <w:szCs w:val="20"/>
     </w:rPr>
   </w:style>
 </w:styles>
@@ -3234,4 +7644,25 @@
   </a:themeElements>
   <a:objectDefaults/>
 </a:theme>
+</file>
+
+<file path=customXml/item1.xml><?xml version="1.0" encoding="utf-8"?>
+<s:customData xmlns="http://www.wps.cn/officeDocument/2013/wpsCustomData" xmlns:s="http://www.wps.cn/officeDocument/2013/wpsCustomData">
+  <customSectProps>
+    <customSectPr/>
+    <customSectPr/>
+    <customSectPr/>
+  </customSectProps>
+  <customShpExts>
+    <customShpInfo spid="_x0000_s1026" textRotate="1"/>
+  </customShpExts>
+</s:customData>
+</file>
+
+<file path=customXml/itemProps1.xml><?xml version="1.0" encoding="utf-8"?>
+<ds:datastoreItem xmlns:ds="http://schemas.openxmlformats.org/officeDocument/2006/customXml" ds:itemID="{B1977F7D-205B-4081-913C-38D41E755F92}">
+  <ds:schemaRefs>
+    <ds:schemaRef ds:uri="http://www.wps.cn/officeDocument/2013/wpsCustomData"/>
+  </ds:schemaRefs>
+</ds:datastoreItem>
 </file>
</xml_diff>